<commit_message>
hoan thanh thuat toan
</commit_message>
<xml_diff>
--- a/báo cáo word.docx
+++ b/báo cáo word.docx
@@ -51,7 +51,7 @@
     </w:p>
     <w:p>
       <w:pPr>
-        <w:spacing w:before="120" w:beforeAutospacing="0" w:after="120"/>
+        <w:spacing w:before="120" w:beforeAutospacing="0" w:after="120" w:line="240" w:lineRule="auto"/>
         <w:jc w:val="center"/>
         <w:rPr>
           <w:b/>
@@ -89,6 +89,7 @@
     </w:p>
     <w:p>
       <w:pPr>
+        <w:spacing w:line="240" w:lineRule="auto"/>
         <w:jc w:val="center"/>
         <w:rPr>
           <w:rFonts w:asciiTheme="majorHAnsi" w:hAnsiTheme="majorHAnsi" w:cstheme="majorHAnsi"/>
@@ -133,7 +134,7 @@
                     </pic:cNvPicPr>
                   </pic:nvPicPr>
                   <pic:blipFill>
-                    <a:blip r:embed="rId8">
+                    <a:blip r:embed="rId9">
                       <a:extLst>
                         <a:ext uri="{28A0092B-C50C-407E-A947-70E740481C1C}">
                           <a14:useLocalDpi xmlns:a14="http://schemas.microsoft.com/office/drawing/2010/main" val="0"/>
@@ -167,7 +168,20 @@
     </w:p>
     <w:p>
       <w:pPr>
-        <w:spacing w:before="240" w:beforeAutospacing="0"/>
+        <w:spacing w:line="240" w:lineRule="auto"/>
+        <w:jc w:val="center"/>
+        <w:rPr>
+          <w:rFonts w:asciiTheme="majorHAnsi" w:hAnsiTheme="majorHAnsi" w:cstheme="majorHAnsi"/>
+          <w:b/>
+          <w:color w:val="000000"/>
+          <w:sz w:val="28"/>
+          <w:szCs w:val="28"/>
+        </w:rPr>
+      </w:pPr>
+    </w:p>
+    <w:p>
+      <w:pPr>
+        <w:spacing w:before="240" w:beforeAutospacing="0" w:line="240" w:lineRule="auto"/>
         <w:jc w:val="center"/>
         <w:rPr>
           <w:rFonts w:asciiTheme="majorHAnsi" w:hAnsiTheme="majorHAnsi" w:cstheme="majorHAnsi"/>
@@ -335,6 +349,19 @@
           <w:szCs w:val="28"/>
         </w:rPr>
       </w:pPr>
+    </w:p>
+    <w:p>
+      <w:pPr>
+        <w:spacing w:line="240" w:lineRule="auto"/>
+        <w:ind w:left="4253"/>
+        <w:rPr>
+          <w:rFonts w:asciiTheme="majorHAnsi" w:hAnsiTheme="majorHAnsi" w:cstheme="majorHAnsi"/>
+          <w:b/>
+          <w:color w:val="000000"/>
+          <w:sz w:val="28"/>
+          <w:szCs w:val="28"/>
+        </w:rPr>
+      </w:pPr>
       <w:r>
         <w:rPr>
           <w:rFonts w:asciiTheme="majorHAnsi" w:hAnsiTheme="majorHAnsi" w:cstheme="majorHAnsi"/>
@@ -462,6 +489,20 @@
     </w:p>
     <w:p>
       <w:pPr>
+        <w:spacing w:line="240" w:lineRule="auto"/>
+        <w:jc w:val="center"/>
+        <w:rPr>
+          <w:rFonts w:asciiTheme="majorHAnsi" w:hAnsiTheme="majorHAnsi" w:cstheme="majorHAnsi"/>
+          <w:b/>
+          <w:color w:val="000000"/>
+          <w:sz w:val="28"/>
+          <w:szCs w:val="28"/>
+        </w:rPr>
+      </w:pPr>
+    </w:p>
+    <w:p>
+      <w:pPr>
+        <w:spacing w:line="240" w:lineRule="auto"/>
         <w:jc w:val="center"/>
         <w:rPr>
           <w:rStyle w:val="15"/>
@@ -484,25 +525,13 @@
     </w:p>
     <w:p>
       <w:pPr>
-        <w:jc w:val="center"/>
-        <w:rPr>
-          <w:rFonts w:asciiTheme="majorHAnsi" w:hAnsiTheme="majorHAnsi" w:cstheme="majorHAnsi"/>
-          <w:b/>
-          <w:sz w:val="28"/>
-          <w:szCs w:val="28"/>
-          <w:lang w:val="en-US"/>
-        </w:rPr>
-      </w:pPr>
-    </w:p>
-    <w:p>
-      <w:pPr>
-        <w:jc w:val="center"/>
-        <w:rPr>
-          <w:rFonts w:asciiTheme="majorHAnsi" w:hAnsiTheme="majorHAnsi" w:cstheme="majorHAnsi"/>
-          <w:b/>
-          <w:sz w:val="28"/>
-          <w:szCs w:val="28"/>
-          <w:lang w:val="en-US"/>
+        <w:spacing w:line="240" w:lineRule="auto"/>
+        <w:jc w:val="center"/>
+        <w:rPr>
+          <w:rFonts w:asciiTheme="majorHAnsi" w:hAnsiTheme="majorHAnsi" w:cstheme="majorHAnsi"/>
+          <w:b/>
+          <w:sz w:val="28"/>
+          <w:szCs w:val="28"/>
         </w:rPr>
       </w:pPr>
       <w:r>
@@ -511,7 +540,6 @@
           <w:b/>
           <w:sz w:val="28"/>
           <w:szCs w:val="28"/>
-          <w:lang w:val="en-US"/>
         </w:rPr>
         <w:lastRenderedPageBreak/>
         <w:t>BẢNG PHÂN CÔNG CÔNG VIỆC</w:t>
@@ -519,27 +547,27 @@
     </w:p>
     <w:p>
       <w:pPr>
-        <w:jc w:val="center"/>
-        <w:rPr>
-          <w:rFonts w:asciiTheme="majorHAnsi" w:hAnsiTheme="majorHAnsi" w:cstheme="majorHAnsi"/>
-          <w:b/>
-          <w:sz w:val="28"/>
-          <w:szCs w:val="28"/>
-          <w:lang w:val="en-US"/>
+        <w:spacing w:line="240" w:lineRule="auto"/>
+        <w:jc w:val="center"/>
+        <w:rPr>
+          <w:rFonts w:asciiTheme="majorHAnsi" w:hAnsiTheme="majorHAnsi" w:cstheme="majorHAnsi"/>
+          <w:b/>
+          <w:sz w:val="28"/>
+          <w:szCs w:val="28"/>
         </w:rPr>
       </w:pPr>
     </w:p>
     <w:tbl>
       <w:tblPr>
         <w:tblStyle w:val="TableGrid"/>
-        <w:tblW w:w="10422" w:type="dxa"/>
+        <w:tblW w:w="10060" w:type="dxa"/>
         <w:tblLook w:val="04A0" w:firstRow="1" w:lastRow="0" w:firstColumn="1" w:lastColumn="0" w:noHBand="0" w:noVBand="1"/>
       </w:tblPr>
       <w:tblGrid>
         <w:gridCol w:w="746"/>
-        <w:gridCol w:w="4233"/>
-        <w:gridCol w:w="2848"/>
-        <w:gridCol w:w="2595"/>
+        <w:gridCol w:w="3785"/>
+        <w:gridCol w:w="3296"/>
+        <w:gridCol w:w="2233"/>
       </w:tblGrid>
       <w:tr>
         <w:trPr>
@@ -552,6 +580,7 @@
           </w:tcPr>
           <w:p>
             <w:pPr>
+              <w:spacing w:line="240" w:lineRule="auto"/>
               <w:jc w:val="center"/>
               <w:rPr>
                 <w:rFonts w:asciiTheme="majorHAnsi" w:hAnsiTheme="majorHAnsi" w:cstheme="majorHAnsi"/>
@@ -575,11 +604,12 @@
         </w:tc>
         <w:tc>
           <w:tcPr>
-            <w:tcW w:w="4233" w:type="dxa"/>
+            <w:tcW w:w="3785" w:type="dxa"/>
             <w:shd w:val="clear" w:color="auto" w:fill="D0CECE" w:themeFill="background2" w:themeFillShade="E6"/>
           </w:tcPr>
           <w:p>
             <w:pPr>
+              <w:spacing w:line="240" w:lineRule="auto"/>
               <w:jc w:val="center"/>
               <w:rPr>
                 <w:rFonts w:asciiTheme="majorHAnsi" w:hAnsiTheme="majorHAnsi" w:cstheme="majorHAnsi"/>
@@ -603,11 +633,12 @@
         </w:tc>
         <w:tc>
           <w:tcPr>
-            <w:tcW w:w="2848" w:type="dxa"/>
+            <w:tcW w:w="3296" w:type="dxa"/>
             <w:shd w:val="clear" w:color="auto" w:fill="D0CECE" w:themeFill="background2" w:themeFillShade="E6"/>
           </w:tcPr>
           <w:p>
             <w:pPr>
+              <w:spacing w:line="240" w:lineRule="auto"/>
               <w:jc w:val="center"/>
               <w:rPr>
                 <w:rFonts w:asciiTheme="majorHAnsi" w:hAnsiTheme="majorHAnsi" w:cstheme="majorHAnsi"/>
@@ -631,11 +662,12 @@
         </w:tc>
         <w:tc>
           <w:tcPr>
-            <w:tcW w:w="2595" w:type="dxa"/>
+            <w:tcW w:w="2233" w:type="dxa"/>
             <w:shd w:val="clear" w:color="auto" w:fill="D0CECE" w:themeFill="background2" w:themeFillShade="E6"/>
           </w:tcPr>
           <w:p>
             <w:pPr>
+              <w:spacing w:line="240" w:lineRule="auto"/>
               <w:jc w:val="center"/>
               <w:rPr>
                 <w:rFonts w:asciiTheme="majorHAnsi" w:hAnsiTheme="majorHAnsi" w:cstheme="majorHAnsi"/>
@@ -668,6 +700,7 @@
           </w:tcPr>
           <w:p>
             <w:pPr>
+              <w:spacing w:line="240" w:lineRule="auto"/>
               <w:jc w:val="center"/>
               <w:rPr>
                 <w:rFonts w:asciiTheme="majorHAnsi" w:hAnsiTheme="majorHAnsi" w:cstheme="majorHAnsi"/>
@@ -685,16 +718,15 @@
               </w:rPr>
               <w:t>1</w:t>
             </w:r>
-            <w:bookmarkStart w:id="0" w:name="_GoBack"/>
-            <w:bookmarkEnd w:id="0"/>
           </w:p>
         </w:tc>
         <w:tc>
           <w:tcPr>
-            <w:tcW w:w="4233" w:type="dxa"/>
+            <w:tcW w:w="3785" w:type="dxa"/>
           </w:tcPr>
           <w:p>
             <w:pPr>
+              <w:spacing w:line="240" w:lineRule="auto"/>
               <w:rPr>
                 <w:rFonts w:asciiTheme="majorHAnsi" w:hAnsiTheme="majorHAnsi" w:cstheme="majorHAnsi"/>
                 <w:sz w:val="28"/>
@@ -715,10 +747,11 @@
         </w:tc>
         <w:tc>
           <w:tcPr>
-            <w:tcW w:w="2848" w:type="dxa"/>
+            <w:tcW w:w="3296" w:type="dxa"/>
           </w:tcPr>
           <w:p>
             <w:pPr>
+              <w:spacing w:line="240" w:lineRule="auto"/>
               <w:rPr>
                 <w:rFonts w:asciiTheme="majorHAnsi" w:hAnsiTheme="majorHAnsi" w:cstheme="majorHAnsi"/>
                 <w:sz w:val="28"/>
@@ -739,10 +772,11 @@
         </w:tc>
         <w:tc>
           <w:tcPr>
-            <w:tcW w:w="2595" w:type="dxa"/>
+            <w:tcW w:w="2233" w:type="dxa"/>
           </w:tcPr>
           <w:p>
             <w:pPr>
+              <w:spacing w:line="240" w:lineRule="auto"/>
               <w:rPr>
                 <w:rFonts w:asciiTheme="majorHAnsi" w:hAnsiTheme="majorHAnsi" w:cstheme="majorHAnsi"/>
                 <w:sz w:val="28"/>
@@ -781,6 +815,7 @@
           </w:tcPr>
           <w:p>
             <w:pPr>
+              <w:spacing w:line="240" w:lineRule="auto"/>
               <w:jc w:val="center"/>
               <w:rPr>
                 <w:rFonts w:asciiTheme="majorHAnsi" w:hAnsiTheme="majorHAnsi" w:cstheme="majorHAnsi"/>
@@ -802,10 +837,11 @@
         </w:tc>
         <w:tc>
           <w:tcPr>
-            <w:tcW w:w="4233" w:type="dxa"/>
+            <w:tcW w:w="3785" w:type="dxa"/>
           </w:tcPr>
           <w:p>
             <w:pPr>
+              <w:spacing w:line="240" w:lineRule="auto"/>
               <w:rPr>
                 <w:rFonts w:asciiTheme="majorHAnsi" w:hAnsiTheme="majorHAnsi" w:cstheme="majorHAnsi"/>
                 <w:sz w:val="28"/>
@@ -826,10 +862,11 @@
         </w:tc>
         <w:tc>
           <w:tcPr>
-            <w:tcW w:w="2848" w:type="dxa"/>
+            <w:tcW w:w="3296" w:type="dxa"/>
           </w:tcPr>
           <w:p>
             <w:pPr>
+              <w:spacing w:line="240" w:lineRule="auto"/>
               <w:rPr>
                 <w:rFonts w:asciiTheme="majorHAnsi" w:hAnsiTheme="majorHAnsi" w:cstheme="majorHAnsi"/>
                 <w:sz w:val="28"/>
@@ -850,10 +887,11 @@
         </w:tc>
         <w:tc>
           <w:tcPr>
-            <w:tcW w:w="2595" w:type="dxa"/>
+            <w:tcW w:w="2233" w:type="dxa"/>
           </w:tcPr>
           <w:p>
             <w:pPr>
+              <w:spacing w:line="240" w:lineRule="auto"/>
               <w:rPr>
                 <w:rFonts w:asciiTheme="majorHAnsi" w:hAnsiTheme="majorHAnsi" w:cstheme="majorHAnsi"/>
                 <w:sz w:val="28"/>
@@ -883,6 +921,7 @@
           </w:tcPr>
           <w:p>
             <w:pPr>
+              <w:spacing w:line="240" w:lineRule="auto"/>
               <w:jc w:val="center"/>
               <w:rPr>
                 <w:rFonts w:asciiTheme="majorHAnsi" w:hAnsiTheme="majorHAnsi" w:cstheme="majorHAnsi"/>
@@ -904,10 +943,11 @@
         </w:tc>
         <w:tc>
           <w:tcPr>
-            <w:tcW w:w="4233" w:type="dxa"/>
+            <w:tcW w:w="3785" w:type="dxa"/>
           </w:tcPr>
           <w:p>
             <w:pPr>
+              <w:spacing w:line="240" w:lineRule="auto"/>
               <w:rPr>
                 <w:rFonts w:asciiTheme="majorHAnsi" w:hAnsiTheme="majorHAnsi" w:cstheme="majorHAnsi"/>
                 <w:sz w:val="28"/>
@@ -937,10 +977,11 @@
         </w:tc>
         <w:tc>
           <w:tcPr>
-            <w:tcW w:w="2848" w:type="dxa"/>
+            <w:tcW w:w="3296" w:type="dxa"/>
           </w:tcPr>
           <w:p>
             <w:pPr>
+              <w:spacing w:line="240" w:lineRule="auto"/>
               <w:rPr>
                 <w:rFonts w:asciiTheme="majorHAnsi" w:hAnsiTheme="majorHAnsi" w:cstheme="majorHAnsi"/>
                 <w:sz w:val="28"/>
@@ -961,10 +1002,11 @@
         </w:tc>
         <w:tc>
           <w:tcPr>
-            <w:tcW w:w="2595" w:type="dxa"/>
+            <w:tcW w:w="2233" w:type="dxa"/>
           </w:tcPr>
           <w:p>
             <w:pPr>
+              <w:spacing w:line="240" w:lineRule="auto"/>
               <w:rPr>
                 <w:rFonts w:asciiTheme="majorHAnsi" w:hAnsiTheme="majorHAnsi" w:cstheme="majorHAnsi"/>
                 <w:sz w:val="28"/>
@@ -994,6 +1036,7 @@
           </w:tcPr>
           <w:p>
             <w:pPr>
+              <w:spacing w:line="240" w:lineRule="auto"/>
               <w:jc w:val="center"/>
               <w:rPr>
                 <w:rFonts w:asciiTheme="majorHAnsi" w:hAnsiTheme="majorHAnsi" w:cstheme="majorHAnsi"/>
@@ -1015,10 +1058,11 @@
         </w:tc>
         <w:tc>
           <w:tcPr>
-            <w:tcW w:w="4233" w:type="dxa"/>
+            <w:tcW w:w="3785" w:type="dxa"/>
           </w:tcPr>
           <w:p>
             <w:pPr>
+              <w:spacing w:line="240" w:lineRule="auto"/>
               <w:rPr>
                 <w:rFonts w:asciiTheme="majorHAnsi" w:hAnsiTheme="majorHAnsi" w:cstheme="majorHAnsi"/>
                 <w:sz w:val="28"/>
@@ -1039,10 +1083,11 @@
         </w:tc>
         <w:tc>
           <w:tcPr>
-            <w:tcW w:w="2848" w:type="dxa"/>
+            <w:tcW w:w="3296" w:type="dxa"/>
           </w:tcPr>
           <w:p>
             <w:pPr>
+              <w:spacing w:line="240" w:lineRule="auto"/>
               <w:rPr>
                 <w:rFonts w:asciiTheme="majorHAnsi" w:hAnsiTheme="majorHAnsi" w:cstheme="majorHAnsi"/>
                 <w:sz w:val="28"/>
@@ -1063,10 +1108,11 @@
         </w:tc>
         <w:tc>
           <w:tcPr>
-            <w:tcW w:w="2595" w:type="dxa"/>
+            <w:tcW w:w="2233" w:type="dxa"/>
           </w:tcPr>
           <w:p>
             <w:pPr>
+              <w:spacing w:line="240" w:lineRule="auto"/>
               <w:rPr>
                 <w:rFonts w:asciiTheme="majorHAnsi" w:hAnsiTheme="majorHAnsi" w:cstheme="majorHAnsi"/>
                 <w:sz w:val="28"/>
@@ -1096,6 +1142,7 @@
           </w:tcPr>
           <w:p>
             <w:pPr>
+              <w:spacing w:line="240" w:lineRule="auto"/>
               <w:jc w:val="center"/>
               <w:rPr>
                 <w:rFonts w:asciiTheme="majorHAnsi" w:hAnsiTheme="majorHAnsi" w:cstheme="majorHAnsi"/>
@@ -1117,10 +1164,11 @@
         </w:tc>
         <w:tc>
           <w:tcPr>
-            <w:tcW w:w="4233" w:type="dxa"/>
+            <w:tcW w:w="3785" w:type="dxa"/>
           </w:tcPr>
           <w:p>
             <w:pPr>
+              <w:spacing w:line="240" w:lineRule="auto"/>
               <w:rPr>
                 <w:rFonts w:asciiTheme="majorHAnsi" w:hAnsiTheme="majorHAnsi" w:cstheme="majorHAnsi"/>
                 <w:sz w:val="28"/>
@@ -1141,10 +1189,11 @@
         </w:tc>
         <w:tc>
           <w:tcPr>
-            <w:tcW w:w="2848" w:type="dxa"/>
+            <w:tcW w:w="3296" w:type="dxa"/>
           </w:tcPr>
           <w:p>
             <w:pPr>
+              <w:spacing w:line="240" w:lineRule="auto"/>
               <w:rPr>
                 <w:rFonts w:asciiTheme="majorHAnsi" w:hAnsiTheme="majorHAnsi" w:cstheme="majorHAnsi"/>
                 <w:sz w:val="28"/>
@@ -1165,10 +1214,11 @@
         </w:tc>
         <w:tc>
           <w:tcPr>
-            <w:tcW w:w="2595" w:type="dxa"/>
+            <w:tcW w:w="2233" w:type="dxa"/>
           </w:tcPr>
           <w:p>
             <w:pPr>
+              <w:spacing w:line="240" w:lineRule="auto"/>
               <w:rPr>
                 <w:rFonts w:asciiTheme="majorHAnsi" w:hAnsiTheme="majorHAnsi" w:cstheme="majorHAnsi"/>
                 <w:sz w:val="28"/>
@@ -1198,6 +1248,7 @@
           </w:tcPr>
           <w:p>
             <w:pPr>
+              <w:spacing w:line="240" w:lineRule="auto"/>
               <w:jc w:val="center"/>
               <w:rPr>
                 <w:rFonts w:asciiTheme="majorHAnsi" w:hAnsiTheme="majorHAnsi" w:cstheme="majorHAnsi"/>
@@ -1219,10 +1270,11 @@
         </w:tc>
         <w:tc>
           <w:tcPr>
-            <w:tcW w:w="4233" w:type="dxa"/>
+            <w:tcW w:w="3785" w:type="dxa"/>
           </w:tcPr>
           <w:p>
             <w:pPr>
+              <w:spacing w:line="240" w:lineRule="auto"/>
               <w:rPr>
                 <w:rFonts w:asciiTheme="majorHAnsi" w:hAnsiTheme="majorHAnsi" w:cstheme="majorHAnsi"/>
                 <w:sz w:val="28"/>
@@ -1243,10 +1295,11 @@
         </w:tc>
         <w:tc>
           <w:tcPr>
-            <w:tcW w:w="2848" w:type="dxa"/>
+            <w:tcW w:w="3296" w:type="dxa"/>
           </w:tcPr>
           <w:p>
             <w:pPr>
+              <w:spacing w:line="240" w:lineRule="auto"/>
               <w:rPr>
                 <w:rFonts w:asciiTheme="majorHAnsi" w:hAnsiTheme="majorHAnsi" w:cstheme="majorHAnsi"/>
                 <w:sz w:val="28"/>
@@ -1267,10 +1320,11 @@
         </w:tc>
         <w:tc>
           <w:tcPr>
-            <w:tcW w:w="2595" w:type="dxa"/>
+            <w:tcW w:w="2233" w:type="dxa"/>
           </w:tcPr>
           <w:p>
             <w:pPr>
+              <w:spacing w:line="240" w:lineRule="auto"/>
               <w:rPr>
                 <w:rFonts w:asciiTheme="majorHAnsi" w:hAnsiTheme="majorHAnsi" w:cstheme="majorHAnsi"/>
                 <w:sz w:val="28"/>
@@ -1300,6 +1354,7 @@
           </w:tcPr>
           <w:p>
             <w:pPr>
+              <w:spacing w:line="240" w:lineRule="auto"/>
               <w:jc w:val="center"/>
               <w:rPr>
                 <w:rFonts w:asciiTheme="majorHAnsi" w:hAnsiTheme="majorHAnsi" w:cstheme="majorHAnsi"/>
@@ -1321,10 +1376,11 @@
         </w:tc>
         <w:tc>
           <w:tcPr>
-            <w:tcW w:w="4233" w:type="dxa"/>
+            <w:tcW w:w="3785" w:type="dxa"/>
           </w:tcPr>
           <w:p>
             <w:pPr>
+              <w:spacing w:line="240" w:lineRule="auto"/>
               <w:rPr>
                 <w:rFonts w:asciiTheme="majorHAnsi" w:hAnsiTheme="majorHAnsi" w:cstheme="majorHAnsi"/>
                 <w:sz w:val="28"/>
@@ -1345,10 +1401,11 @@
         </w:tc>
         <w:tc>
           <w:tcPr>
-            <w:tcW w:w="2848" w:type="dxa"/>
+            <w:tcW w:w="3296" w:type="dxa"/>
           </w:tcPr>
           <w:p>
             <w:pPr>
+              <w:spacing w:line="240" w:lineRule="auto"/>
               <w:rPr>
                 <w:rFonts w:asciiTheme="majorHAnsi" w:hAnsiTheme="majorHAnsi" w:cstheme="majorHAnsi"/>
                 <w:sz w:val="28"/>
@@ -1369,10 +1426,11 @@
         </w:tc>
         <w:tc>
           <w:tcPr>
-            <w:tcW w:w="2595" w:type="dxa"/>
+            <w:tcW w:w="2233" w:type="dxa"/>
           </w:tcPr>
           <w:p>
             <w:pPr>
+              <w:spacing w:line="240" w:lineRule="auto"/>
               <w:rPr>
                 <w:rFonts w:asciiTheme="majorHAnsi" w:hAnsiTheme="majorHAnsi" w:cstheme="majorHAnsi"/>
                 <w:sz w:val="28"/>
@@ -1402,6 +1460,7 @@
           </w:tcPr>
           <w:p>
             <w:pPr>
+              <w:spacing w:line="240" w:lineRule="auto"/>
               <w:jc w:val="center"/>
               <w:rPr>
                 <w:rFonts w:asciiTheme="majorHAnsi" w:hAnsiTheme="majorHAnsi" w:cstheme="majorHAnsi"/>
@@ -1423,10 +1482,11 @@
         </w:tc>
         <w:tc>
           <w:tcPr>
-            <w:tcW w:w="4233" w:type="dxa"/>
+            <w:tcW w:w="3785" w:type="dxa"/>
           </w:tcPr>
           <w:p>
             <w:pPr>
+              <w:spacing w:line="240" w:lineRule="auto"/>
               <w:rPr>
                 <w:rFonts w:asciiTheme="majorHAnsi" w:hAnsiTheme="majorHAnsi" w:cstheme="majorHAnsi"/>
                 <w:sz w:val="28"/>
@@ -1447,10 +1507,11 @@
         </w:tc>
         <w:tc>
           <w:tcPr>
-            <w:tcW w:w="2848" w:type="dxa"/>
+            <w:tcW w:w="3296" w:type="dxa"/>
           </w:tcPr>
           <w:p>
             <w:pPr>
+              <w:spacing w:line="240" w:lineRule="auto"/>
               <w:rPr>
                 <w:rFonts w:asciiTheme="majorHAnsi" w:hAnsiTheme="majorHAnsi" w:cstheme="majorHAnsi"/>
                 <w:sz w:val="28"/>
@@ -1471,10 +1532,11 @@
         </w:tc>
         <w:tc>
           <w:tcPr>
-            <w:tcW w:w="2595" w:type="dxa"/>
+            <w:tcW w:w="2233" w:type="dxa"/>
           </w:tcPr>
           <w:p>
             <w:pPr>
+              <w:spacing w:line="240" w:lineRule="auto"/>
               <w:rPr>
                 <w:rFonts w:asciiTheme="majorHAnsi" w:hAnsiTheme="majorHAnsi" w:cstheme="majorHAnsi"/>
                 <w:sz w:val="28"/>
@@ -1504,6 +1566,7 @@
           </w:tcPr>
           <w:p>
             <w:pPr>
+              <w:spacing w:line="240" w:lineRule="auto"/>
               <w:jc w:val="center"/>
               <w:rPr>
                 <w:rFonts w:asciiTheme="majorHAnsi" w:hAnsiTheme="majorHAnsi" w:cstheme="majorHAnsi"/>
@@ -1525,10 +1588,11 @@
         </w:tc>
         <w:tc>
           <w:tcPr>
-            <w:tcW w:w="4233" w:type="dxa"/>
+            <w:tcW w:w="3785" w:type="dxa"/>
           </w:tcPr>
           <w:p>
             <w:pPr>
+              <w:spacing w:line="240" w:lineRule="auto"/>
               <w:rPr>
                 <w:rFonts w:asciiTheme="majorHAnsi" w:hAnsiTheme="majorHAnsi" w:cstheme="majorHAnsi"/>
                 <w:sz w:val="28"/>
@@ -1549,10 +1613,11 @@
         </w:tc>
         <w:tc>
           <w:tcPr>
-            <w:tcW w:w="2848" w:type="dxa"/>
+            <w:tcW w:w="3296" w:type="dxa"/>
           </w:tcPr>
           <w:p>
             <w:pPr>
+              <w:spacing w:line="240" w:lineRule="auto"/>
               <w:rPr>
                 <w:rFonts w:asciiTheme="majorHAnsi" w:hAnsiTheme="majorHAnsi" w:cstheme="majorHAnsi"/>
                 <w:sz w:val="28"/>
@@ -1573,10 +1638,11 @@
         </w:tc>
         <w:tc>
           <w:tcPr>
-            <w:tcW w:w="2595" w:type="dxa"/>
+            <w:tcW w:w="2233" w:type="dxa"/>
           </w:tcPr>
           <w:p>
             <w:pPr>
+              <w:spacing w:line="240" w:lineRule="auto"/>
               <w:rPr>
                 <w:rFonts w:asciiTheme="majorHAnsi" w:hAnsiTheme="majorHAnsi" w:cstheme="majorHAnsi"/>
                 <w:sz w:val="28"/>
@@ -1606,6 +1672,7 @@
           </w:tcPr>
           <w:p>
             <w:pPr>
+              <w:spacing w:line="240" w:lineRule="auto"/>
               <w:jc w:val="center"/>
               <w:rPr>
                 <w:rFonts w:asciiTheme="majorHAnsi" w:hAnsiTheme="majorHAnsi" w:cstheme="majorHAnsi"/>
@@ -1627,10 +1694,11 @@
         </w:tc>
         <w:tc>
           <w:tcPr>
-            <w:tcW w:w="4233" w:type="dxa"/>
+            <w:tcW w:w="3785" w:type="dxa"/>
           </w:tcPr>
           <w:p>
             <w:pPr>
+              <w:spacing w:line="240" w:lineRule="auto"/>
               <w:rPr>
                 <w:rFonts w:asciiTheme="majorHAnsi" w:hAnsiTheme="majorHAnsi" w:cstheme="majorHAnsi"/>
                 <w:sz w:val="28"/>
@@ -1651,10 +1719,11 @@
         </w:tc>
         <w:tc>
           <w:tcPr>
-            <w:tcW w:w="2848" w:type="dxa"/>
+            <w:tcW w:w="3296" w:type="dxa"/>
           </w:tcPr>
           <w:p>
             <w:pPr>
+              <w:spacing w:line="240" w:lineRule="auto"/>
               <w:rPr>
                 <w:rFonts w:asciiTheme="majorHAnsi" w:hAnsiTheme="majorHAnsi" w:cstheme="majorHAnsi"/>
                 <w:sz w:val="28"/>
@@ -1675,10 +1744,11 @@
         </w:tc>
         <w:tc>
           <w:tcPr>
-            <w:tcW w:w="2595" w:type="dxa"/>
+            <w:tcW w:w="2233" w:type="dxa"/>
           </w:tcPr>
           <w:p>
             <w:pPr>
+              <w:spacing w:line="240" w:lineRule="auto"/>
               <w:rPr>
                 <w:rFonts w:asciiTheme="majorHAnsi" w:hAnsiTheme="majorHAnsi" w:cstheme="majorHAnsi"/>
                 <w:sz w:val="28"/>
@@ -1708,6 +1778,7 @@
           </w:tcPr>
           <w:p>
             <w:pPr>
+              <w:spacing w:line="240" w:lineRule="auto"/>
               <w:jc w:val="center"/>
               <w:rPr>
                 <w:rFonts w:asciiTheme="majorHAnsi" w:hAnsiTheme="majorHAnsi" w:cstheme="majorHAnsi"/>
@@ -1729,10 +1800,11 @@
         </w:tc>
         <w:tc>
           <w:tcPr>
-            <w:tcW w:w="4233" w:type="dxa"/>
+            <w:tcW w:w="3785" w:type="dxa"/>
           </w:tcPr>
           <w:p>
             <w:pPr>
+              <w:spacing w:line="240" w:lineRule="auto"/>
               <w:rPr>
                 <w:rFonts w:asciiTheme="majorHAnsi" w:hAnsiTheme="majorHAnsi" w:cstheme="majorHAnsi"/>
                 <w:sz w:val="28"/>
@@ -1747,16 +1819,35 @@
                 <w:szCs w:val="28"/>
                 <w:lang w:val="en-US"/>
               </w:rPr>
-              <w:t>Chức năng chia sẽ kết quả</w:t>
+              <w:t>Chức năng chia s</w:t>
+            </w:r>
+            <w:r>
+              <w:rPr>
+                <w:rFonts w:asciiTheme="majorHAnsi" w:hAnsiTheme="majorHAnsi" w:cstheme="majorHAnsi"/>
+                <w:sz w:val="28"/>
+                <w:szCs w:val="28"/>
+                <w:lang w:val="en-US"/>
+              </w:rPr>
+              <w:t xml:space="preserve">ẻ </w:t>
+            </w:r>
+            <w:r>
+              <w:rPr>
+                <w:rFonts w:asciiTheme="majorHAnsi" w:hAnsiTheme="majorHAnsi" w:cstheme="majorHAnsi"/>
+                <w:sz w:val="28"/>
+                <w:szCs w:val="28"/>
+                <w:lang w:val="en-US"/>
+              </w:rPr>
+              <w:t>kết quả</w:t>
             </w:r>
           </w:p>
         </w:tc>
         <w:tc>
           <w:tcPr>
-            <w:tcW w:w="2848" w:type="dxa"/>
+            <w:tcW w:w="3296" w:type="dxa"/>
           </w:tcPr>
           <w:p>
             <w:pPr>
+              <w:spacing w:line="240" w:lineRule="auto"/>
               <w:rPr>
                 <w:rFonts w:asciiTheme="majorHAnsi" w:hAnsiTheme="majorHAnsi" w:cstheme="majorHAnsi"/>
                 <w:sz w:val="28"/>
@@ -1777,10 +1868,11 @@
         </w:tc>
         <w:tc>
           <w:tcPr>
-            <w:tcW w:w="2595" w:type="dxa"/>
+            <w:tcW w:w="2233" w:type="dxa"/>
           </w:tcPr>
           <w:p>
             <w:pPr>
+              <w:spacing w:line="240" w:lineRule="auto"/>
               <w:rPr>
                 <w:rFonts w:asciiTheme="majorHAnsi" w:hAnsiTheme="majorHAnsi" w:cstheme="majorHAnsi"/>
                 <w:sz w:val="28"/>
@@ -1810,6 +1902,7 @@
           </w:tcPr>
           <w:p>
             <w:pPr>
+              <w:spacing w:line="240" w:lineRule="auto"/>
               <w:jc w:val="center"/>
               <w:rPr>
                 <w:rFonts w:asciiTheme="majorHAnsi" w:hAnsiTheme="majorHAnsi" w:cstheme="majorHAnsi"/>
@@ -1831,10 +1924,11 @@
         </w:tc>
         <w:tc>
           <w:tcPr>
-            <w:tcW w:w="4233" w:type="dxa"/>
+            <w:tcW w:w="3785" w:type="dxa"/>
           </w:tcPr>
           <w:p>
             <w:pPr>
+              <w:spacing w:line="240" w:lineRule="auto"/>
               <w:jc w:val="center"/>
               <w:rPr>
                 <w:rFonts w:asciiTheme="majorHAnsi" w:hAnsiTheme="majorHAnsi" w:cstheme="majorHAnsi"/>
@@ -1856,10 +1950,11 @@
         </w:tc>
         <w:tc>
           <w:tcPr>
-            <w:tcW w:w="2848" w:type="dxa"/>
+            <w:tcW w:w="3296" w:type="dxa"/>
           </w:tcPr>
           <w:p>
             <w:pPr>
+              <w:spacing w:line="240" w:lineRule="auto"/>
               <w:jc w:val="center"/>
               <w:rPr>
                 <w:rFonts w:asciiTheme="majorHAnsi" w:hAnsiTheme="majorHAnsi" w:cstheme="majorHAnsi"/>
@@ -1881,10 +1976,11 @@
         </w:tc>
         <w:tc>
           <w:tcPr>
-            <w:tcW w:w="2595" w:type="dxa"/>
+            <w:tcW w:w="2233" w:type="dxa"/>
           </w:tcPr>
           <w:p>
             <w:pPr>
+              <w:spacing w:line="240" w:lineRule="auto"/>
               <w:jc w:val="center"/>
               <w:rPr>
                 <w:rFonts w:asciiTheme="majorHAnsi" w:hAnsiTheme="majorHAnsi" w:cstheme="majorHAnsi"/>
@@ -1908,99 +2004,816 @@
     </w:tbl>
     <w:p>
       <w:pPr>
-        <w:jc w:val="center"/>
-        <w:rPr>
-          <w:rFonts w:asciiTheme="majorHAnsi" w:hAnsiTheme="majorHAnsi" w:cstheme="majorHAnsi"/>
-          <w:b/>
-          <w:sz w:val="28"/>
-          <w:szCs w:val="28"/>
-          <w:lang w:val="en-US"/>
-        </w:rPr>
-      </w:pPr>
-    </w:p>
-    <w:p>
-      <w:pPr>
-        <w:jc w:val="center"/>
-        <w:rPr>
-          <w:rFonts w:asciiTheme="majorHAnsi" w:hAnsiTheme="majorHAnsi" w:cstheme="majorHAnsi"/>
-          <w:b/>
-          <w:sz w:val="28"/>
-          <w:szCs w:val="28"/>
-          <w:lang w:val="en-US"/>
-        </w:rPr>
-      </w:pPr>
-    </w:p>
-    <w:p>
-      <w:pPr>
-        <w:jc w:val="center"/>
-        <w:rPr>
-          <w:rFonts w:asciiTheme="majorHAnsi" w:hAnsiTheme="majorHAnsi" w:cstheme="majorHAnsi"/>
-          <w:b/>
-          <w:sz w:val="28"/>
-          <w:szCs w:val="28"/>
-          <w:lang w:val="en-US"/>
-        </w:rPr>
-      </w:pPr>
-    </w:p>
-    <w:p>
-      <w:pPr>
-        <w:jc w:val="center"/>
-        <w:rPr>
-          <w:rFonts w:asciiTheme="majorHAnsi" w:hAnsiTheme="majorHAnsi" w:cstheme="majorHAnsi"/>
-          <w:b/>
-          <w:sz w:val="28"/>
-          <w:szCs w:val="28"/>
-          <w:lang w:val="en-US"/>
-        </w:rPr>
-      </w:pPr>
-    </w:p>
-    <w:p>
-      <w:pPr>
-        <w:jc w:val="center"/>
-        <w:rPr>
-          <w:rFonts w:asciiTheme="majorHAnsi" w:hAnsiTheme="majorHAnsi" w:cstheme="majorHAnsi"/>
-          <w:b/>
-          <w:sz w:val="28"/>
-          <w:szCs w:val="28"/>
-          <w:lang w:val="en-US"/>
-        </w:rPr>
-      </w:pPr>
-    </w:p>
-    <w:p>
-      <w:pPr>
-        <w:jc w:val="center"/>
-        <w:rPr>
-          <w:rFonts w:asciiTheme="majorHAnsi" w:hAnsiTheme="majorHAnsi" w:cstheme="majorHAnsi"/>
-          <w:b/>
-          <w:sz w:val="28"/>
-          <w:szCs w:val="28"/>
-          <w:lang w:val="en-US"/>
-        </w:rPr>
-      </w:pPr>
-    </w:p>
-    <w:p>
-      <w:pPr>
-        <w:jc w:val="center"/>
-        <w:rPr>
-          <w:rFonts w:asciiTheme="majorHAnsi" w:hAnsiTheme="majorHAnsi" w:cstheme="majorHAnsi"/>
-          <w:b/>
-          <w:sz w:val="28"/>
-          <w:szCs w:val="28"/>
-          <w:lang w:val="en-US"/>
-        </w:rPr>
-      </w:pPr>
-    </w:p>
-    <w:p>
-      <w:pPr>
-        <w:jc w:val="center"/>
-        <w:rPr>
-          <w:rFonts w:asciiTheme="majorHAnsi" w:hAnsiTheme="majorHAnsi" w:cstheme="majorHAnsi"/>
-          <w:b/>
-          <w:sz w:val="28"/>
-          <w:szCs w:val="28"/>
-          <w:lang w:val="en-US"/>
-        </w:rPr>
-      </w:pPr>
+        <w:spacing w:line="240" w:lineRule="auto"/>
+        <w:jc w:val="center"/>
+        <w:rPr>
+          <w:rFonts w:asciiTheme="majorHAnsi" w:hAnsiTheme="majorHAnsi" w:cstheme="majorHAnsi"/>
+          <w:b/>
+          <w:sz w:val="28"/>
+          <w:szCs w:val="28"/>
+          <w:lang w:val="en-US"/>
+        </w:rPr>
+      </w:pPr>
+    </w:p>
+    <w:p>
+      <w:pPr>
+        <w:spacing w:line="240" w:lineRule="auto"/>
+        <w:jc w:val="center"/>
+        <w:rPr>
+          <w:rFonts w:asciiTheme="majorHAnsi" w:hAnsiTheme="majorHAnsi" w:cstheme="majorHAnsi"/>
+          <w:b/>
+          <w:sz w:val="28"/>
+          <w:szCs w:val="28"/>
+          <w:lang w:val="en-US"/>
+        </w:rPr>
+      </w:pPr>
+    </w:p>
+    <w:p>
+      <w:pPr>
+        <w:spacing w:line="240" w:lineRule="auto"/>
+        <w:jc w:val="center"/>
+        <w:rPr>
+          <w:rFonts w:asciiTheme="majorHAnsi" w:hAnsiTheme="majorHAnsi" w:cstheme="majorHAnsi"/>
+          <w:b/>
+          <w:sz w:val="28"/>
+          <w:szCs w:val="28"/>
+          <w:lang w:val="en-US"/>
+        </w:rPr>
+      </w:pPr>
+    </w:p>
+    <w:p>
+      <w:pPr>
+        <w:spacing w:line="240" w:lineRule="auto"/>
+        <w:jc w:val="center"/>
+        <w:rPr>
+          <w:rFonts w:asciiTheme="majorHAnsi" w:hAnsiTheme="majorHAnsi" w:cstheme="majorHAnsi"/>
+          <w:b/>
+          <w:sz w:val="28"/>
+          <w:szCs w:val="28"/>
+          <w:lang w:val="en-US"/>
+        </w:rPr>
+      </w:pPr>
+    </w:p>
+    <w:p>
+      <w:pPr>
+        <w:spacing w:line="240" w:lineRule="auto"/>
+        <w:jc w:val="center"/>
+        <w:rPr>
+          <w:rFonts w:asciiTheme="majorHAnsi" w:hAnsiTheme="majorHAnsi" w:cstheme="majorHAnsi"/>
+          <w:b/>
+          <w:sz w:val="28"/>
+          <w:szCs w:val="28"/>
+          <w:lang w:val="en-US"/>
+        </w:rPr>
+      </w:pPr>
+    </w:p>
+    <w:p>
+      <w:pPr>
+        <w:spacing w:line="240" w:lineRule="auto"/>
+        <w:jc w:val="center"/>
+        <w:rPr>
+          <w:rFonts w:asciiTheme="majorHAnsi" w:hAnsiTheme="majorHAnsi" w:cstheme="majorHAnsi"/>
+          <w:b/>
+          <w:sz w:val="28"/>
+          <w:szCs w:val="28"/>
+          <w:lang w:val="en-US"/>
+        </w:rPr>
+      </w:pPr>
+    </w:p>
+    <w:p>
+      <w:pPr>
+        <w:spacing w:line="240" w:lineRule="auto"/>
+        <w:jc w:val="center"/>
+        <w:rPr>
+          <w:rFonts w:asciiTheme="majorHAnsi" w:hAnsiTheme="majorHAnsi" w:cstheme="majorHAnsi"/>
+          <w:b/>
+          <w:sz w:val="28"/>
+          <w:szCs w:val="28"/>
+          <w:lang w:val="en-US"/>
+        </w:rPr>
+      </w:pPr>
+    </w:p>
+    <w:p>
+      <w:pPr>
+        <w:spacing w:line="240" w:lineRule="auto"/>
+        <w:jc w:val="center"/>
+        <w:rPr>
+          <w:rFonts w:asciiTheme="majorHAnsi" w:hAnsiTheme="majorHAnsi" w:cstheme="majorHAnsi"/>
+          <w:b/>
+          <w:sz w:val="28"/>
+          <w:szCs w:val="28"/>
+          <w:lang w:val="en-US"/>
+        </w:rPr>
+      </w:pPr>
+    </w:p>
+    <w:p>
+      <w:pPr>
+        <w:spacing w:line="240" w:lineRule="auto"/>
+        <w:jc w:val="center"/>
+        <w:rPr>
+          <w:rFonts w:asciiTheme="majorHAnsi" w:hAnsiTheme="majorHAnsi" w:cstheme="majorHAnsi"/>
+          <w:b/>
+          <w:sz w:val="28"/>
+          <w:szCs w:val="28"/>
+          <w:lang w:val="en-US"/>
+        </w:rPr>
+      </w:pPr>
+    </w:p>
+    <w:p>
+      <w:pPr>
+        <w:spacing w:line="240" w:lineRule="auto"/>
+        <w:jc w:val="center"/>
+        <w:rPr>
+          <w:rFonts w:asciiTheme="majorHAnsi" w:hAnsiTheme="majorHAnsi" w:cstheme="majorHAnsi"/>
+          <w:b/>
+          <w:sz w:val="28"/>
+          <w:szCs w:val="28"/>
+          <w:lang w:val="en-US"/>
+        </w:rPr>
+      </w:pPr>
+    </w:p>
+    <w:p>
+      <w:pPr>
+        <w:spacing w:line="240" w:lineRule="auto"/>
+        <w:jc w:val="center"/>
+        <w:rPr>
+          <w:rFonts w:asciiTheme="majorHAnsi" w:hAnsiTheme="majorHAnsi" w:cstheme="majorHAnsi"/>
+          <w:b/>
+          <w:sz w:val="28"/>
+          <w:szCs w:val="28"/>
+          <w:lang w:val="en-US"/>
+        </w:rPr>
+      </w:pPr>
+    </w:p>
+    <w:p>
+      <w:pPr>
+        <w:spacing w:line="240" w:lineRule="auto"/>
+        <w:jc w:val="center"/>
+        <w:rPr>
+          <w:rFonts w:asciiTheme="majorHAnsi" w:hAnsiTheme="majorHAnsi" w:cstheme="majorHAnsi"/>
+          <w:b/>
+          <w:sz w:val="28"/>
+          <w:szCs w:val="28"/>
+          <w:lang w:val="en-US"/>
+        </w:rPr>
+      </w:pPr>
+    </w:p>
+    <w:p>
+      <w:pPr>
+        <w:spacing w:line="240" w:lineRule="auto"/>
+        <w:jc w:val="center"/>
+        <w:rPr>
+          <w:rFonts w:asciiTheme="majorHAnsi" w:hAnsiTheme="majorHAnsi" w:cstheme="majorHAnsi"/>
+          <w:b/>
+          <w:sz w:val="28"/>
+          <w:szCs w:val="28"/>
+          <w:lang w:val="en-US"/>
+        </w:rPr>
+      </w:pPr>
+    </w:p>
+    <w:p>
+      <w:pPr>
+        <w:spacing w:line="240" w:lineRule="auto"/>
+        <w:jc w:val="center"/>
+        <w:rPr>
+          <w:rFonts w:asciiTheme="majorHAnsi" w:hAnsiTheme="majorHAnsi" w:cstheme="majorHAnsi"/>
+          <w:b/>
+          <w:sz w:val="28"/>
+          <w:szCs w:val="28"/>
+          <w:lang w:val="en-US"/>
+        </w:rPr>
+      </w:pPr>
+      <w:r>
+        <w:rPr>
+          <w:rFonts w:asciiTheme="majorHAnsi" w:hAnsiTheme="majorHAnsi" w:cstheme="majorHAnsi"/>
+          <w:b/>
+          <w:sz w:val="28"/>
+          <w:szCs w:val="28"/>
+          <w:lang w:val="en-US"/>
+        </w:rPr>
+        <w:lastRenderedPageBreak/>
+        <w:t>LỜI MỞ ĐẦU</w:t>
+      </w:r>
+    </w:p>
+    <w:p>
+      <w:pPr>
+        <w:spacing w:line="240" w:lineRule="auto"/>
+        <w:jc w:val="center"/>
+        <w:rPr>
+          <w:rFonts w:asciiTheme="majorHAnsi" w:hAnsiTheme="majorHAnsi" w:cstheme="majorHAnsi"/>
+          <w:b/>
+          <w:sz w:val="28"/>
+          <w:szCs w:val="28"/>
+          <w:lang w:val="en-US"/>
+        </w:rPr>
+      </w:pPr>
+    </w:p>
+    <w:p>
+      <w:pPr>
+        <w:spacing w:line="240" w:lineRule="auto"/>
+        <w:jc w:val="center"/>
+        <w:rPr>
+          <w:rFonts w:asciiTheme="majorHAnsi" w:hAnsiTheme="majorHAnsi" w:cstheme="majorHAnsi"/>
+          <w:b/>
+          <w:sz w:val="28"/>
+          <w:szCs w:val="28"/>
+          <w:lang w:val="en-US"/>
+        </w:rPr>
+      </w:pPr>
+    </w:p>
+    <w:p>
+      <w:pPr>
+        <w:spacing w:line="240" w:lineRule="auto"/>
+        <w:jc w:val="center"/>
+        <w:rPr>
+          <w:rFonts w:asciiTheme="majorHAnsi" w:hAnsiTheme="majorHAnsi" w:cstheme="majorHAnsi"/>
+          <w:b/>
+          <w:sz w:val="28"/>
+          <w:szCs w:val="28"/>
+          <w:lang w:val="en-US"/>
+        </w:rPr>
+      </w:pPr>
+    </w:p>
+    <w:p>
+      <w:pPr>
+        <w:spacing w:line="240" w:lineRule="auto"/>
+        <w:jc w:val="center"/>
+        <w:rPr>
+          <w:rFonts w:asciiTheme="majorHAnsi" w:hAnsiTheme="majorHAnsi" w:cstheme="majorHAnsi"/>
+          <w:b/>
+          <w:sz w:val="28"/>
+          <w:szCs w:val="28"/>
+          <w:lang w:val="en-US"/>
+        </w:rPr>
+      </w:pPr>
+    </w:p>
+    <w:p>
+      <w:pPr>
+        <w:spacing w:line="240" w:lineRule="auto"/>
+        <w:jc w:val="center"/>
+        <w:rPr>
+          <w:rFonts w:asciiTheme="majorHAnsi" w:hAnsiTheme="majorHAnsi" w:cstheme="majorHAnsi"/>
+          <w:b/>
+          <w:sz w:val="28"/>
+          <w:szCs w:val="28"/>
+          <w:lang w:val="en-US"/>
+        </w:rPr>
+      </w:pPr>
+    </w:p>
+    <w:p>
+      <w:pPr>
+        <w:spacing w:line="240" w:lineRule="auto"/>
+        <w:jc w:val="center"/>
+        <w:rPr>
+          <w:rFonts w:asciiTheme="majorHAnsi" w:hAnsiTheme="majorHAnsi" w:cstheme="majorHAnsi"/>
+          <w:b/>
+          <w:sz w:val="28"/>
+          <w:szCs w:val="28"/>
+          <w:lang w:val="en-US"/>
+        </w:rPr>
+      </w:pPr>
+    </w:p>
+    <w:p>
+      <w:pPr>
+        <w:spacing w:line="240" w:lineRule="auto"/>
+        <w:jc w:val="center"/>
+        <w:rPr>
+          <w:rFonts w:asciiTheme="majorHAnsi" w:hAnsiTheme="majorHAnsi" w:cstheme="majorHAnsi"/>
+          <w:b/>
+          <w:sz w:val="28"/>
+          <w:szCs w:val="28"/>
+          <w:lang w:val="en-US"/>
+        </w:rPr>
+      </w:pPr>
+    </w:p>
+    <w:p>
+      <w:pPr>
+        <w:spacing w:line="240" w:lineRule="auto"/>
+        <w:jc w:val="center"/>
+        <w:rPr>
+          <w:rFonts w:asciiTheme="majorHAnsi" w:hAnsiTheme="majorHAnsi" w:cstheme="majorHAnsi"/>
+          <w:b/>
+          <w:sz w:val="28"/>
+          <w:szCs w:val="28"/>
+          <w:lang w:val="en-US"/>
+        </w:rPr>
+      </w:pPr>
+    </w:p>
+    <w:p>
+      <w:pPr>
+        <w:spacing w:line="240" w:lineRule="auto"/>
+        <w:jc w:val="center"/>
+        <w:rPr>
+          <w:rFonts w:asciiTheme="majorHAnsi" w:hAnsiTheme="majorHAnsi" w:cstheme="majorHAnsi"/>
+          <w:b/>
+          <w:sz w:val="28"/>
+          <w:szCs w:val="28"/>
+          <w:lang w:val="en-US"/>
+        </w:rPr>
+      </w:pPr>
+    </w:p>
+    <w:p>
+      <w:pPr>
+        <w:spacing w:line="240" w:lineRule="auto"/>
+        <w:jc w:val="center"/>
+        <w:rPr>
+          <w:rFonts w:asciiTheme="majorHAnsi" w:hAnsiTheme="majorHAnsi" w:cstheme="majorHAnsi"/>
+          <w:b/>
+          <w:sz w:val="28"/>
+          <w:szCs w:val="28"/>
+          <w:lang w:val="en-US"/>
+        </w:rPr>
+      </w:pPr>
+    </w:p>
+    <w:p>
+      <w:pPr>
+        <w:spacing w:line="240" w:lineRule="auto"/>
+        <w:jc w:val="center"/>
+        <w:rPr>
+          <w:rFonts w:asciiTheme="majorHAnsi" w:hAnsiTheme="majorHAnsi" w:cstheme="majorHAnsi"/>
+          <w:b/>
+          <w:sz w:val="28"/>
+          <w:szCs w:val="28"/>
+          <w:lang w:val="en-US"/>
+        </w:rPr>
+      </w:pPr>
+    </w:p>
+    <w:p>
+      <w:pPr>
+        <w:spacing w:line="240" w:lineRule="auto"/>
+        <w:jc w:val="center"/>
+        <w:rPr>
+          <w:rFonts w:asciiTheme="majorHAnsi" w:hAnsiTheme="majorHAnsi" w:cstheme="majorHAnsi"/>
+          <w:b/>
+          <w:sz w:val="28"/>
+          <w:szCs w:val="28"/>
+          <w:lang w:val="en-US"/>
+        </w:rPr>
+      </w:pPr>
+    </w:p>
+    <w:p>
+      <w:pPr>
+        <w:spacing w:line="240" w:lineRule="auto"/>
+        <w:jc w:val="center"/>
+        <w:rPr>
+          <w:rFonts w:asciiTheme="majorHAnsi" w:hAnsiTheme="majorHAnsi" w:cstheme="majorHAnsi"/>
+          <w:b/>
+          <w:sz w:val="28"/>
+          <w:szCs w:val="28"/>
+          <w:lang w:val="en-US"/>
+        </w:rPr>
+      </w:pPr>
+    </w:p>
+    <w:p>
+      <w:pPr>
+        <w:spacing w:line="240" w:lineRule="auto"/>
+        <w:jc w:val="center"/>
+        <w:rPr>
+          <w:rFonts w:asciiTheme="majorHAnsi" w:hAnsiTheme="majorHAnsi" w:cstheme="majorHAnsi"/>
+          <w:b/>
+          <w:sz w:val="28"/>
+          <w:szCs w:val="28"/>
+          <w:lang w:val="en-US"/>
+        </w:rPr>
+      </w:pPr>
+    </w:p>
+    <w:p>
+      <w:pPr>
+        <w:spacing w:line="240" w:lineRule="auto"/>
+        <w:jc w:val="center"/>
+        <w:rPr>
+          <w:rFonts w:asciiTheme="majorHAnsi" w:hAnsiTheme="majorHAnsi" w:cstheme="majorHAnsi"/>
+          <w:b/>
+          <w:sz w:val="28"/>
+          <w:szCs w:val="28"/>
+          <w:lang w:val="en-US"/>
+        </w:rPr>
+      </w:pPr>
+    </w:p>
+    <w:p>
+      <w:pPr>
+        <w:spacing w:line="240" w:lineRule="auto"/>
+        <w:jc w:val="center"/>
+        <w:rPr>
+          <w:rFonts w:asciiTheme="majorHAnsi" w:hAnsiTheme="majorHAnsi" w:cstheme="majorHAnsi"/>
+          <w:b/>
+          <w:sz w:val="28"/>
+          <w:szCs w:val="28"/>
+          <w:lang w:val="en-US"/>
+        </w:rPr>
+      </w:pPr>
+    </w:p>
+    <w:p>
+      <w:pPr>
+        <w:spacing w:line="240" w:lineRule="auto"/>
+        <w:jc w:val="center"/>
+        <w:rPr>
+          <w:rFonts w:asciiTheme="majorHAnsi" w:hAnsiTheme="majorHAnsi" w:cstheme="majorHAnsi"/>
+          <w:b/>
+          <w:sz w:val="28"/>
+          <w:szCs w:val="28"/>
+          <w:lang w:val="en-US"/>
+        </w:rPr>
+      </w:pPr>
+    </w:p>
+    <w:p>
+      <w:pPr>
+        <w:spacing w:line="240" w:lineRule="auto"/>
+        <w:jc w:val="center"/>
+        <w:rPr>
+          <w:rFonts w:asciiTheme="majorHAnsi" w:hAnsiTheme="majorHAnsi" w:cstheme="majorHAnsi"/>
+          <w:b/>
+          <w:sz w:val="28"/>
+          <w:szCs w:val="28"/>
+          <w:lang w:val="en-US"/>
+        </w:rPr>
+      </w:pPr>
+    </w:p>
+    <w:p>
+      <w:pPr>
+        <w:spacing w:line="240" w:lineRule="auto"/>
+        <w:jc w:val="center"/>
+        <w:rPr>
+          <w:rFonts w:asciiTheme="majorHAnsi" w:hAnsiTheme="majorHAnsi" w:cstheme="majorHAnsi"/>
+          <w:b/>
+          <w:sz w:val="28"/>
+          <w:szCs w:val="28"/>
+          <w:lang w:val="en-US"/>
+        </w:rPr>
+      </w:pPr>
+    </w:p>
+    <w:p>
+      <w:pPr>
+        <w:spacing w:line="240" w:lineRule="auto"/>
+        <w:jc w:val="center"/>
+        <w:rPr>
+          <w:rFonts w:asciiTheme="majorHAnsi" w:hAnsiTheme="majorHAnsi" w:cstheme="majorHAnsi"/>
+          <w:b/>
+          <w:sz w:val="28"/>
+          <w:szCs w:val="28"/>
+          <w:lang w:val="en-US"/>
+        </w:rPr>
+      </w:pPr>
+    </w:p>
+    <w:p>
+      <w:pPr>
+        <w:spacing w:line="240" w:lineRule="auto"/>
+        <w:jc w:val="center"/>
+        <w:rPr>
+          <w:rFonts w:asciiTheme="majorHAnsi" w:hAnsiTheme="majorHAnsi" w:cstheme="majorHAnsi"/>
+          <w:b/>
+          <w:sz w:val="28"/>
+          <w:szCs w:val="28"/>
+          <w:lang w:val="en-US"/>
+        </w:rPr>
+      </w:pPr>
+    </w:p>
+    <w:p>
+      <w:pPr>
+        <w:spacing w:line="240" w:lineRule="auto"/>
+        <w:jc w:val="center"/>
+        <w:rPr>
+          <w:rFonts w:asciiTheme="majorHAnsi" w:hAnsiTheme="majorHAnsi" w:cstheme="majorHAnsi"/>
+          <w:b/>
+          <w:sz w:val="28"/>
+          <w:szCs w:val="28"/>
+          <w:lang w:val="en-US"/>
+        </w:rPr>
+      </w:pPr>
+    </w:p>
+    <w:p>
+      <w:pPr>
+        <w:spacing w:line="240" w:lineRule="auto"/>
+        <w:jc w:val="center"/>
+        <w:rPr>
+          <w:rFonts w:asciiTheme="majorHAnsi" w:hAnsiTheme="majorHAnsi" w:cstheme="majorHAnsi"/>
+          <w:b/>
+          <w:sz w:val="28"/>
+          <w:szCs w:val="28"/>
+          <w:lang w:val="en-US"/>
+        </w:rPr>
+      </w:pPr>
+      <w:r>
+        <w:rPr>
+          <w:rFonts w:asciiTheme="majorHAnsi" w:hAnsiTheme="majorHAnsi" w:cstheme="majorHAnsi"/>
+          <w:b/>
+          <w:sz w:val="28"/>
+          <w:szCs w:val="28"/>
+          <w:lang w:val="en-US"/>
+        </w:rPr>
+        <w:lastRenderedPageBreak/>
+        <w:t>MỤC LỤC</w:t>
+      </w:r>
+    </w:p>
+    <w:p>
+      <w:pPr>
+        <w:spacing w:line="240" w:lineRule="auto"/>
+        <w:jc w:val="center"/>
+        <w:rPr>
+          <w:rFonts w:asciiTheme="majorHAnsi" w:hAnsiTheme="majorHAnsi" w:cstheme="majorHAnsi"/>
+          <w:b/>
+          <w:sz w:val="28"/>
+          <w:szCs w:val="28"/>
+          <w:lang w:val="en-US"/>
+        </w:rPr>
+      </w:pPr>
+    </w:p>
+    <w:p>
+      <w:pPr>
+        <w:spacing w:line="240" w:lineRule="auto"/>
+        <w:jc w:val="center"/>
+        <w:rPr>
+          <w:rFonts w:asciiTheme="majorHAnsi" w:hAnsiTheme="majorHAnsi" w:cstheme="majorHAnsi"/>
+          <w:b/>
+          <w:sz w:val="28"/>
+          <w:szCs w:val="28"/>
+          <w:lang w:val="en-US"/>
+        </w:rPr>
+      </w:pPr>
+    </w:p>
+    <w:p>
+      <w:pPr>
+        <w:spacing w:line="240" w:lineRule="auto"/>
+        <w:jc w:val="center"/>
+        <w:rPr>
+          <w:rFonts w:asciiTheme="majorHAnsi" w:hAnsiTheme="majorHAnsi" w:cstheme="majorHAnsi"/>
+          <w:b/>
+          <w:sz w:val="28"/>
+          <w:szCs w:val="28"/>
+          <w:lang w:val="en-US"/>
+        </w:rPr>
+      </w:pPr>
+    </w:p>
+    <w:p>
+      <w:pPr>
+        <w:spacing w:line="240" w:lineRule="auto"/>
+        <w:jc w:val="center"/>
+        <w:rPr>
+          <w:rFonts w:asciiTheme="majorHAnsi" w:hAnsiTheme="majorHAnsi" w:cstheme="majorHAnsi"/>
+          <w:b/>
+          <w:sz w:val="28"/>
+          <w:szCs w:val="28"/>
+          <w:lang w:val="en-US"/>
+        </w:rPr>
+      </w:pPr>
+    </w:p>
+    <w:p>
+      <w:pPr>
+        <w:spacing w:line="240" w:lineRule="auto"/>
+        <w:jc w:val="center"/>
+        <w:rPr>
+          <w:rFonts w:asciiTheme="majorHAnsi" w:hAnsiTheme="majorHAnsi" w:cstheme="majorHAnsi"/>
+          <w:b/>
+          <w:sz w:val="28"/>
+          <w:szCs w:val="28"/>
+          <w:lang w:val="en-US"/>
+        </w:rPr>
+      </w:pPr>
+    </w:p>
+    <w:p>
+      <w:pPr>
+        <w:spacing w:line="240" w:lineRule="auto"/>
+        <w:jc w:val="center"/>
+        <w:rPr>
+          <w:rFonts w:asciiTheme="majorHAnsi" w:hAnsiTheme="majorHAnsi" w:cstheme="majorHAnsi"/>
+          <w:b/>
+          <w:sz w:val="28"/>
+          <w:szCs w:val="28"/>
+          <w:lang w:val="en-US"/>
+        </w:rPr>
+      </w:pPr>
+    </w:p>
+    <w:p>
+      <w:pPr>
+        <w:spacing w:line="240" w:lineRule="auto"/>
+        <w:jc w:val="center"/>
+        <w:rPr>
+          <w:rFonts w:asciiTheme="majorHAnsi" w:hAnsiTheme="majorHAnsi" w:cstheme="majorHAnsi"/>
+          <w:b/>
+          <w:sz w:val="28"/>
+          <w:szCs w:val="28"/>
+          <w:lang w:val="en-US"/>
+        </w:rPr>
+      </w:pPr>
+    </w:p>
+    <w:p>
+      <w:pPr>
+        <w:spacing w:line="240" w:lineRule="auto"/>
+        <w:jc w:val="center"/>
+        <w:rPr>
+          <w:rFonts w:asciiTheme="majorHAnsi" w:hAnsiTheme="majorHAnsi" w:cstheme="majorHAnsi"/>
+          <w:b/>
+          <w:sz w:val="28"/>
+          <w:szCs w:val="28"/>
+          <w:lang w:val="en-US"/>
+        </w:rPr>
+      </w:pPr>
+    </w:p>
+    <w:p>
+      <w:pPr>
+        <w:spacing w:line="240" w:lineRule="auto"/>
+        <w:jc w:val="center"/>
+        <w:rPr>
+          <w:rFonts w:asciiTheme="majorHAnsi" w:hAnsiTheme="majorHAnsi" w:cstheme="majorHAnsi"/>
+          <w:b/>
+          <w:sz w:val="28"/>
+          <w:szCs w:val="28"/>
+          <w:lang w:val="en-US"/>
+        </w:rPr>
+      </w:pPr>
+    </w:p>
+    <w:p>
+      <w:pPr>
+        <w:spacing w:line="240" w:lineRule="auto"/>
+        <w:jc w:val="center"/>
+        <w:rPr>
+          <w:rFonts w:asciiTheme="majorHAnsi" w:hAnsiTheme="majorHAnsi" w:cstheme="majorHAnsi"/>
+          <w:b/>
+          <w:sz w:val="28"/>
+          <w:szCs w:val="28"/>
+          <w:lang w:val="en-US"/>
+        </w:rPr>
+      </w:pPr>
+    </w:p>
+    <w:p>
+      <w:pPr>
+        <w:spacing w:line="240" w:lineRule="auto"/>
+        <w:jc w:val="center"/>
+        <w:rPr>
+          <w:rFonts w:asciiTheme="majorHAnsi" w:hAnsiTheme="majorHAnsi" w:cstheme="majorHAnsi"/>
+          <w:b/>
+          <w:sz w:val="28"/>
+          <w:szCs w:val="28"/>
+          <w:lang w:val="en-US"/>
+        </w:rPr>
+      </w:pPr>
+    </w:p>
+    <w:p>
+      <w:pPr>
+        <w:spacing w:line="240" w:lineRule="auto"/>
+        <w:jc w:val="center"/>
+        <w:rPr>
+          <w:rFonts w:asciiTheme="majorHAnsi" w:hAnsiTheme="majorHAnsi" w:cstheme="majorHAnsi"/>
+          <w:b/>
+          <w:sz w:val="28"/>
+          <w:szCs w:val="28"/>
+          <w:lang w:val="en-US"/>
+        </w:rPr>
+      </w:pPr>
+    </w:p>
+    <w:p>
+      <w:pPr>
+        <w:spacing w:line="240" w:lineRule="auto"/>
+        <w:jc w:val="center"/>
+        <w:rPr>
+          <w:rFonts w:asciiTheme="majorHAnsi" w:hAnsiTheme="majorHAnsi" w:cstheme="majorHAnsi"/>
+          <w:b/>
+          <w:sz w:val="28"/>
+          <w:szCs w:val="28"/>
+          <w:lang w:val="en-US"/>
+        </w:rPr>
+      </w:pPr>
+    </w:p>
+    <w:p>
+      <w:pPr>
+        <w:spacing w:line="240" w:lineRule="auto"/>
+        <w:jc w:val="center"/>
+        <w:rPr>
+          <w:rFonts w:asciiTheme="majorHAnsi" w:hAnsiTheme="majorHAnsi" w:cstheme="majorHAnsi"/>
+          <w:b/>
+          <w:sz w:val="28"/>
+          <w:szCs w:val="28"/>
+          <w:lang w:val="en-US"/>
+        </w:rPr>
+      </w:pPr>
+    </w:p>
+    <w:p>
+      <w:pPr>
+        <w:spacing w:line="240" w:lineRule="auto"/>
+        <w:jc w:val="center"/>
+        <w:rPr>
+          <w:rFonts w:asciiTheme="majorHAnsi" w:hAnsiTheme="majorHAnsi" w:cstheme="majorHAnsi"/>
+          <w:b/>
+          <w:sz w:val="28"/>
+          <w:szCs w:val="28"/>
+          <w:lang w:val="en-US"/>
+        </w:rPr>
+      </w:pPr>
+    </w:p>
+    <w:p>
+      <w:pPr>
+        <w:spacing w:line="240" w:lineRule="auto"/>
+        <w:jc w:val="center"/>
+        <w:rPr>
+          <w:rFonts w:asciiTheme="majorHAnsi" w:hAnsiTheme="majorHAnsi" w:cstheme="majorHAnsi"/>
+          <w:b/>
+          <w:sz w:val="28"/>
+          <w:szCs w:val="28"/>
+          <w:lang w:val="en-US"/>
+        </w:rPr>
+      </w:pPr>
+    </w:p>
+    <w:p>
+      <w:pPr>
+        <w:spacing w:line="240" w:lineRule="auto"/>
+        <w:jc w:val="center"/>
+        <w:rPr>
+          <w:rFonts w:asciiTheme="majorHAnsi" w:hAnsiTheme="majorHAnsi" w:cstheme="majorHAnsi"/>
+          <w:b/>
+          <w:sz w:val="28"/>
+          <w:szCs w:val="28"/>
+          <w:lang w:val="en-US"/>
+        </w:rPr>
+      </w:pPr>
+    </w:p>
+    <w:p>
+      <w:pPr>
+        <w:spacing w:line="240" w:lineRule="auto"/>
+        <w:jc w:val="center"/>
+        <w:rPr>
+          <w:rFonts w:asciiTheme="majorHAnsi" w:hAnsiTheme="majorHAnsi" w:cstheme="majorHAnsi"/>
+          <w:b/>
+          <w:sz w:val="28"/>
+          <w:szCs w:val="28"/>
+          <w:lang w:val="en-US"/>
+        </w:rPr>
+      </w:pPr>
+    </w:p>
+    <w:p>
+      <w:pPr>
+        <w:spacing w:line="240" w:lineRule="auto"/>
+        <w:jc w:val="center"/>
+        <w:rPr>
+          <w:rFonts w:asciiTheme="majorHAnsi" w:hAnsiTheme="majorHAnsi" w:cstheme="majorHAnsi"/>
+          <w:b/>
+          <w:sz w:val="28"/>
+          <w:szCs w:val="28"/>
+          <w:lang w:val="en-US"/>
+        </w:rPr>
+      </w:pPr>
+    </w:p>
+    <w:p>
+      <w:pPr>
+        <w:spacing w:line="240" w:lineRule="auto"/>
+        <w:jc w:val="center"/>
+        <w:rPr>
+          <w:rFonts w:asciiTheme="majorHAnsi" w:hAnsiTheme="majorHAnsi" w:cstheme="majorHAnsi"/>
+          <w:b/>
+          <w:sz w:val="28"/>
+          <w:szCs w:val="28"/>
+          <w:lang w:val="en-US"/>
+        </w:rPr>
+      </w:pPr>
+    </w:p>
+    <w:p>
+      <w:pPr>
+        <w:spacing w:line="240" w:lineRule="auto"/>
+        <w:jc w:val="center"/>
+        <w:rPr>
+          <w:rFonts w:asciiTheme="majorHAnsi" w:hAnsiTheme="majorHAnsi" w:cstheme="majorHAnsi"/>
+          <w:b/>
+          <w:sz w:val="28"/>
+          <w:szCs w:val="28"/>
+          <w:lang w:val="en-US"/>
+        </w:rPr>
+      </w:pPr>
+    </w:p>
+    <w:p>
+      <w:pPr>
+        <w:spacing w:line="240" w:lineRule="auto"/>
+        <w:jc w:val="center"/>
+        <w:rPr>
+          <w:rFonts w:asciiTheme="majorHAnsi" w:hAnsiTheme="majorHAnsi" w:cstheme="majorHAnsi"/>
+          <w:b/>
+          <w:sz w:val="28"/>
+          <w:szCs w:val="28"/>
+          <w:lang w:val="en-US"/>
+        </w:rPr>
+      </w:pPr>
+    </w:p>
+    <w:p>
+      <w:pPr>
+        <w:spacing w:line="240" w:lineRule="auto"/>
+        <w:jc w:val="center"/>
+        <w:rPr>
+          <w:rFonts w:asciiTheme="majorHAnsi" w:hAnsiTheme="majorHAnsi" w:cstheme="majorHAnsi"/>
+          <w:b/>
+          <w:sz w:val="28"/>
+          <w:szCs w:val="28"/>
+          <w:lang w:val="en-US"/>
+        </w:rPr>
+      </w:pPr>
+      <w:r>
+        <w:rPr>
+          <w:rFonts w:asciiTheme="majorHAnsi" w:hAnsiTheme="majorHAnsi" w:cstheme="majorHAnsi"/>
+          <w:b/>
+          <w:sz w:val="28"/>
+          <w:szCs w:val="28"/>
+          <w:lang w:val="en-US"/>
+        </w:rPr>
+        <w:lastRenderedPageBreak/>
+        <w:t>CHƯƠNG 1 : TỔNG QUAN</w:t>
+      </w:r>
     </w:p>
     <w:p>
       <w:pPr>
@@ -2009,6 +2822,7 @@
           <w:ilvl w:val="0"/>
           <w:numId w:val="1"/>
         </w:numPr>
+        <w:spacing w:line="240" w:lineRule="auto"/>
         <w:rPr>
           <w:rFonts w:asciiTheme="majorHAnsi" w:hAnsiTheme="majorHAnsi" w:cstheme="majorHAnsi"/>
           <w:b/>
@@ -2025,13 +2839,15 @@
           <w:szCs w:val="28"/>
           <w:lang w:val="en-US"/>
         </w:rPr>
-        <w:lastRenderedPageBreak/>
         <w:t>Mô tả app</w:t>
       </w:r>
+      <w:bookmarkStart w:id="0" w:name="_GoBack"/>
+      <w:bookmarkEnd w:id="0"/>
     </w:p>
     <w:p>
       <w:pPr>
         <w:pStyle w:val="ListParagraph"/>
+        <w:spacing w:line="240" w:lineRule="auto"/>
         <w:jc w:val="both"/>
         <w:rPr>
           <w:rFonts w:asciiTheme="majorHAnsi" w:hAnsiTheme="majorHAnsi" w:cstheme="majorHAnsi"/>
@@ -2039,201 +2855,392 @@
           <w:szCs w:val="28"/>
         </w:rPr>
       </w:pPr>
+    </w:p>
+    <w:p>
+      <w:pPr>
+        <w:pStyle w:val="ListParagraph"/>
+        <w:spacing w:line="240" w:lineRule="auto"/>
+        <w:ind w:left="1440"/>
+        <w:rPr>
+          <w:rFonts w:asciiTheme="majorHAnsi" w:hAnsiTheme="majorHAnsi" w:cstheme="majorHAnsi"/>
+          <w:b/>
+          <w:sz w:val="28"/>
+          <w:szCs w:val="28"/>
+          <w:lang w:val="en-US"/>
+        </w:rPr>
+      </w:pPr>
+    </w:p>
+    <w:p>
+      <w:pPr>
+        <w:pStyle w:val="ListParagraph"/>
+        <w:spacing w:line="240" w:lineRule="auto"/>
+        <w:ind w:left="1440"/>
+        <w:rPr>
+          <w:rFonts w:asciiTheme="majorHAnsi" w:hAnsiTheme="majorHAnsi" w:cstheme="majorHAnsi"/>
+          <w:b/>
+          <w:sz w:val="28"/>
+          <w:szCs w:val="28"/>
+          <w:lang w:val="en-US"/>
+        </w:rPr>
+      </w:pPr>
+    </w:p>
+    <w:p>
+      <w:pPr>
+        <w:spacing w:line="240" w:lineRule="auto"/>
+        <w:jc w:val="center"/>
+        <w:rPr>
+          <w:rFonts w:asciiTheme="majorHAnsi" w:hAnsiTheme="majorHAnsi" w:cstheme="majorHAnsi"/>
+          <w:b/>
+          <w:sz w:val="28"/>
+          <w:szCs w:val="28"/>
+          <w:lang w:val="en-US"/>
+        </w:rPr>
+      </w:pPr>
+    </w:p>
+    <w:p>
+      <w:pPr>
+        <w:spacing w:line="240" w:lineRule="auto"/>
+        <w:jc w:val="center"/>
+        <w:rPr>
+          <w:rFonts w:asciiTheme="majorHAnsi" w:hAnsiTheme="majorHAnsi" w:cstheme="majorHAnsi"/>
+          <w:b/>
+          <w:sz w:val="28"/>
+          <w:szCs w:val="28"/>
+          <w:lang w:val="en-US"/>
+        </w:rPr>
+      </w:pPr>
+    </w:p>
+    <w:p>
+      <w:pPr>
+        <w:spacing w:line="240" w:lineRule="auto"/>
+        <w:jc w:val="center"/>
+        <w:rPr>
+          <w:rFonts w:asciiTheme="majorHAnsi" w:hAnsiTheme="majorHAnsi" w:cstheme="majorHAnsi"/>
+          <w:b/>
+          <w:sz w:val="28"/>
+          <w:szCs w:val="28"/>
+          <w:lang w:val="en-US"/>
+        </w:rPr>
+      </w:pPr>
+    </w:p>
+    <w:p>
+      <w:pPr>
+        <w:spacing w:line="240" w:lineRule="auto"/>
+        <w:jc w:val="center"/>
+        <w:rPr>
+          <w:rFonts w:asciiTheme="majorHAnsi" w:hAnsiTheme="majorHAnsi" w:cstheme="majorHAnsi"/>
+          <w:b/>
+          <w:sz w:val="28"/>
+          <w:szCs w:val="28"/>
+          <w:lang w:val="en-US"/>
+        </w:rPr>
+      </w:pPr>
+    </w:p>
+    <w:p>
+      <w:pPr>
+        <w:spacing w:line="240" w:lineRule="auto"/>
+        <w:jc w:val="center"/>
+        <w:rPr>
+          <w:rFonts w:asciiTheme="majorHAnsi" w:hAnsiTheme="majorHAnsi" w:cstheme="majorHAnsi"/>
+          <w:b/>
+          <w:sz w:val="28"/>
+          <w:szCs w:val="28"/>
+          <w:lang w:val="en-US"/>
+        </w:rPr>
+      </w:pPr>
+    </w:p>
+    <w:p>
+      <w:pPr>
+        <w:spacing w:line="240" w:lineRule="auto"/>
+        <w:jc w:val="center"/>
+        <w:rPr>
+          <w:rFonts w:asciiTheme="majorHAnsi" w:hAnsiTheme="majorHAnsi" w:cstheme="majorHAnsi"/>
+          <w:b/>
+          <w:sz w:val="28"/>
+          <w:szCs w:val="28"/>
+          <w:lang w:val="en-US"/>
+        </w:rPr>
+      </w:pPr>
+    </w:p>
+    <w:p>
+      <w:pPr>
+        <w:spacing w:line="240" w:lineRule="auto"/>
+        <w:jc w:val="center"/>
+        <w:rPr>
+          <w:rFonts w:asciiTheme="majorHAnsi" w:hAnsiTheme="majorHAnsi" w:cstheme="majorHAnsi"/>
+          <w:b/>
+          <w:sz w:val="28"/>
+          <w:szCs w:val="28"/>
+          <w:lang w:val="en-US"/>
+        </w:rPr>
+      </w:pPr>
+    </w:p>
+    <w:p>
+      <w:pPr>
+        <w:spacing w:line="240" w:lineRule="auto"/>
+        <w:jc w:val="center"/>
+        <w:rPr>
+          <w:rFonts w:asciiTheme="majorHAnsi" w:hAnsiTheme="majorHAnsi" w:cstheme="majorHAnsi"/>
+          <w:b/>
+          <w:sz w:val="28"/>
+          <w:szCs w:val="28"/>
+          <w:lang w:val="en-US"/>
+        </w:rPr>
+      </w:pPr>
+    </w:p>
+    <w:p>
+      <w:pPr>
+        <w:spacing w:line="240" w:lineRule="auto"/>
+        <w:jc w:val="center"/>
+        <w:rPr>
+          <w:rFonts w:asciiTheme="majorHAnsi" w:hAnsiTheme="majorHAnsi" w:cstheme="majorHAnsi"/>
+          <w:b/>
+          <w:sz w:val="28"/>
+          <w:szCs w:val="28"/>
+          <w:lang w:val="en-US"/>
+        </w:rPr>
+      </w:pPr>
+    </w:p>
+    <w:p>
+      <w:pPr>
+        <w:spacing w:line="240" w:lineRule="auto"/>
+        <w:jc w:val="center"/>
+        <w:rPr>
+          <w:rFonts w:asciiTheme="majorHAnsi" w:hAnsiTheme="majorHAnsi" w:cstheme="majorHAnsi"/>
+          <w:b/>
+          <w:sz w:val="28"/>
+          <w:szCs w:val="28"/>
+          <w:lang w:val="en-US"/>
+        </w:rPr>
+      </w:pPr>
+    </w:p>
+    <w:p>
+      <w:pPr>
+        <w:spacing w:line="240" w:lineRule="auto"/>
+        <w:jc w:val="center"/>
+        <w:rPr>
+          <w:rFonts w:asciiTheme="majorHAnsi" w:hAnsiTheme="majorHAnsi" w:cstheme="majorHAnsi"/>
+          <w:b/>
+          <w:sz w:val="28"/>
+          <w:szCs w:val="28"/>
+          <w:lang w:val="en-US"/>
+        </w:rPr>
+      </w:pPr>
+    </w:p>
+    <w:p>
+      <w:pPr>
+        <w:spacing w:line="240" w:lineRule="auto"/>
+        <w:jc w:val="center"/>
+        <w:rPr>
+          <w:rFonts w:asciiTheme="majorHAnsi" w:hAnsiTheme="majorHAnsi" w:cstheme="majorHAnsi"/>
+          <w:b/>
+          <w:sz w:val="28"/>
+          <w:szCs w:val="28"/>
+          <w:lang w:val="en-US"/>
+        </w:rPr>
+      </w:pPr>
+    </w:p>
+    <w:p>
+      <w:pPr>
+        <w:spacing w:line="240" w:lineRule="auto"/>
+        <w:jc w:val="center"/>
+        <w:rPr>
+          <w:rFonts w:asciiTheme="majorHAnsi" w:hAnsiTheme="majorHAnsi" w:cstheme="majorHAnsi"/>
+          <w:b/>
+          <w:sz w:val="28"/>
+          <w:szCs w:val="28"/>
+          <w:lang w:val="en-US"/>
+        </w:rPr>
+      </w:pPr>
+    </w:p>
+    <w:p>
+      <w:pPr>
+        <w:spacing w:line="240" w:lineRule="auto"/>
+        <w:jc w:val="center"/>
+        <w:rPr>
+          <w:rFonts w:asciiTheme="majorHAnsi" w:hAnsiTheme="majorHAnsi" w:cstheme="majorHAnsi"/>
+          <w:b/>
+          <w:sz w:val="28"/>
+          <w:szCs w:val="28"/>
+          <w:lang w:val="en-US"/>
+        </w:rPr>
+      </w:pPr>
+    </w:p>
+    <w:p>
+      <w:pPr>
+        <w:spacing w:line="240" w:lineRule="auto"/>
+        <w:jc w:val="center"/>
+        <w:rPr>
+          <w:rFonts w:asciiTheme="majorHAnsi" w:hAnsiTheme="majorHAnsi" w:cstheme="majorHAnsi"/>
+          <w:b/>
+          <w:sz w:val="28"/>
+          <w:szCs w:val="28"/>
+          <w:lang w:val="en-US"/>
+        </w:rPr>
+      </w:pPr>
+    </w:p>
+    <w:p>
+      <w:pPr>
+        <w:spacing w:line="240" w:lineRule="auto"/>
+        <w:jc w:val="center"/>
+        <w:rPr>
+          <w:rFonts w:asciiTheme="majorHAnsi" w:hAnsiTheme="majorHAnsi" w:cstheme="majorHAnsi"/>
+          <w:b/>
+          <w:sz w:val="28"/>
+          <w:szCs w:val="28"/>
+          <w:lang w:val="en-US"/>
+        </w:rPr>
+      </w:pPr>
+    </w:p>
+    <w:p>
+      <w:pPr>
+        <w:spacing w:line="240" w:lineRule="auto"/>
+        <w:jc w:val="center"/>
+        <w:rPr>
+          <w:rFonts w:asciiTheme="majorHAnsi" w:hAnsiTheme="majorHAnsi" w:cstheme="majorHAnsi"/>
+          <w:b/>
+          <w:sz w:val="28"/>
+          <w:szCs w:val="28"/>
+          <w:lang w:val="en-US"/>
+        </w:rPr>
+      </w:pPr>
+    </w:p>
+    <w:p>
+      <w:pPr>
+        <w:spacing w:line="240" w:lineRule="auto"/>
+        <w:jc w:val="center"/>
+        <w:rPr>
+          <w:rFonts w:asciiTheme="majorHAnsi" w:hAnsiTheme="majorHAnsi" w:cstheme="majorHAnsi"/>
+          <w:b/>
+          <w:sz w:val="28"/>
+          <w:szCs w:val="28"/>
+          <w:lang w:val="en-US"/>
+        </w:rPr>
+      </w:pPr>
+    </w:p>
+    <w:p>
+      <w:pPr>
+        <w:spacing w:line="240" w:lineRule="auto"/>
+        <w:jc w:val="center"/>
+        <w:rPr>
+          <w:rFonts w:asciiTheme="majorHAnsi" w:hAnsiTheme="majorHAnsi" w:cstheme="majorHAnsi"/>
+          <w:b/>
+          <w:sz w:val="28"/>
+          <w:szCs w:val="28"/>
+          <w:lang w:val="en-US"/>
+        </w:rPr>
+      </w:pPr>
+    </w:p>
+    <w:p>
+      <w:pPr>
+        <w:spacing w:line="240" w:lineRule="auto"/>
+        <w:jc w:val="center"/>
+        <w:rPr>
+          <w:rFonts w:asciiTheme="majorHAnsi" w:hAnsiTheme="majorHAnsi" w:cstheme="majorHAnsi"/>
+          <w:b/>
+          <w:sz w:val="28"/>
+          <w:szCs w:val="28"/>
+          <w:lang w:val="en-US"/>
+        </w:rPr>
+      </w:pPr>
+    </w:p>
+    <w:p>
+      <w:pPr>
+        <w:spacing w:line="240" w:lineRule="auto"/>
+        <w:jc w:val="center"/>
+        <w:rPr>
+          <w:rFonts w:asciiTheme="majorHAnsi" w:hAnsiTheme="majorHAnsi" w:cstheme="majorHAnsi"/>
+          <w:b/>
+          <w:sz w:val="28"/>
+          <w:szCs w:val="28"/>
+          <w:lang w:val="en-US"/>
+        </w:rPr>
+      </w:pPr>
       <w:r>
         <w:rPr>
           <w:rFonts w:asciiTheme="majorHAnsi" w:hAnsiTheme="majorHAnsi" w:cstheme="majorHAnsi"/>
-          <w:sz w:val="28"/>
-          <w:szCs w:val="28"/>
-          <w:lang w:val="en-US"/>
-        </w:rPr>
-        <w:t xml:space="preserve">- </w:t>
+          <w:b/>
+          <w:sz w:val="28"/>
+          <w:szCs w:val="28"/>
+          <w:lang w:val="en-US"/>
+        </w:rPr>
+        <w:lastRenderedPageBreak/>
+        <w:t>CHƯƠNG 2 : ĐẶT VẤN ĐỀ</w:t>
       </w:r>
+    </w:p>
+    <w:p>
+      <w:pPr>
+        <w:spacing w:line="240" w:lineRule="auto"/>
+        <w:jc w:val="center"/>
+        <w:rPr>
+          <w:rFonts w:asciiTheme="majorHAnsi" w:hAnsiTheme="majorHAnsi" w:cstheme="majorHAnsi"/>
+          <w:b/>
+          <w:sz w:val="28"/>
+          <w:szCs w:val="28"/>
+          <w:lang w:val="en-US"/>
+        </w:rPr>
+      </w:pPr>
       <w:r>
         <w:rPr>
           <w:rFonts w:asciiTheme="majorHAnsi" w:hAnsiTheme="majorHAnsi" w:cstheme="majorHAnsi"/>
-          <w:sz w:val="28"/>
-          <w:szCs w:val="28"/>
-        </w:rPr>
-        <w:t>Trắc nghiệm tính cách MBTI (Myers-Briggs Type Indicator) là một phương pháp sử dụng hàng loạt các câu hỏi trắc nghiệm để phân tích tính cách con người. Kết quả trắc nghiệm MBTI chỉ ra cách con người nhận thức thế giới xung quanh và ra quyết định cho mọi vấn đề trong cuộc sống.</w:t>
+          <w:b/>
+          <w:sz w:val="28"/>
+          <w:szCs w:val="28"/>
+          <w:lang w:val="en-US"/>
+        </w:rPr>
+        <w:t>CHƯƠNG 3 : THIẾT KẾ GIAO DIỆN</w:t>
       </w:r>
     </w:p>
     <w:p>
       <w:pPr>
+        <w:spacing w:line="240" w:lineRule="auto"/>
+        <w:jc w:val="center"/>
+        <w:rPr>
+          <w:rFonts w:asciiTheme="majorHAnsi" w:hAnsiTheme="majorHAnsi" w:cstheme="majorHAnsi"/>
+          <w:b/>
+          <w:sz w:val="28"/>
+          <w:szCs w:val="28"/>
+          <w:lang w:val="en-US"/>
+        </w:rPr>
+      </w:pPr>
+      <w:r>
+        <w:rPr>
+          <w:rFonts w:asciiTheme="majorHAnsi" w:hAnsiTheme="majorHAnsi" w:cstheme="majorHAnsi"/>
+          <w:b/>
+          <w:sz w:val="28"/>
+          <w:szCs w:val="28"/>
+          <w:lang w:val="en-US"/>
+        </w:rPr>
+        <w:t>CHƯƠNG 4 : KIỂM THỬ</w:t>
+      </w:r>
+    </w:p>
+    <w:p>
+      <w:pPr>
+        <w:spacing w:line="240" w:lineRule="auto"/>
+        <w:jc w:val="center"/>
+        <w:rPr>
+          <w:rFonts w:asciiTheme="majorHAnsi" w:hAnsiTheme="majorHAnsi" w:cstheme="majorHAnsi"/>
+          <w:b/>
+          <w:sz w:val="28"/>
+          <w:szCs w:val="28"/>
+          <w:lang w:val="en-US"/>
+        </w:rPr>
+      </w:pPr>
+      <w:r>
+        <w:rPr>
+          <w:rFonts w:asciiTheme="majorHAnsi" w:hAnsiTheme="majorHAnsi" w:cstheme="majorHAnsi"/>
+          <w:b/>
+          <w:sz w:val="28"/>
+          <w:szCs w:val="28"/>
+          <w:lang w:val="en-US"/>
+        </w:rPr>
+        <w:t>CHƯƠNG 5 : TỔNG KẾT</w:t>
+      </w:r>
+    </w:p>
+    <w:p>
+      <w:pPr>
         <w:pStyle w:val="ListParagraph"/>
-        <w:jc w:val="both"/>
-        <w:rPr>
-          <w:rFonts w:asciiTheme="majorHAnsi" w:hAnsiTheme="majorHAnsi" w:cstheme="majorHAnsi"/>
-          <w:sz w:val="28"/>
-          <w:szCs w:val="28"/>
-        </w:rPr>
-      </w:pPr>
-      <w:r>
-        <w:rPr>
-          <w:rFonts w:asciiTheme="majorHAnsi" w:hAnsiTheme="majorHAnsi" w:cstheme="majorHAnsi"/>
-          <w:sz w:val="28"/>
-          <w:szCs w:val="28"/>
-        </w:rPr>
-        <w:t>- Hiện nay MBTI được sử dụng phổ biến như một phương pháp phân loại tính cách khá chính xác. Trong công việc, MBTI giúp chúng ta có thêm thông tin để lựa chọn nghề nghiệp chính xác hơn, với nhà tuyển dụng cũng có thể sử dụng MBTI để đánh giá mức độ phù hợp về tính cách của ứng viên với công việc cũng như môi trường làm việc của doanh nghiệ</w:t>
-      </w:r>
-      <w:r>
-        <w:rPr>
-          <w:rFonts w:asciiTheme="majorHAnsi" w:hAnsiTheme="majorHAnsi" w:cstheme="majorHAnsi"/>
-          <w:sz w:val="28"/>
-          <w:szCs w:val="28"/>
-        </w:rPr>
-        <w:t>p.</w:t>
-      </w:r>
-    </w:p>
-    <w:p>
-      <w:pPr>
-        <w:pStyle w:val="ListParagraph"/>
-        <w:jc w:val="both"/>
-        <w:rPr>
-          <w:rFonts w:asciiTheme="majorHAnsi" w:hAnsiTheme="majorHAnsi" w:cstheme="majorHAnsi"/>
-          <w:sz w:val="28"/>
-          <w:szCs w:val="28"/>
-        </w:rPr>
-      </w:pPr>
-      <w:r>
-        <w:rPr>
-          <w:rFonts w:asciiTheme="majorHAnsi" w:hAnsiTheme="majorHAnsi" w:cstheme="majorHAnsi"/>
-          <w:sz w:val="28"/>
-          <w:szCs w:val="28"/>
-        </w:rPr>
-        <w:t>- G</w:t>
-      </w:r>
-      <w:r>
-        <w:rPr>
-          <w:rFonts w:asciiTheme="majorHAnsi" w:hAnsiTheme="majorHAnsi" w:cstheme="majorHAnsi"/>
-          <w:sz w:val="28"/>
-          <w:szCs w:val="28"/>
-        </w:rPr>
-        <w:t>ồm 70 câu hỏi, người dùng có 7-10 phút để hoàn thành phần câu hỏi, sau khi hoàn thành người dùng sẽ thuộc 1 trong 16 nhóm tính cách sau :</w:t>
-      </w:r>
-    </w:p>
-    <w:p>
-      <w:pPr>
-        <w:pStyle w:val="ListParagraph"/>
-        <w:jc w:val="both"/>
-        <w:rPr>
-          <w:rFonts w:asciiTheme="majorHAnsi" w:hAnsiTheme="majorHAnsi" w:cstheme="majorHAnsi"/>
-          <w:sz w:val="28"/>
-          <w:szCs w:val="28"/>
-        </w:rPr>
-      </w:pPr>
-      <w:r>
-        <w:rPr>
-          <w:rFonts w:asciiTheme="majorHAnsi" w:hAnsiTheme="majorHAnsi" w:cstheme="majorHAnsi"/>
-          <w:noProof/>
-          <w:sz w:val="28"/>
-          <w:szCs w:val="28"/>
-        </w:rPr>
-        <w:drawing>
-          <wp:inline distT="0" distB="0" distL="0" distR="0">
-            <wp:extent cx="5791200" cy="5105400"/>
-            <wp:effectExtent l="0" t="0" r="0" b="0"/>
-            <wp:docPr id="2" name="Picture 2"/>
-            <wp:cNvGraphicFramePr>
-              <a:graphicFrameLocks xmlns:a="http://schemas.openxmlformats.org/drawingml/2006/main" noChangeAspect="1"/>
-            </wp:cNvGraphicFramePr>
-            <a:graphic xmlns:a="http://schemas.openxmlformats.org/drawingml/2006/main">
-              <a:graphicData uri="http://schemas.openxmlformats.org/drawingml/2006/picture">
-                <pic:pic xmlns:pic="http://schemas.openxmlformats.org/drawingml/2006/picture">
-                  <pic:nvPicPr>
-                    <pic:cNvPr id="2" name="mbti.png"/>
-                    <pic:cNvPicPr/>
-                  </pic:nvPicPr>
-                  <pic:blipFill rotWithShape="1">
-                    <a:blip r:embed="rId9">
-                      <a:extLst>
-                        <a:ext uri="{28A0092B-C50C-407E-A947-70E740481C1C}">
-                          <a14:useLocalDpi xmlns:a14="http://schemas.microsoft.com/office/drawing/2010/main" val="0"/>
-                        </a:ext>
-                      </a:extLst>
-                    </a:blip>
-                    <a:srcRect t="-1" r="-662" b="-187"/>
-                    <a:stretch/>
-                  </pic:blipFill>
-                  <pic:spPr bwMode="auto">
-                    <a:xfrm>
-                      <a:off x="0" y="0"/>
-                      <a:ext cx="5791200" cy="5105400"/>
-                    </a:xfrm>
-                    <a:prstGeom prst="rect">
-                      <a:avLst/>
-                    </a:prstGeom>
-                    <a:ln>
-                      <a:noFill/>
-                    </a:ln>
-                    <a:extLst>
-                      <a:ext uri="{53640926-AAD7-44D8-BBD7-CCE9431645EC}">
-                        <a14:shadowObscured xmlns:a14="http://schemas.microsoft.com/office/drawing/2010/main"/>
-                      </a:ext>
-                    </a:extLst>
-                  </pic:spPr>
-                </pic:pic>
-              </a:graphicData>
-            </a:graphic>
-          </wp:inline>
-        </w:drawing>
-      </w:r>
-    </w:p>
-    <w:p>
-      <w:pPr>
-        <w:pStyle w:val="ListParagraph"/>
-        <w:numPr>
-          <w:ilvl w:val="0"/>
-          <w:numId w:val="1"/>
-        </w:numPr>
-        <w:rPr>
-          <w:rFonts w:asciiTheme="majorHAnsi" w:hAnsiTheme="majorHAnsi" w:cstheme="majorHAnsi"/>
-          <w:b/>
-          <w:sz w:val="28"/>
-          <w:szCs w:val="28"/>
-          <w:lang w:val="en-US"/>
-        </w:rPr>
-      </w:pPr>
-      <w:r>
-        <w:rPr>
-          <w:rFonts w:asciiTheme="majorHAnsi" w:hAnsiTheme="majorHAnsi" w:cstheme="majorHAnsi"/>
-          <w:b/>
-          <w:sz w:val="28"/>
-          <w:szCs w:val="28"/>
-          <w:lang w:val="en-US"/>
-        </w:rPr>
-        <w:lastRenderedPageBreak/>
-        <w:t>Demo giao diện</w:t>
-      </w:r>
-    </w:p>
-    <w:p>
-      <w:pPr>
-        <w:pStyle w:val="ListParagraph"/>
-        <w:numPr>
-          <w:ilvl w:val="0"/>
-          <w:numId w:val="2"/>
-        </w:numPr>
-        <w:rPr>
-          <w:rFonts w:asciiTheme="majorHAnsi" w:hAnsiTheme="majorHAnsi" w:cstheme="majorHAnsi"/>
-          <w:b/>
-          <w:sz w:val="28"/>
-          <w:szCs w:val="28"/>
-          <w:lang w:val="en-US"/>
-        </w:rPr>
-      </w:pPr>
-      <w:r>
-        <w:rPr>
-          <w:rFonts w:asciiTheme="majorHAnsi" w:hAnsiTheme="majorHAnsi" w:cstheme="majorHAnsi"/>
-          <w:b/>
-          <w:sz w:val="28"/>
-          <w:szCs w:val="28"/>
-          <w:lang w:val="en-US"/>
-        </w:rPr>
-        <w:t>Màn hình khởi động ứng dụng</w:t>
-      </w:r>
-    </w:p>
-    <w:p>
-      <w:pPr>
-        <w:pStyle w:val="ListParagraph"/>
+        <w:spacing w:line="240" w:lineRule="auto"/>
         <w:ind w:left="1440"/>
         <w:rPr>
           <w:rFonts w:asciiTheme="majorHAnsi" w:hAnsiTheme="majorHAnsi" w:cstheme="majorHAnsi"/>
@@ -2243,697 +3250,10 @@
           <w:lang w:val="en-US"/>
         </w:rPr>
       </w:pPr>
-      <w:r>
-        <w:rPr>
-          <w:noProof/>
-        </w:rPr>
-        <w:drawing>
-          <wp:inline distT="0" distB="0" distL="0" distR="0" wp14:anchorId="225BCC9F" wp14:editId="02FD0F0A">
-            <wp:extent cx="4679950" cy="7920000"/>
-            <wp:effectExtent l="0" t="0" r="6350" b="5080"/>
-            <wp:docPr id="3" name="Picture 3"/>
-            <wp:cNvGraphicFramePr>
-              <a:graphicFrameLocks xmlns:a="http://schemas.openxmlformats.org/drawingml/2006/main" noChangeAspect="1"/>
-            </wp:cNvGraphicFramePr>
-            <a:graphic xmlns:a="http://schemas.openxmlformats.org/drawingml/2006/main">
-              <a:graphicData uri="http://schemas.openxmlformats.org/drawingml/2006/picture">
-                <pic:pic xmlns:pic="http://schemas.openxmlformats.org/drawingml/2006/picture">
-                  <pic:nvPicPr>
-                    <pic:cNvPr id="1" name=""/>
-                    <pic:cNvPicPr/>
-                  </pic:nvPicPr>
-                  <pic:blipFill rotWithShape="1">
-                    <a:blip r:embed="rId10"/>
-                    <a:srcRect l="-3584" t="-820" r="3584" b="818"/>
-                    <a:stretch/>
-                  </pic:blipFill>
-                  <pic:spPr bwMode="auto">
-                    <a:xfrm>
-                      <a:off x="0" y="0"/>
-                      <a:ext cx="4680000" cy="7920085"/>
-                    </a:xfrm>
-                    <a:prstGeom prst="rect">
-                      <a:avLst/>
-                    </a:prstGeom>
-                    <a:ln>
-                      <a:noFill/>
-                    </a:ln>
-                    <a:extLst>
-                      <a:ext uri="{53640926-AAD7-44D8-BBD7-CCE9431645EC}">
-                        <a14:shadowObscured xmlns:a14="http://schemas.microsoft.com/office/drawing/2010/main"/>
-                      </a:ext>
-                    </a:extLst>
-                  </pic:spPr>
-                </pic:pic>
-              </a:graphicData>
-            </a:graphic>
-          </wp:inline>
-        </w:drawing>
-      </w:r>
-    </w:p>
-    <w:p>
-      <w:pPr>
-        <w:pStyle w:val="ListParagraph"/>
-        <w:ind w:left="1440"/>
-        <w:rPr>
-          <w:rFonts w:asciiTheme="majorHAnsi" w:hAnsiTheme="majorHAnsi" w:cstheme="majorHAnsi"/>
-          <w:b/>
-          <w:sz w:val="28"/>
-          <w:szCs w:val="28"/>
-          <w:lang w:val="en-US"/>
-        </w:rPr>
-      </w:pPr>
-    </w:p>
-    <w:p>
-      <w:pPr>
-        <w:pStyle w:val="ListParagraph"/>
-        <w:numPr>
-          <w:ilvl w:val="0"/>
-          <w:numId w:val="2"/>
-        </w:numPr>
-        <w:rPr>
-          <w:rFonts w:asciiTheme="majorHAnsi" w:hAnsiTheme="majorHAnsi" w:cstheme="majorHAnsi"/>
-          <w:b/>
-          <w:sz w:val="28"/>
-          <w:szCs w:val="28"/>
-          <w:lang w:val="en-US"/>
-        </w:rPr>
-      </w:pPr>
-      <w:r>
-        <w:rPr>
-          <w:rFonts w:asciiTheme="majorHAnsi" w:hAnsiTheme="majorHAnsi" w:cstheme="majorHAnsi"/>
-          <w:b/>
-          <w:sz w:val="28"/>
-          <w:szCs w:val="28"/>
-          <w:lang w:val="en-US"/>
-        </w:rPr>
-        <w:lastRenderedPageBreak/>
-        <w:t>Giao diện trang chủ</w:t>
-      </w:r>
-      <w:r>
-        <w:rPr>
-          <w:noProof/>
-        </w:rPr>
-        <w:drawing>
-          <wp:inline distT="0" distB="0" distL="0" distR="0" wp14:anchorId="1A912356" wp14:editId="4D055F07">
-            <wp:extent cx="4679784" cy="7920000"/>
-            <wp:effectExtent l="0" t="0" r="6985" b="5080"/>
-            <wp:docPr id="4" name="Picture 4"/>
-            <wp:cNvGraphicFramePr>
-              <a:graphicFrameLocks xmlns:a="http://schemas.openxmlformats.org/drawingml/2006/main" noChangeAspect="1"/>
-            </wp:cNvGraphicFramePr>
-            <a:graphic xmlns:a="http://schemas.openxmlformats.org/drawingml/2006/main">
-              <a:graphicData uri="http://schemas.openxmlformats.org/drawingml/2006/picture">
-                <pic:pic xmlns:pic="http://schemas.openxmlformats.org/drawingml/2006/picture">
-                  <pic:nvPicPr>
-                    <pic:cNvPr id="1" name=""/>
-                    <pic:cNvPicPr/>
-                  </pic:nvPicPr>
-                  <pic:blipFill rotWithShape="1">
-                    <a:blip r:embed="rId11"/>
-                    <a:srcRect t="1" b="-144"/>
-                    <a:stretch/>
-                  </pic:blipFill>
-                  <pic:spPr bwMode="auto">
-                    <a:xfrm>
-                      <a:off x="0" y="0"/>
-                      <a:ext cx="4680000" cy="7920365"/>
-                    </a:xfrm>
-                    <a:prstGeom prst="rect">
-                      <a:avLst/>
-                    </a:prstGeom>
-                    <a:ln>
-                      <a:noFill/>
-                    </a:ln>
-                    <a:extLst>
-                      <a:ext uri="{53640926-AAD7-44D8-BBD7-CCE9431645EC}">
-                        <a14:shadowObscured xmlns:a14="http://schemas.microsoft.com/office/drawing/2010/main"/>
-                      </a:ext>
-                    </a:extLst>
-                  </pic:spPr>
-                </pic:pic>
-              </a:graphicData>
-            </a:graphic>
-          </wp:inline>
-        </w:drawing>
-      </w:r>
-    </w:p>
-    <w:p>
-      <w:pPr>
-        <w:rPr>
-          <w:rFonts w:asciiTheme="majorHAnsi" w:hAnsiTheme="majorHAnsi" w:cstheme="majorHAnsi"/>
-          <w:b/>
-          <w:sz w:val="28"/>
-          <w:szCs w:val="28"/>
-          <w:lang w:val="en-US"/>
-        </w:rPr>
-      </w:pPr>
-    </w:p>
-    <w:p>
-      <w:pPr>
-        <w:pStyle w:val="ListParagraph"/>
-        <w:ind w:left="1440"/>
-        <w:rPr>
-          <w:rFonts w:asciiTheme="majorHAnsi" w:hAnsiTheme="majorHAnsi" w:cstheme="majorHAnsi"/>
-          <w:b/>
-          <w:sz w:val="28"/>
-          <w:szCs w:val="28"/>
-          <w:lang w:val="en-US"/>
-        </w:rPr>
-      </w:pPr>
-    </w:p>
-    <w:p>
-      <w:pPr>
-        <w:pStyle w:val="ListParagraph"/>
-        <w:numPr>
-          <w:ilvl w:val="0"/>
-          <w:numId w:val="2"/>
-        </w:numPr>
-        <w:rPr>
-          <w:rFonts w:asciiTheme="majorHAnsi" w:hAnsiTheme="majorHAnsi" w:cstheme="majorHAnsi"/>
-          <w:b/>
-          <w:sz w:val="28"/>
-          <w:szCs w:val="28"/>
-          <w:lang w:val="en-US"/>
-        </w:rPr>
-      </w:pPr>
-      <w:r>
-        <w:rPr>
-          <w:rFonts w:asciiTheme="majorHAnsi" w:hAnsiTheme="majorHAnsi" w:cstheme="majorHAnsi"/>
-          <w:b/>
-          <w:sz w:val="28"/>
-          <w:szCs w:val="28"/>
-          <w:lang w:val="en-US"/>
-        </w:rPr>
-        <w:t>Giao diện hướng dẫn</w:t>
-      </w:r>
-    </w:p>
-    <w:p>
-      <w:pPr>
-        <w:pStyle w:val="ListParagraph"/>
-        <w:rPr>
-          <w:rFonts w:asciiTheme="majorHAnsi" w:hAnsiTheme="majorHAnsi" w:cstheme="majorHAnsi"/>
-          <w:b/>
-          <w:sz w:val="28"/>
-          <w:szCs w:val="28"/>
-          <w:lang w:val="en-US"/>
-        </w:rPr>
-      </w:pPr>
-    </w:p>
-    <w:p>
-      <w:pPr>
-        <w:pStyle w:val="ListParagraph"/>
-        <w:ind w:left="1440"/>
-        <w:rPr>
-          <w:rFonts w:asciiTheme="majorHAnsi" w:hAnsiTheme="majorHAnsi" w:cstheme="majorHAnsi"/>
-          <w:b/>
-          <w:sz w:val="28"/>
-          <w:szCs w:val="28"/>
-          <w:lang w:val="en-US"/>
-        </w:rPr>
-      </w:pPr>
-      <w:r>
-        <w:rPr>
-          <w:noProof/>
-        </w:rPr>
-        <w:drawing>
-          <wp:inline distT="0" distB="0" distL="0" distR="0" wp14:anchorId="67C4EB52" wp14:editId="4EA259AA">
-            <wp:extent cx="4679784" cy="7920000"/>
-            <wp:effectExtent l="0" t="0" r="6985" b="5080"/>
-            <wp:docPr id="5" name="Picture 5"/>
-            <wp:cNvGraphicFramePr>
-              <a:graphicFrameLocks xmlns:a="http://schemas.openxmlformats.org/drawingml/2006/main" noChangeAspect="1"/>
-            </wp:cNvGraphicFramePr>
-            <a:graphic xmlns:a="http://schemas.openxmlformats.org/drawingml/2006/main">
-              <a:graphicData uri="http://schemas.openxmlformats.org/drawingml/2006/picture">
-                <pic:pic xmlns:pic="http://schemas.openxmlformats.org/drawingml/2006/picture">
-                  <pic:nvPicPr>
-                    <pic:cNvPr id="1" name=""/>
-                    <pic:cNvPicPr/>
-                  </pic:nvPicPr>
-                  <pic:blipFill rotWithShape="1">
-                    <a:blip r:embed="rId12"/>
-                    <a:srcRect l="-1923" t="-648" r="700" b="-252"/>
-                    <a:stretch/>
-                  </pic:blipFill>
-                  <pic:spPr bwMode="auto">
-                    <a:xfrm>
-                      <a:off x="0" y="0"/>
-                      <a:ext cx="4680000" cy="7920365"/>
-                    </a:xfrm>
-                    <a:prstGeom prst="rect">
-                      <a:avLst/>
-                    </a:prstGeom>
-                    <a:ln>
-                      <a:noFill/>
-                    </a:ln>
-                    <a:extLst>
-                      <a:ext uri="{53640926-AAD7-44D8-BBD7-CCE9431645EC}">
-                        <a14:shadowObscured xmlns:a14="http://schemas.microsoft.com/office/drawing/2010/main"/>
-                      </a:ext>
-                    </a:extLst>
-                  </pic:spPr>
-                </pic:pic>
-              </a:graphicData>
-            </a:graphic>
-          </wp:inline>
-        </w:drawing>
-      </w:r>
-    </w:p>
-    <w:p>
-      <w:pPr>
-        <w:pStyle w:val="ListParagraph"/>
-        <w:numPr>
-          <w:ilvl w:val="0"/>
-          <w:numId w:val="2"/>
-        </w:numPr>
-        <w:rPr>
-          <w:rFonts w:asciiTheme="majorHAnsi" w:hAnsiTheme="majorHAnsi" w:cstheme="majorHAnsi"/>
-          <w:b/>
-          <w:sz w:val="28"/>
-          <w:szCs w:val="28"/>
-          <w:lang w:val="en-US"/>
-        </w:rPr>
-      </w:pPr>
-      <w:r>
-        <w:rPr>
-          <w:rFonts w:asciiTheme="majorHAnsi" w:hAnsiTheme="majorHAnsi" w:cstheme="majorHAnsi"/>
-          <w:b/>
-          <w:sz w:val="28"/>
-          <w:szCs w:val="28"/>
-          <w:lang w:val="en-US"/>
-        </w:rPr>
-        <w:lastRenderedPageBreak/>
-        <w:t>Giao diện câu hỏi</w:t>
-      </w:r>
-    </w:p>
-    <w:p>
-      <w:pPr>
-        <w:pStyle w:val="ListParagraph"/>
-        <w:ind w:left="1440"/>
-        <w:rPr>
-          <w:rFonts w:asciiTheme="majorHAnsi" w:hAnsiTheme="majorHAnsi" w:cstheme="majorHAnsi"/>
-          <w:b/>
-          <w:sz w:val="28"/>
-          <w:szCs w:val="28"/>
-          <w:lang w:val="en-US"/>
-        </w:rPr>
-      </w:pPr>
-    </w:p>
-    <w:p>
-      <w:pPr>
-        <w:pStyle w:val="ListParagraph"/>
-        <w:ind w:left="1440"/>
-        <w:rPr>
-          <w:rFonts w:asciiTheme="majorHAnsi" w:hAnsiTheme="majorHAnsi" w:cstheme="majorHAnsi"/>
-          <w:b/>
-          <w:sz w:val="28"/>
-          <w:szCs w:val="28"/>
-          <w:lang w:val="en-US"/>
-        </w:rPr>
-      </w:pPr>
-      <w:r>
-        <w:rPr>
-          <w:noProof/>
-        </w:rPr>
-        <w:drawing>
-          <wp:inline distT="0" distB="0" distL="0" distR="0" wp14:anchorId="0BAB6FEC" wp14:editId="138DB9C4">
-            <wp:extent cx="4679784" cy="7920000"/>
-            <wp:effectExtent l="0" t="0" r="6985" b="5080"/>
-            <wp:docPr id="6" name="Picture 6"/>
-            <wp:cNvGraphicFramePr>
-              <a:graphicFrameLocks xmlns:a="http://schemas.openxmlformats.org/drawingml/2006/main" noChangeAspect="1"/>
-            </wp:cNvGraphicFramePr>
-            <a:graphic xmlns:a="http://schemas.openxmlformats.org/drawingml/2006/main">
-              <a:graphicData uri="http://schemas.openxmlformats.org/drawingml/2006/picture">
-                <pic:pic xmlns:pic="http://schemas.openxmlformats.org/drawingml/2006/picture">
-                  <pic:nvPicPr>
-                    <pic:cNvPr id="1" name=""/>
-                    <pic:cNvPicPr/>
-                  </pic:nvPicPr>
-                  <pic:blipFill rotWithShape="1">
-                    <a:blip r:embed="rId13"/>
-                    <a:srcRect l="-821" t="-484" b="7"/>
-                    <a:stretch/>
-                  </pic:blipFill>
-                  <pic:spPr bwMode="auto">
-                    <a:xfrm>
-                      <a:off x="0" y="0"/>
-                      <a:ext cx="4680000" cy="7920365"/>
-                    </a:xfrm>
-                    <a:prstGeom prst="rect">
-                      <a:avLst/>
-                    </a:prstGeom>
-                    <a:ln>
-                      <a:noFill/>
-                    </a:ln>
-                    <a:extLst>
-                      <a:ext uri="{53640926-AAD7-44D8-BBD7-CCE9431645EC}">
-                        <a14:shadowObscured xmlns:a14="http://schemas.microsoft.com/office/drawing/2010/main"/>
-                      </a:ext>
-                    </a:extLst>
-                  </pic:spPr>
-                </pic:pic>
-              </a:graphicData>
-            </a:graphic>
-          </wp:inline>
-        </w:drawing>
-      </w:r>
-    </w:p>
-    <w:p>
-      <w:pPr>
-        <w:rPr>
-          <w:rFonts w:asciiTheme="majorHAnsi" w:hAnsiTheme="majorHAnsi" w:cstheme="majorHAnsi"/>
-          <w:b/>
-          <w:sz w:val="28"/>
-          <w:szCs w:val="28"/>
-          <w:lang w:val="en-US"/>
-        </w:rPr>
-      </w:pPr>
-    </w:p>
-    <w:p>
-      <w:pPr>
-        <w:pStyle w:val="ListParagraph"/>
-        <w:numPr>
-          <w:ilvl w:val="0"/>
-          <w:numId w:val="2"/>
-        </w:numPr>
-        <w:rPr>
-          <w:rFonts w:asciiTheme="majorHAnsi" w:hAnsiTheme="majorHAnsi" w:cstheme="majorHAnsi"/>
-          <w:b/>
-          <w:sz w:val="28"/>
-          <w:szCs w:val="28"/>
-          <w:lang w:val="en-US"/>
-        </w:rPr>
-      </w:pPr>
-      <w:r>
-        <w:rPr>
-          <w:rFonts w:asciiTheme="majorHAnsi" w:hAnsiTheme="majorHAnsi" w:cstheme="majorHAnsi"/>
-          <w:b/>
-          <w:sz w:val="28"/>
-          <w:szCs w:val="28"/>
-          <w:lang w:val="en-US"/>
-        </w:rPr>
-        <w:t>Hộp thoại thông báo AlertDialog</w:t>
-      </w:r>
-    </w:p>
-    <w:p>
-      <w:pPr>
-        <w:pStyle w:val="ListParagraph"/>
-        <w:ind w:left="1440"/>
-        <w:rPr>
-          <w:rFonts w:asciiTheme="majorHAnsi" w:hAnsiTheme="majorHAnsi" w:cstheme="majorHAnsi"/>
-          <w:b/>
-          <w:sz w:val="28"/>
-          <w:szCs w:val="28"/>
-          <w:lang w:val="en-US"/>
-        </w:rPr>
-      </w:pPr>
-      <w:r>
-        <w:rPr>
-          <w:noProof/>
-        </w:rPr>
-        <w:drawing>
-          <wp:inline distT="0" distB="0" distL="0" distR="0" wp14:anchorId="30645EE6" wp14:editId="159965A3">
-            <wp:extent cx="4679950" cy="7920000"/>
-            <wp:effectExtent l="0" t="0" r="6350" b="5080"/>
-            <wp:docPr id="9" name="Picture 9"/>
-            <wp:cNvGraphicFramePr>
-              <a:graphicFrameLocks xmlns:a="http://schemas.openxmlformats.org/drawingml/2006/main" noChangeAspect="1"/>
-            </wp:cNvGraphicFramePr>
-            <a:graphic xmlns:a="http://schemas.openxmlformats.org/drawingml/2006/main">
-              <a:graphicData uri="http://schemas.openxmlformats.org/drawingml/2006/picture">
-                <pic:pic xmlns:pic="http://schemas.openxmlformats.org/drawingml/2006/picture">
-                  <pic:nvPicPr>
-                    <pic:cNvPr id="1" name=""/>
-                    <pic:cNvPicPr/>
-                  </pic:nvPicPr>
-                  <pic:blipFill rotWithShape="1">
-                    <a:blip r:embed="rId14"/>
-                    <a:srcRect l="-273" t="-321" r="-406" b="385"/>
-                    <a:stretch/>
-                  </pic:blipFill>
-                  <pic:spPr bwMode="auto">
-                    <a:xfrm>
-                      <a:off x="0" y="0"/>
-                      <a:ext cx="4680000" cy="7920085"/>
-                    </a:xfrm>
-                    <a:prstGeom prst="rect">
-                      <a:avLst/>
-                    </a:prstGeom>
-                    <a:ln>
-                      <a:noFill/>
-                    </a:ln>
-                    <a:extLst>
-                      <a:ext uri="{53640926-AAD7-44D8-BBD7-CCE9431645EC}">
-                        <a14:shadowObscured xmlns:a14="http://schemas.microsoft.com/office/drawing/2010/main"/>
-                      </a:ext>
-                    </a:extLst>
-                  </pic:spPr>
-                </pic:pic>
-              </a:graphicData>
-            </a:graphic>
-          </wp:inline>
-        </w:drawing>
-      </w:r>
-    </w:p>
-    <w:p>
-      <w:pPr>
-        <w:pStyle w:val="ListParagraph"/>
-        <w:ind w:left="1440"/>
-        <w:rPr>
-          <w:rFonts w:asciiTheme="majorHAnsi" w:hAnsiTheme="majorHAnsi" w:cstheme="majorHAnsi"/>
-          <w:b/>
-          <w:sz w:val="28"/>
-          <w:szCs w:val="28"/>
-          <w:lang w:val="en-US"/>
-        </w:rPr>
-      </w:pPr>
-    </w:p>
-    <w:p>
-      <w:pPr>
-        <w:pStyle w:val="ListParagraph"/>
-        <w:numPr>
-          <w:ilvl w:val="0"/>
-          <w:numId w:val="2"/>
-        </w:numPr>
-        <w:rPr>
-          <w:rFonts w:asciiTheme="majorHAnsi" w:hAnsiTheme="majorHAnsi" w:cstheme="majorHAnsi"/>
-          <w:b/>
-          <w:sz w:val="28"/>
-          <w:szCs w:val="28"/>
-          <w:lang w:val="en-US"/>
-        </w:rPr>
-      </w:pPr>
-      <w:r>
-        <w:rPr>
-          <w:rFonts w:asciiTheme="majorHAnsi" w:hAnsiTheme="majorHAnsi" w:cstheme="majorHAnsi"/>
-          <w:b/>
-          <w:sz w:val="28"/>
-          <w:szCs w:val="28"/>
-          <w:lang w:val="en-US"/>
-        </w:rPr>
-        <w:t xml:space="preserve">Giao diện </w:t>
-      </w:r>
-      <w:r>
-        <w:rPr>
-          <w:rFonts w:asciiTheme="majorHAnsi" w:hAnsiTheme="majorHAnsi" w:cstheme="majorHAnsi"/>
-          <w:b/>
-          <w:sz w:val="28"/>
-          <w:szCs w:val="28"/>
-          <w:lang w:val="en-US"/>
-        </w:rPr>
-        <w:t>kết quả</w:t>
-      </w:r>
-    </w:p>
-    <w:p>
-      <w:pPr>
-        <w:pStyle w:val="ListParagraph"/>
-        <w:ind w:left="1440"/>
-        <w:rPr>
-          <w:rFonts w:asciiTheme="majorHAnsi" w:hAnsiTheme="majorHAnsi" w:cstheme="majorHAnsi"/>
-          <w:b/>
-          <w:sz w:val="28"/>
-          <w:szCs w:val="28"/>
-          <w:lang w:val="en-US"/>
-        </w:rPr>
-      </w:pPr>
-      <w:r>
-        <w:rPr>
-          <w:noProof/>
-        </w:rPr>
-        <w:drawing>
-          <wp:inline distT="0" distB="0" distL="0" distR="0" wp14:anchorId="53D89C86" wp14:editId="37F9932D">
-            <wp:extent cx="4679784" cy="7920000"/>
-            <wp:effectExtent l="0" t="0" r="6985" b="5080"/>
-            <wp:docPr id="7" name="Picture 7"/>
-            <wp:cNvGraphicFramePr>
-              <a:graphicFrameLocks xmlns:a="http://schemas.openxmlformats.org/drawingml/2006/main" noChangeAspect="1"/>
-            </wp:cNvGraphicFramePr>
-            <a:graphic xmlns:a="http://schemas.openxmlformats.org/drawingml/2006/main">
-              <a:graphicData uri="http://schemas.openxmlformats.org/drawingml/2006/picture">
-                <pic:pic xmlns:pic="http://schemas.openxmlformats.org/drawingml/2006/picture">
-                  <pic:nvPicPr>
-                    <pic:cNvPr id="1" name=""/>
-                    <pic:cNvPicPr/>
-                  </pic:nvPicPr>
-                  <pic:blipFill rotWithShape="1">
-                    <a:blip r:embed="rId15"/>
-                    <a:srcRect l="-550" t="159" r="-673" b="864"/>
-                    <a:stretch/>
-                  </pic:blipFill>
-                  <pic:spPr bwMode="auto">
-                    <a:xfrm>
-                      <a:off x="0" y="0"/>
-                      <a:ext cx="4680000" cy="7920365"/>
-                    </a:xfrm>
-                    <a:prstGeom prst="rect">
-                      <a:avLst/>
-                    </a:prstGeom>
-                    <a:ln>
-                      <a:noFill/>
-                    </a:ln>
-                    <a:extLst>
-                      <a:ext uri="{53640926-AAD7-44D8-BBD7-CCE9431645EC}">
-                        <a14:shadowObscured xmlns:a14="http://schemas.microsoft.com/office/drawing/2010/main"/>
-                      </a:ext>
-                    </a:extLst>
-                  </pic:spPr>
-                </pic:pic>
-              </a:graphicData>
-            </a:graphic>
-          </wp:inline>
-        </w:drawing>
-      </w:r>
-    </w:p>
-    <w:p>
-      <w:pPr>
-        <w:pStyle w:val="ListParagraph"/>
-        <w:ind w:left="1440"/>
-        <w:rPr>
-          <w:rFonts w:asciiTheme="majorHAnsi" w:hAnsiTheme="majorHAnsi" w:cstheme="majorHAnsi"/>
-          <w:b/>
-          <w:sz w:val="28"/>
-          <w:szCs w:val="28"/>
-          <w:lang w:val="en-US"/>
-        </w:rPr>
-      </w:pPr>
-    </w:p>
-    <w:p>
-      <w:pPr>
-        <w:pStyle w:val="ListParagraph"/>
-        <w:numPr>
-          <w:ilvl w:val="0"/>
-          <w:numId w:val="2"/>
-        </w:numPr>
-        <w:rPr>
-          <w:rFonts w:asciiTheme="majorHAnsi" w:hAnsiTheme="majorHAnsi" w:cstheme="majorHAnsi"/>
-          <w:b/>
-          <w:sz w:val="28"/>
-          <w:szCs w:val="28"/>
-          <w:lang w:val="en-US"/>
-        </w:rPr>
-      </w:pPr>
-      <w:r>
-        <w:rPr>
-          <w:rFonts w:asciiTheme="majorHAnsi" w:hAnsiTheme="majorHAnsi" w:cstheme="majorHAnsi"/>
-          <w:b/>
-          <w:sz w:val="28"/>
-          <w:szCs w:val="28"/>
-          <w:lang w:val="en-US"/>
-        </w:rPr>
-        <w:lastRenderedPageBreak/>
-        <w:t>Giao diện cài đặt</w:t>
-      </w:r>
-    </w:p>
-    <w:p>
-      <w:pPr>
-        <w:pStyle w:val="ListParagraph"/>
-        <w:ind w:left="1440"/>
-        <w:rPr>
-          <w:rFonts w:asciiTheme="majorHAnsi" w:hAnsiTheme="majorHAnsi" w:cstheme="majorHAnsi"/>
-          <w:b/>
-          <w:sz w:val="28"/>
-          <w:szCs w:val="28"/>
-          <w:lang w:val="en-US"/>
-        </w:rPr>
-      </w:pPr>
-      <w:r>
-        <w:rPr>
-          <w:noProof/>
-        </w:rPr>
-        <w:drawing>
-          <wp:inline distT="0" distB="0" distL="0" distR="0" wp14:anchorId="3722026E" wp14:editId="2EC400D1">
-            <wp:extent cx="4667084" cy="7919720"/>
-            <wp:effectExtent l="0" t="0" r="635" b="5080"/>
-            <wp:docPr id="8" name="Picture 8"/>
-            <wp:cNvGraphicFramePr>
-              <a:graphicFrameLocks xmlns:a="http://schemas.openxmlformats.org/drawingml/2006/main" noChangeAspect="1"/>
-            </wp:cNvGraphicFramePr>
-            <a:graphic xmlns:a="http://schemas.openxmlformats.org/drawingml/2006/main">
-              <a:graphicData uri="http://schemas.openxmlformats.org/drawingml/2006/picture">
-                <pic:pic xmlns:pic="http://schemas.openxmlformats.org/drawingml/2006/picture">
-                  <pic:nvPicPr>
-                    <pic:cNvPr id="1" name=""/>
-                    <pic:cNvPicPr/>
-                  </pic:nvPicPr>
-                  <pic:blipFill rotWithShape="1">
-                    <a:blip r:embed="rId16"/>
-                    <a:srcRect l="-1385" t="-161" r="-412" b="-419"/>
-                    <a:stretch/>
-                  </pic:blipFill>
-                  <pic:spPr bwMode="auto">
-                    <a:xfrm>
-                      <a:off x="0" y="0"/>
-                      <a:ext cx="4667299" cy="7920085"/>
-                    </a:xfrm>
-                    <a:prstGeom prst="rect">
-                      <a:avLst/>
-                    </a:prstGeom>
-                    <a:ln>
-                      <a:noFill/>
-                    </a:ln>
-                    <a:extLst>
-                      <a:ext uri="{53640926-AAD7-44D8-BBD7-CCE9431645EC}">
-                        <a14:shadowObscured xmlns:a14="http://schemas.microsoft.com/office/drawing/2010/main"/>
-                      </a:ext>
-                    </a:extLst>
-                  </pic:spPr>
-                </pic:pic>
-              </a:graphicData>
-            </a:graphic>
-          </wp:inline>
-        </w:drawing>
-      </w:r>
-    </w:p>
-    <w:p>
-      <w:pPr>
-        <w:pStyle w:val="ListParagraph"/>
-        <w:ind w:left="1440"/>
-        <w:rPr>
-          <w:rFonts w:asciiTheme="majorHAnsi" w:hAnsiTheme="majorHAnsi" w:cstheme="majorHAnsi"/>
-          <w:b/>
-          <w:sz w:val="28"/>
-          <w:szCs w:val="28"/>
-          <w:lang w:val="en-US"/>
-        </w:rPr>
-      </w:pPr>
-    </w:p>
-    <w:p>
-      <w:pPr>
-        <w:pStyle w:val="ListParagraph"/>
-        <w:ind w:left="1440"/>
-        <w:rPr>
-          <w:rFonts w:asciiTheme="majorHAnsi" w:hAnsiTheme="majorHAnsi" w:cstheme="majorHAnsi"/>
-          <w:b/>
-          <w:sz w:val="28"/>
-          <w:szCs w:val="28"/>
-          <w:lang w:val="en-US"/>
-        </w:rPr>
-      </w:pPr>
     </w:p>
     <w:sectPr>
-      <w:footerReference w:type="default" r:id="rId17"/>
+      <w:headerReference w:type="default" r:id="rId10"/>
+      <w:footerReference w:type="default" r:id="rId11"/>
       <w:pgSz w:w="11906" w:h="16838" w:code="9"/>
       <w:pgMar w:top="1134" w:right="851" w:bottom="1134" w:left="1134" w:header="720" w:footer="720" w:gutter="0"/>
       <w:pgBorders w:display="firstPage" w:offsetFrom="page">
@@ -2980,55 +3300,451 @@
   <w:p>
     <w:pPr>
       <w:pStyle w:val="Footer"/>
-      <w:jc w:val="center"/>
-      <w:rPr>
-        <w:caps/>
-        <w:noProof/>
-        <w:color w:val="5B9BD5" w:themeColor="accent1"/>
-      </w:rPr>
     </w:pPr>
     <w:r>
       <w:rPr>
-        <w:caps/>
-        <w:color w:val="5B9BD5" w:themeColor="accent1"/>
+        <w:noProof/>
+        <w:color w:val="808080" w:themeColor="background1" w:themeShade="80"/>
       </w:rPr>
-      <w:fldChar w:fldCharType="begin"/>
+      <mc:AlternateContent>
+        <mc:Choice Requires="wpg">
+          <w:drawing>
+            <wp:anchor distT="0" distB="0" distL="0" distR="0" simplePos="0" relativeHeight="251660288" behindDoc="0" locked="0" layoutInCell="1" allowOverlap="1">
+              <wp:simplePos x="0" y="0"/>
+              <wp:positionH relativeFrom="margin">
+                <wp:align>right</wp:align>
+              </wp:positionH>
+              <mc:AlternateContent>
+                <mc:Choice Requires="wp14">
+                  <wp:positionV relativeFrom="bottomMargin">
+                    <wp14:pctPosVOffset>20000</wp14:pctPosVOffset>
+                  </wp:positionV>
+                </mc:Choice>
+                <mc:Fallback>
+                  <wp:positionV relativeFrom="page">
+                    <wp:posOffset>10115550</wp:posOffset>
+                  </wp:positionV>
+                </mc:Fallback>
+              </mc:AlternateContent>
+              <wp:extent cx="5943600" cy="320040"/>
+              <wp:effectExtent l="0" t="0" r="0" b="3810"/>
+              <wp:wrapSquare wrapText="bothSides"/>
+              <wp:docPr id="37" name="Group 37"/>
+              <wp:cNvGraphicFramePr/>
+              <a:graphic xmlns:a="http://schemas.openxmlformats.org/drawingml/2006/main">
+                <a:graphicData uri="http://schemas.microsoft.com/office/word/2010/wordprocessingGroup">
+                  <wpg:wgp>
+                    <wpg:cNvGrpSpPr/>
+                    <wpg:grpSpPr>
+                      <a:xfrm>
+                        <a:off x="0" y="0"/>
+                        <a:ext cx="5943600" cy="320040"/>
+                        <a:chOff x="0" y="0"/>
+                        <a:chExt cx="5962650" cy="323851"/>
+                      </a:xfrm>
+                    </wpg:grpSpPr>
+                    <wps:wsp>
+                      <wps:cNvPr id="38" name="Rectangle 38"/>
+                      <wps:cNvSpPr/>
+                      <wps:spPr>
+                        <a:xfrm>
+                          <a:off x="19050" y="0"/>
+                          <a:ext cx="5943600" cy="18826"/>
+                        </a:xfrm>
+                        <a:prstGeom prst="rect">
+                          <a:avLst/>
+                        </a:prstGeom>
+                        <a:solidFill>
+                          <a:schemeClr val="tx1"/>
+                        </a:solidFill>
+                        <a:ln>
+                          <a:noFill/>
+                        </a:ln>
+                      </wps:spPr>
+                      <wps:style>
+                        <a:lnRef idx="2">
+                          <a:schemeClr val="accent1">
+                            <a:shade val="50000"/>
+                          </a:schemeClr>
+                        </a:lnRef>
+                        <a:fillRef idx="1">
+                          <a:schemeClr val="accent1"/>
+                        </a:fillRef>
+                        <a:effectRef idx="0">
+                          <a:schemeClr val="accent1"/>
+                        </a:effectRef>
+                        <a:fontRef idx="minor">
+                          <a:schemeClr val="lt1"/>
+                        </a:fontRef>
+                      </wps:style>
+                      <wps:bodyPr rot="0" spcFirstLastPara="0" vertOverflow="overflow" horzOverflow="overflow" vert="horz" wrap="square" lIns="91440" tIns="45720" rIns="91440" bIns="45720" numCol="1" spcCol="0" rtlCol="0" fromWordArt="0" anchor="ctr" anchorCtr="0" forceAA="0" compatLnSpc="1">
+                        <a:prstTxWarp prst="textNoShape">
+                          <a:avLst/>
+                        </a:prstTxWarp>
+                        <a:noAutofit/>
+                      </wps:bodyPr>
+                    </wps:wsp>
+                    <wps:wsp>
+                      <wps:cNvPr id="39" name="Text Box 39"/>
+                      <wps:cNvSpPr txBox="1"/>
+                      <wps:spPr>
+                        <a:xfrm>
+                          <a:off x="0" y="66676"/>
+                          <a:ext cx="5943600" cy="257175"/>
+                        </a:xfrm>
+                        <a:prstGeom prst="rect">
+                          <a:avLst/>
+                        </a:prstGeom>
+                        <a:noFill/>
+                        <a:ln w="6350">
+                          <a:noFill/>
+                        </a:ln>
+                        <a:effectLst/>
+                      </wps:spPr>
+                      <wps:style>
+                        <a:lnRef idx="0">
+                          <a:schemeClr val="accent1"/>
+                        </a:lnRef>
+                        <a:fillRef idx="0">
+                          <a:schemeClr val="accent1"/>
+                        </a:fillRef>
+                        <a:effectRef idx="0">
+                          <a:schemeClr val="accent1"/>
+                        </a:effectRef>
+                        <a:fontRef idx="minor">
+                          <a:schemeClr val="dk1"/>
+                        </a:fontRef>
+                      </wps:style>
+                      <wps:txbx>
+                        <w:txbxContent>
+                          <w:sdt>
+                            <w:sdtPr>
+                              <w:rPr>
+                                <w:color w:val="7F7F7F" w:themeColor="text1" w:themeTint="80"/>
+                              </w:rPr>
+                              <w:alias w:val="Date"/>
+                              <w:tag w:val=""/>
+                              <w:id w:val="-1063724354"/>
+                              <w:dataBinding w:prefixMappings="xmlns:ns0='http://schemas.microsoft.com/office/2006/coverPageProps' " w:xpath="/ns0:CoverPageProperties[1]/ns0:PublishDate[1]" w:storeItemID="{55AF091B-3C7A-41E3-B477-F2FDAA23CFDA}"/>
+                              <w:date w:fullDate="2022-03-31T00:00:00Z">
+                                <w:dateFormat w:val="MMMM d, yyyy"/>
+                                <w:lid w:val="en-US"/>
+                                <w:storeMappedDataAs w:val="dateTime"/>
+                                <w:calendar w:val="gregorian"/>
+                              </w:date>
+                            </w:sdtPr>
+                            <w:sdtContent>
+                              <w:p>
+                                <w:pPr>
+                                  <w:jc w:val="right"/>
+                                  <w:rPr>
+                                    <w:color w:val="7F7F7F" w:themeColor="text1" w:themeTint="80"/>
+                                  </w:rPr>
+                                </w:pPr>
+                                <w:r>
+                                  <w:rPr>
+                                    <w:color w:val="7F7F7F" w:themeColor="text1" w:themeTint="80"/>
+                                    <w:lang w:val="en-US"/>
+                                  </w:rPr>
+                                  <w:t>March 31, 2022</w:t>
+                                </w:r>
+                              </w:p>
+                            </w:sdtContent>
+                          </w:sdt>
+                          <w:p>
+                            <w:pPr>
+                              <w:jc w:val="right"/>
+                              <w:rPr>
+                                <w:color w:val="808080" w:themeColor="background1" w:themeShade="80"/>
+                              </w:rPr>
+                            </w:pPr>
+                          </w:p>
+                        </w:txbxContent>
+                      </wps:txbx>
+                      <wps:bodyPr rot="0" spcFirstLastPara="0" vertOverflow="overflow" horzOverflow="overflow" vert="horz" wrap="square" lIns="91440" tIns="45720" rIns="91440" bIns="0" numCol="1" spcCol="0" rtlCol="0" fromWordArt="0" anchor="b" anchorCtr="0" forceAA="0" compatLnSpc="1">
+                        <a:prstTxWarp prst="textNoShape">
+                          <a:avLst/>
+                        </a:prstTxWarp>
+                        <a:noAutofit/>
+                      </wps:bodyPr>
+                    </wps:wsp>
+                  </wpg:wgp>
+                </a:graphicData>
+              </a:graphic>
+              <wp14:sizeRelH relativeFrom="margin">
+                <wp14:pctWidth>100000</wp14:pctWidth>
+              </wp14:sizeRelH>
+              <wp14:sizeRelV relativeFrom="margin">
+                <wp14:pctHeight>0</wp14:pctHeight>
+              </wp14:sizeRelV>
+            </wp:anchor>
+          </w:drawing>
+        </mc:Choice>
+        <mc:Fallback>
+          <w:pict>
+            <v:group id="Group 37" o:spid="_x0000_s1026" style="position:absolute;margin-left:416.8pt;margin-top:0;width:468pt;height:25.2pt;z-index:251660288;mso-width-percent:1000;mso-top-percent:200;mso-wrap-distance-left:0;mso-wrap-distance-right:0;mso-position-horizontal:right;mso-position-horizontal-relative:margin;mso-position-vertical-relative:bottom-margin-area;mso-width-percent:1000;mso-top-percent:200;mso-width-relative:margin;mso-height-relative:margin" coordsize="59626,3238" o:gfxdata="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">
+              <v:rect id="Rectangle 38" o:spid="_x0000_s1027" style="position:absolute;left:190;width:59436;height:188;visibility:visible;mso-wrap-style:square;v-text-anchor:middle" o:gfxdata="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" fillcolor="black [3213]" stroked="f" strokeweight="1pt"/>
+              <v:shapetype id="_x0000_t202" coordsize="21600,21600" o:spt="202" path="m,l,21600r21600,l21600,xe">
+                <v:stroke joinstyle="miter"/>
+                <v:path gradientshapeok="t" o:connecttype="rect"/>
+              </v:shapetype>
+              <v:shape id="Text Box 39" o:spid="_x0000_s1028" type="#_x0000_t202" style="position:absolute;top:666;width:59436;height:2572;visibility:visible;mso-wrap-style:square;v-text-anchor:bottom" o:gfxdata="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" filled="f" stroked="f" strokeweight=".5pt">
+                <v:textbox inset=",,,0">
+                  <w:txbxContent>
+                    <w:sdt>
+                      <w:sdtPr>
+                        <w:rPr>
+                          <w:color w:val="7F7F7F" w:themeColor="text1" w:themeTint="80"/>
+                        </w:rPr>
+                        <w:alias w:val="Date"/>
+                        <w:tag w:val=""/>
+                        <w:id w:val="-1063724354"/>
+                        <w:dataBinding w:prefixMappings="xmlns:ns0='http://schemas.microsoft.com/office/2006/coverPageProps' " w:xpath="/ns0:CoverPageProperties[1]/ns0:PublishDate[1]" w:storeItemID="{55AF091B-3C7A-41E3-B477-F2FDAA23CFDA}"/>
+                        <w:date w:fullDate="2022-03-31T00:00:00Z">
+                          <w:dateFormat w:val="MMMM d, yyyy"/>
+                          <w:lid w:val="en-US"/>
+                          <w:storeMappedDataAs w:val="dateTime"/>
+                          <w:calendar w:val="gregorian"/>
+                        </w:date>
+                      </w:sdtPr>
+                      <w:sdtContent>
+                        <w:p>
+                          <w:pPr>
+                            <w:jc w:val="right"/>
+                            <w:rPr>
+                              <w:color w:val="7F7F7F" w:themeColor="text1" w:themeTint="80"/>
+                            </w:rPr>
+                          </w:pPr>
+                          <w:r>
+                            <w:rPr>
+                              <w:color w:val="7F7F7F" w:themeColor="text1" w:themeTint="80"/>
+                              <w:lang w:val="en-US"/>
+                            </w:rPr>
+                            <w:t>March 31, 2022</w:t>
+                          </w:r>
+                        </w:p>
+                      </w:sdtContent>
+                    </w:sdt>
+                    <w:p>
+                      <w:pPr>
+                        <w:jc w:val="right"/>
+                        <w:rPr>
+                          <w:color w:val="808080" w:themeColor="background1" w:themeShade="80"/>
+                        </w:rPr>
+                      </w:pPr>
+                    </w:p>
+                  </w:txbxContent>
+                </v:textbox>
+              </v:shape>
+              <w10:wrap type="square" anchorx="margin" anchory="margin"/>
+            </v:group>
+          </w:pict>
+        </mc:Fallback>
+      </mc:AlternateContent>
     </w:r>
     <w:r>
       <w:rPr>
-        <w:caps/>
-        <w:color w:val="5B9BD5" w:themeColor="accent1"/>
+        <w:noProof/>
       </w:rPr>
-      <w:instrText xml:space="preserve"> PAGE   \* MERGEFORMAT </w:instrText>
+      <mc:AlternateContent>
+        <mc:Choice Requires="wps">
+          <w:drawing>
+            <wp:anchor distT="0" distB="0" distL="0" distR="0" simplePos="0" relativeHeight="251659264" behindDoc="0" locked="0" layoutInCell="1" allowOverlap="1">
+              <wp:simplePos x="0" y="0"/>
+              <wp:positionH relativeFrom="rightMargin">
+                <wp:align>left</wp:align>
+              </wp:positionH>
+              <mc:AlternateContent>
+                <mc:Choice Requires="wp14">
+                  <wp:positionV relativeFrom="bottomMargin">
+                    <wp14:pctPosVOffset>20000</wp14:pctPosVOffset>
+                  </wp:positionV>
+                </mc:Choice>
+                <mc:Fallback>
+                  <wp:positionV relativeFrom="page">
+                    <wp:posOffset>10115550</wp:posOffset>
+                  </wp:positionV>
+                </mc:Fallback>
+              </mc:AlternateContent>
+              <wp:extent cx="457200" cy="320040"/>
+              <wp:effectExtent l="0" t="0" r="0" b="3810"/>
+              <wp:wrapSquare wrapText="bothSides"/>
+              <wp:docPr id="40" name="Rectangle 40"/>
+              <wp:cNvGraphicFramePr/>
+              <a:graphic xmlns:a="http://schemas.openxmlformats.org/drawingml/2006/main">
+                <a:graphicData uri="http://schemas.microsoft.com/office/word/2010/wordprocessingShape">
+                  <wps:wsp>
+                    <wps:cNvSpPr/>
+                    <wps:spPr>
+                      <a:xfrm>
+                        <a:off x="0" y="0"/>
+                        <a:ext cx="457200" cy="320040"/>
+                      </a:xfrm>
+                      <a:prstGeom prst="rect">
+                        <a:avLst/>
+                      </a:prstGeom>
+                      <a:solidFill>
+                        <a:schemeClr val="tx1"/>
+                      </a:solidFill>
+                      <a:ln w="38100">
+                        <a:noFill/>
+                      </a:ln>
+                    </wps:spPr>
+                    <wps:style>
+                      <a:lnRef idx="2">
+                        <a:schemeClr val="accent1">
+                          <a:shade val="50000"/>
+                        </a:schemeClr>
+                      </a:lnRef>
+                      <a:fillRef idx="1">
+                        <a:schemeClr val="accent1"/>
+                      </a:fillRef>
+                      <a:effectRef idx="0">
+                        <a:schemeClr val="accent1"/>
+                      </a:effectRef>
+                      <a:fontRef idx="minor">
+                        <a:schemeClr val="lt1"/>
+                      </a:fontRef>
+                    </wps:style>
+                    <wps:txbx>
+                      <w:txbxContent>
+                        <w:p>
+                          <w:pPr>
+                            <w:jc w:val="right"/>
+                            <w:rPr>
+                              <w:color w:val="FFFFFF" w:themeColor="background1"/>
+                              <w:sz w:val="28"/>
+                              <w:szCs w:val="28"/>
+                            </w:rPr>
+                          </w:pPr>
+                          <w:r>
+                            <w:rPr>
+                              <w:color w:val="FFFFFF" w:themeColor="background1"/>
+                              <w:sz w:val="28"/>
+                              <w:szCs w:val="28"/>
+                            </w:rPr>
+                            <w:fldChar w:fldCharType="begin"/>
+                          </w:r>
+                          <w:r>
+                            <w:rPr>
+                              <w:color w:val="FFFFFF" w:themeColor="background1"/>
+                              <w:sz w:val="28"/>
+                              <w:szCs w:val="28"/>
+                            </w:rPr>
+                            <w:instrText xml:space="preserve"> PAGE   \* MERGEFORMAT </w:instrText>
+                          </w:r>
+                          <w:r>
+                            <w:rPr>
+                              <w:color w:val="FFFFFF" w:themeColor="background1"/>
+                              <w:sz w:val="28"/>
+                              <w:szCs w:val="28"/>
+                            </w:rPr>
+                            <w:fldChar w:fldCharType="separate"/>
+                          </w:r>
+                          <w:r>
+                            <w:rPr>
+                              <w:noProof/>
+                              <w:color w:val="FFFFFF" w:themeColor="background1"/>
+                              <w:sz w:val="28"/>
+                              <w:szCs w:val="28"/>
+                            </w:rPr>
+                            <w:t>6</w:t>
+                          </w:r>
+                          <w:r>
+                            <w:rPr>
+                              <w:noProof/>
+                              <w:color w:val="FFFFFF" w:themeColor="background1"/>
+                              <w:sz w:val="28"/>
+                              <w:szCs w:val="28"/>
+                            </w:rPr>
+                            <w:fldChar w:fldCharType="end"/>
+                          </w:r>
+                        </w:p>
+                      </w:txbxContent>
+                    </wps:txbx>
+                    <wps:bodyPr rot="0" spcFirstLastPara="0" vertOverflow="overflow" horzOverflow="overflow" vert="horz" wrap="square" lIns="91440" tIns="45720" rIns="91440" bIns="45720" numCol="1" spcCol="0" rtlCol="0" fromWordArt="0" anchor="b" anchorCtr="0" forceAA="0" compatLnSpc="1">
+                      <a:prstTxWarp prst="textNoShape">
+                        <a:avLst/>
+                      </a:prstTxWarp>
+                      <a:noAutofit/>
+                    </wps:bodyPr>
+                  </wps:wsp>
+                </a:graphicData>
+              </a:graphic>
+              <wp14:sizeRelH relativeFrom="margin">
+                <wp14:pctWidth>0</wp14:pctWidth>
+              </wp14:sizeRelH>
+              <wp14:sizeRelV relativeFrom="margin">
+                <wp14:pctHeight>0</wp14:pctHeight>
+              </wp14:sizeRelV>
+            </wp:anchor>
+          </w:drawing>
+        </mc:Choice>
+        <mc:Fallback>
+          <w:pict>
+            <v:rect id="Rectangle 40" o:spid="_x0000_s1029" style="position:absolute;margin-left:0;margin-top:0;width:36pt;height:25.2pt;z-index:251659264;visibility:visible;mso-wrap-style:square;mso-width-percent:0;mso-height-percent:0;mso-top-percent:200;mso-wrap-distance-left:0;mso-wrap-distance-top:0;mso-wrap-distance-right:0;mso-wrap-distance-bottom:0;mso-position-horizontal:left;mso-position-horizontal-relative:right-margin-area;mso-position-vertical-relative:bottom-margin-area;mso-width-percent:0;mso-height-percent:0;mso-top-percent:200;mso-width-relative:margin;mso-height-relative:margin;v-text-anchor:bottom" o:gfxdata="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" fillcolor="black [3213]" stroked="f" strokeweight="3pt">
+              <v:textbox>
+                <w:txbxContent>
+                  <w:p>
+                    <w:pPr>
+                      <w:jc w:val="right"/>
+                      <w:rPr>
+                        <w:color w:val="FFFFFF" w:themeColor="background1"/>
+                        <w:sz w:val="28"/>
+                        <w:szCs w:val="28"/>
+                      </w:rPr>
+                    </w:pPr>
+                    <w:r>
+                      <w:rPr>
+                        <w:color w:val="FFFFFF" w:themeColor="background1"/>
+                        <w:sz w:val="28"/>
+                        <w:szCs w:val="28"/>
+                      </w:rPr>
+                      <w:fldChar w:fldCharType="begin"/>
+                    </w:r>
+                    <w:r>
+                      <w:rPr>
+                        <w:color w:val="FFFFFF" w:themeColor="background1"/>
+                        <w:sz w:val="28"/>
+                        <w:szCs w:val="28"/>
+                      </w:rPr>
+                      <w:instrText xml:space="preserve"> PAGE   \* MERGEFORMAT </w:instrText>
+                    </w:r>
+                    <w:r>
+                      <w:rPr>
+                        <w:color w:val="FFFFFF" w:themeColor="background1"/>
+                        <w:sz w:val="28"/>
+                        <w:szCs w:val="28"/>
+                      </w:rPr>
+                      <w:fldChar w:fldCharType="separate"/>
+                    </w:r>
+                    <w:r>
+                      <w:rPr>
+                        <w:noProof/>
+                        <w:color w:val="FFFFFF" w:themeColor="background1"/>
+                        <w:sz w:val="28"/>
+                        <w:szCs w:val="28"/>
+                      </w:rPr>
+                      <w:t>6</w:t>
+                    </w:r>
+                    <w:r>
+                      <w:rPr>
+                        <w:noProof/>
+                        <w:color w:val="FFFFFF" w:themeColor="background1"/>
+                        <w:sz w:val="28"/>
+                        <w:szCs w:val="28"/>
+                      </w:rPr>
+                      <w:fldChar w:fldCharType="end"/>
+                    </w:r>
+                  </w:p>
+                </w:txbxContent>
+              </v:textbox>
+              <w10:wrap type="square" anchorx="margin" anchory="margin"/>
+            </v:rect>
+          </w:pict>
+        </mc:Fallback>
+      </mc:AlternateContent>
     </w:r>
-    <w:r>
-      <w:rPr>
-        <w:caps/>
-        <w:color w:val="5B9BD5" w:themeColor="accent1"/>
-      </w:rPr>
-      <w:fldChar w:fldCharType="separate"/>
-    </w:r>
-    <w:r>
-      <w:rPr>
-        <w:caps/>
-        <w:noProof/>
-        <w:color w:val="5B9BD5" w:themeColor="accent1"/>
-      </w:rPr>
-      <w:t>2</w:t>
-    </w:r>
-    <w:r>
-      <w:rPr>
-        <w:caps/>
-        <w:noProof/>
-        <w:color w:val="5B9BD5" w:themeColor="accent1"/>
-      </w:rPr>
-      <w:fldChar w:fldCharType="end"/>
-    </w:r>
-  </w:p>
-  <w:p>
-    <w:pPr>
-      <w:pStyle w:val="Footer"/>
-    </w:pPr>
   </w:p>
 </w:ftr>
 </file>
@@ -3056,6 +3772,34 @@
     </w:p>
   </w:footnote>
 </w:footnotes>
+</file>
+
+<file path=word/header1.xml><?xml version="1.0" encoding="utf-8"?>
+<w:hdr xmlns:wpc="http://schemas.microsoft.com/office/word/2010/wordprocessingCanvas" xmlns:cx="http://schemas.microsoft.com/office/drawing/2014/chartex" xmlns:mc="http://schemas.openxmlformats.org/markup-compatibility/2006" xmlns:o="urn:schemas-microsoft-com:office:office" xmlns:r="http://schemas.openxmlformats.org/officeDocument/2006/relationships" xmlns:m="http://schemas.openxmlformats.org/officeDocument/2006/math" xmlns:v="urn:schemas-microsoft-com:vml" xmlns:wp14="http://schemas.microsoft.com/office/word/2010/wordprocessingDrawing" xmlns:wp="http://schemas.openxmlformats.org/drawingml/2006/wordprocessingDrawing" xmlns:w10="urn:schemas-microsoft-com:office:word" xmlns:w="http://schemas.openxmlformats.org/wordprocessingml/2006/main" xmlns:w14="http://schemas.microsoft.com/office/word/2010/wordml" xmlns:w15="http://schemas.microsoft.com/office/word/2012/wordml" xmlns:w16se="http://schemas.microsoft.com/office/word/2015/wordml/symex" xmlns:wpg="http://schemas.microsoft.com/office/word/2010/wordprocessingGroup" xmlns:wpi="http://schemas.microsoft.com/office/word/2010/wordprocessingInk" xmlns:wne="http://schemas.microsoft.com/office/word/2006/wordml" xmlns:wps="http://schemas.microsoft.com/office/word/2010/wordprocessingShape" mc:Ignorable="w14 w15 w16se wp14">
+  <w:p>
+    <w:pPr>
+      <w:pStyle w:val="Header"/>
+    </w:pPr>
+    <w:r>
+      <w:rPr>
+        <w:lang w:val="en-US"/>
+      </w:rPr>
+      <w:t>App trắc nghiệm tính cách MBTI</w:t>
+    </w:r>
+    <w:r>
+      <w:ptab w:relativeTo="margin" w:alignment="center" w:leader="none"/>
+    </w:r>
+    <w:r>
+      <w:ptab w:relativeTo="margin" w:alignment="right" w:leader="none"/>
+    </w:r>
+    <w:r>
+      <w:rPr>
+        <w:lang w:val="en-US"/>
+      </w:rPr>
+      <w:t>Nhóm 1</w:t>
+    </w:r>
+  </w:p>
+</w:hdr>
 </file>
 
 <file path=word/numbering.xml><?xml version="1.0" encoding="utf-8"?>
@@ -3759,6 +4503,517 @@
 </w:styles>
 </file>
 
+<file path=word/glossary/document.xml><?xml version="1.0" encoding="utf-8"?>
+<w:glossaryDocument xmlns:wpc="http://schemas.microsoft.com/office/word/2010/wordprocessingCanvas" xmlns:cx="http://schemas.microsoft.com/office/drawing/2014/chartex" xmlns:mc="http://schemas.openxmlformats.org/markup-compatibility/2006" xmlns:o="urn:schemas-microsoft-com:office:office" xmlns:r="http://schemas.openxmlformats.org/officeDocument/2006/relationships" xmlns:m="http://schemas.openxmlformats.org/officeDocument/2006/math" xmlns:v="urn:schemas-microsoft-com:vml" xmlns:wp14="http://schemas.microsoft.com/office/word/2010/wordprocessingDrawing" xmlns:wp="http://schemas.openxmlformats.org/drawingml/2006/wordprocessingDrawing" xmlns:w10="urn:schemas-microsoft-com:office:word" xmlns:w="http://schemas.openxmlformats.org/wordprocessingml/2006/main" xmlns:w14="http://schemas.microsoft.com/office/word/2010/wordml" xmlns:w15="http://schemas.microsoft.com/office/word/2012/wordml" xmlns:w16se="http://schemas.microsoft.com/office/word/2015/wordml/symex" xmlns:wpg="http://schemas.microsoft.com/office/word/2010/wordprocessingGroup" xmlns:wpi="http://schemas.microsoft.com/office/word/2010/wordprocessingInk" xmlns:wne="http://schemas.microsoft.com/office/word/2006/wordml" xmlns:wps="http://schemas.microsoft.com/office/word/2010/wordprocessingShape" mc:Ignorable="w14 w15 w16se wp14"/>
+</file>
+
+<file path=word/glossary/fontTable.xml><?xml version="1.0" encoding="utf-8"?>
+<w:fonts xmlns:mc="http://schemas.openxmlformats.org/markup-compatibility/2006" xmlns:r="http://schemas.openxmlformats.org/officeDocument/2006/relationships" xmlns:w="http://schemas.openxmlformats.org/wordprocessingml/2006/main" xmlns:w14="http://schemas.microsoft.com/office/word/2010/wordml" xmlns:w15="http://schemas.microsoft.com/office/word/2012/wordml" xmlns:w16se="http://schemas.microsoft.com/office/word/2015/wordml/symex" mc:Ignorable="w14 w15 w16se">
+  <w:font w:name="Arial">
+    <w:panose1 w:val="020B0604020202020204"/>
+    <w:charset w:val="A3"/>
+    <w:family w:val="swiss"/>
+    <w:pitch w:val="variable"/>
+    <w:sig w:usb0="E0002EFF" w:usb1="C000785B" w:usb2="00000009" w:usb3="00000000" w:csb0="000001FF" w:csb1="00000000"/>
+  </w:font>
+  <w:font w:name="Times New Roman">
+    <w:panose1 w:val="02020603050405020304"/>
+    <w:charset w:val="A3"/>
+    <w:family w:val="roman"/>
+    <w:pitch w:val="variable"/>
+    <w:sig w:usb0="E0002EFF" w:usb1="C000785B" w:usb2="00000009" w:usb3="00000000" w:csb0="000001FF" w:csb1="00000000"/>
+  </w:font>
+  <w:font w:name="Calibri">
+    <w:panose1 w:val="020F0502020204030204"/>
+    <w:charset w:val="A3"/>
+    <w:family w:val="swiss"/>
+    <w:pitch w:val="variable"/>
+    <w:sig w:usb0="E4002EFF" w:usb1="C000247B" w:usb2="00000009" w:usb3="00000000" w:csb0="000001FF" w:csb1="00000000"/>
+  </w:font>
+  <w:font w:name="Wingdings">
+    <w:panose1 w:val="05000000000000000000"/>
+    <w:charset w:val="02"/>
+    <w:family w:val="auto"/>
+    <w:pitch w:val="variable"/>
+    <w:sig w:usb0="00000000" w:usb1="10000000" w:usb2="00000000" w:usb3="00000000" w:csb0="80000000" w:csb1="00000000"/>
+  </w:font>
+</w:fonts>
+</file>
+
+<file path=word/glossary/settings.xml><?xml version="1.0" encoding="utf-8"?>
+<w:settings xmlns:mc="http://schemas.openxmlformats.org/markup-compatibility/2006" xmlns:o="urn:schemas-microsoft-com:office:office" xmlns:r="http://schemas.openxmlformats.org/officeDocument/2006/relationships" xmlns:m="http://schemas.openxmlformats.org/officeDocument/2006/math" xmlns:v="urn:schemas-microsoft-com:vml" xmlns:w10="urn:schemas-microsoft-com:office:word" xmlns:w="http://schemas.openxmlformats.org/wordprocessingml/2006/main" xmlns:w14="http://schemas.microsoft.com/office/word/2010/wordml" xmlns:w15="http://schemas.microsoft.com/office/word/2012/wordml" xmlns:w16se="http://schemas.microsoft.com/office/word/2015/wordml/symex" xmlns:sl="http://schemas.openxmlformats.org/schemaLibrary/2006/main" mc:Ignorable="w14 w15 w16se">
+  <w:view w:val="normal"/>
+  <w:defaultTabStop w:val="720"/>
+  <w:characterSpacingControl w:val="doNotCompress"/>
+  <w:compat>
+    <w:useFELayout/>
+    <w:compatSetting w:name="compatibilityMode" w:uri="http://schemas.microsoft.com/office/word" w:val="15"/>
+    <w:compatSetting w:name="overrideTableStyleFontSizeAndJustification" w:uri="http://schemas.microsoft.com/office/word" w:val="1"/>
+    <w:compatSetting w:name="enableOpenTypeFeatures" w:uri="http://schemas.microsoft.com/office/word" w:val="1"/>
+    <w:compatSetting w:name="doNotFlipMirrorIndents" w:uri="http://schemas.microsoft.com/office/word" w:val="1"/>
+    <w:compatSetting w:name="differentiateMultirowTableHeaders" w:uri="http://schemas.microsoft.com/office/word" w:val="1"/>
+  </w:compat>
+  <w:rsids>
+    <w:rsidRoot w:val="000C7FFD"/>
+    <w:rsid w:val="000C7FFD"/>
+    <w:rsid w:val="00422C78"/>
+  </w:rsids>
+  <m:mathPr>
+    <m:mathFont m:val="Cambria Math"/>
+    <m:brkBin m:val="before"/>
+    <m:brkBinSub m:val="--"/>
+    <m:smallFrac m:val="0"/>
+    <m:dispDef/>
+    <m:lMargin m:val="0"/>
+    <m:rMargin m:val="0"/>
+    <m:defJc m:val="centerGroup"/>
+    <m:wrapIndent m:val="1440"/>
+    <m:intLim m:val="subSup"/>
+    <m:naryLim m:val="undOvr"/>
+  </m:mathPr>
+  <w:themeFontLang w:val="vi-VN"/>
+  <w:clrSchemeMapping w:bg1="light1" w:t1="dark1" w:bg2="light2" w:t2="dark2" w:accent1="accent1" w:accent2="accent2" w:accent3="accent3" w:accent4="accent4" w:accent5="accent5" w:accent6="accent6" w:hyperlink="hyperlink" w:followedHyperlink="followedHyperlink"/>
+  <w:decimalSymbol w:val=","/>
+  <w:listSeparator w:val=","/>
+  <w15:chartTrackingRefBased/>
+</w:settings>
+</file>
+
+<file path=word/glossary/styles.xml><?xml version="1.0" encoding="utf-8"?>
+<w:styles xmlns:mc="http://schemas.openxmlformats.org/markup-compatibility/2006" xmlns:r="http://schemas.openxmlformats.org/officeDocument/2006/relationships" xmlns:w="http://schemas.openxmlformats.org/wordprocessingml/2006/main" xmlns:w14="http://schemas.microsoft.com/office/word/2010/wordml" xmlns:w15="http://schemas.microsoft.com/office/word/2012/wordml" xmlns:w16se="http://schemas.microsoft.com/office/word/2015/wordml/symex" mc:Ignorable="w14 w15 w16se">
+  <w:docDefaults>
+    <w:rPrDefault>
+      <w:rPr>
+        <w:rFonts w:asciiTheme="minorHAnsi" w:eastAsiaTheme="minorEastAsia" w:hAnsiTheme="minorHAnsi" w:cstheme="minorBidi"/>
+        <w:sz w:val="22"/>
+        <w:szCs w:val="22"/>
+        <w:lang w:val="vi-VN" w:eastAsia="vi-VN" w:bidi="ar-SA"/>
+      </w:rPr>
+    </w:rPrDefault>
+    <w:pPrDefault>
+      <w:pPr>
+        <w:spacing w:after="160" w:line="259" w:lineRule="auto"/>
+      </w:pPr>
+    </w:pPrDefault>
+  </w:docDefaults>
+  <w:latentStyles w:defLockedState="0" w:defUIPriority="99" w:defSemiHidden="0" w:defUnhideWhenUsed="0" w:defQFormat="0" w:count="371">
+    <w:lsdException w:name="Normal" w:uiPriority="0" w:qFormat="1"/>
+    <w:lsdException w:name="heading 1" w:uiPriority="9" w:qFormat="1"/>
+    <w:lsdException w:name="heading 2" w:semiHidden="1" w:uiPriority="9" w:unhideWhenUsed="1" w:qFormat="1"/>
+    <w:lsdException w:name="heading 3" w:semiHidden="1" w:uiPriority="9" w:unhideWhenUsed="1" w:qFormat="1"/>
+    <w:lsdException w:name="heading 4" w:semiHidden="1" w:uiPriority="9" w:unhideWhenUsed="1" w:qFormat="1"/>
+    <w:lsdException w:name="heading 5" w:semiHidden="1" w:uiPriority="9" w:unhideWhenUsed="1" w:qFormat="1"/>
+    <w:lsdException w:name="heading 6" w:semiHidden="1" w:uiPriority="9" w:unhideWhenUsed="1" w:qFormat="1"/>
+    <w:lsdException w:name="heading 7" w:semiHidden="1" w:uiPriority="9" w:unhideWhenUsed="1" w:qFormat="1"/>
+    <w:lsdException w:name="heading 8" w:semiHidden="1" w:uiPriority="9" w:unhideWhenUsed="1" w:qFormat="1"/>
+    <w:lsdException w:name="heading 9" w:semiHidden="1" w:uiPriority="9" w:unhideWhenUsed="1" w:qFormat="1"/>
+    <w:lsdException w:name="index 1" w:semiHidden="1" w:unhideWhenUsed="1"/>
+    <w:lsdException w:name="index 2" w:semiHidden="1" w:unhideWhenUsed="1"/>
+    <w:lsdException w:name="index 3" w:semiHidden="1" w:unhideWhenUsed="1"/>
+    <w:lsdException w:name="index 4" w:semiHidden="1" w:unhideWhenUsed="1"/>
+    <w:lsdException w:name="index 5" w:semiHidden="1" w:unhideWhenUsed="1"/>
+    <w:lsdException w:name="index 6" w:semiHidden="1" w:unhideWhenUsed="1"/>
+    <w:lsdException w:name="index 7" w:semiHidden="1" w:unhideWhenUsed="1"/>
+    <w:lsdException w:name="index 8" w:semiHidden="1" w:unhideWhenUsed="1"/>
+    <w:lsdException w:name="index 9" w:semiHidden="1" w:unhideWhenUsed="1"/>
+    <w:lsdException w:name="toc 1" w:semiHidden="1" w:uiPriority="39" w:unhideWhenUsed="1"/>
+    <w:lsdException w:name="toc 2" w:semiHidden="1" w:uiPriority="39" w:unhideWhenUsed="1"/>
+    <w:lsdException w:name="toc 3" w:semiHidden="1" w:uiPriority="39" w:unhideWhenUsed="1"/>
+    <w:lsdException w:name="toc 4" w:semiHidden="1" w:uiPriority="39" w:unhideWhenUsed="1"/>
+    <w:lsdException w:name="toc 5" w:semiHidden="1" w:uiPriority="39" w:unhideWhenUsed="1"/>
+    <w:lsdException w:name="toc 6" w:semiHidden="1" w:uiPriority="39" w:unhideWhenUsed="1"/>
+    <w:lsdException w:name="toc 7" w:semiHidden="1" w:uiPriority="39" w:unhideWhenUsed="1"/>
+    <w:lsdException w:name="toc 8" w:semiHidden="1" w:uiPriority="39" w:unhideWhenUsed="1"/>
+    <w:lsdException w:name="toc 9" w:semiHidden="1" w:uiPriority="39" w:unhideWhenUsed="1"/>
+    <w:lsdException w:name="Normal Indent" w:semiHidden="1" w:unhideWhenUsed="1"/>
+    <w:lsdException w:name="footnote text" w:semiHidden="1" w:unhideWhenUsed="1"/>
+    <w:lsdException w:name="annotation text" w:semiHidden="1" w:unhideWhenUsed="1"/>
+    <w:lsdException w:name="header" w:semiHidden="1" w:unhideWhenUsed="1"/>
+    <w:lsdException w:name="footer" w:semiHidden="1" w:unhideWhenUsed="1"/>
+    <w:lsdException w:name="index heading" w:semiHidden="1" w:unhideWhenUsed="1"/>
+    <w:lsdException w:name="caption" w:semiHidden="1" w:uiPriority="35" w:unhideWhenUsed="1" w:qFormat="1"/>
+    <w:lsdException w:name="table of figures" w:semiHidden="1" w:unhideWhenUsed="1"/>
+    <w:lsdException w:name="envelope address" w:semiHidden="1" w:unhideWhenUsed="1"/>
+    <w:lsdException w:name="envelope return" w:semiHidden="1" w:unhideWhenUsed="1"/>
+    <w:lsdException w:name="footnote reference" w:semiHidden="1" w:unhideWhenUsed="1"/>
+    <w:lsdException w:name="annotation reference" w:semiHidden="1" w:unhideWhenUsed="1"/>
+    <w:lsdException w:name="line number" w:semiHidden="1" w:unhideWhenUsed="1"/>
+    <w:lsdException w:name="page number" w:semiHidden="1" w:unhideWhenUsed="1"/>
+    <w:lsdException w:name="endnote reference" w:semiHidden="1" w:unhideWhenUsed="1"/>
+    <w:lsdException w:name="endnote text" w:semiHidden="1" w:unhideWhenUsed="1"/>
+    <w:lsdException w:name="table of authorities" w:semiHidden="1" w:unhideWhenUsed="1"/>
+    <w:lsdException w:name="macro" w:semiHidden="1" w:unhideWhenUsed="1"/>
+    <w:lsdException w:name="toa heading" w:semiHidden="1" w:unhideWhenUsed="1"/>
+    <w:lsdException w:name="List" w:semiHidden="1" w:unhideWhenUsed="1"/>
+    <w:lsdException w:name="List Bullet" w:semiHidden="1" w:unhideWhenUsed="1"/>
+    <w:lsdException w:name="List Number" w:semiHidden="1" w:unhideWhenUsed="1"/>
+    <w:lsdException w:name="List 2" w:semiHidden="1" w:unhideWhenUsed="1"/>
+    <w:lsdException w:name="List 3" w:semiHidden="1" w:unhideWhenUsed="1"/>
+    <w:lsdException w:name="List 4" w:semiHidden="1" w:unhideWhenUsed="1"/>
+    <w:lsdException w:name="List 5" w:semiHidden="1" w:unhideWhenUsed="1"/>
+    <w:lsdException w:name="List Bullet 2" w:semiHidden="1" w:unhideWhenUsed="1"/>
+    <w:lsdException w:name="List Bullet 3" w:semiHidden="1" w:unhideWhenUsed="1"/>
+    <w:lsdException w:name="List Bullet 4" w:semiHidden="1" w:unhideWhenUsed="1"/>
+    <w:lsdException w:name="List Bullet 5" w:semiHidden="1" w:unhideWhenUsed="1"/>
+    <w:lsdException w:name="List Number 2" w:semiHidden="1" w:unhideWhenUsed="1"/>
+    <w:lsdException w:name="List Number 3" w:semiHidden="1" w:unhideWhenUsed="1"/>
+    <w:lsdException w:name="List Number 4" w:semiHidden="1" w:unhideWhenUsed="1"/>
+    <w:lsdException w:name="List Number 5" w:semiHidden="1" w:unhideWhenUsed="1"/>
+    <w:lsdException w:name="Title" w:uiPriority="10" w:qFormat="1"/>
+    <w:lsdException w:name="Closing" w:semiHidden="1" w:unhideWhenUsed="1"/>
+    <w:lsdException w:name="Signature" w:semiHidden="1" w:unhideWhenUsed="1"/>
+    <w:lsdException w:name="Default Paragraph Font" w:semiHidden="1" w:uiPriority="1" w:unhideWhenUsed="1"/>
+    <w:lsdException w:name="Body Text" w:semiHidden="1" w:unhideWhenUsed="1"/>
+    <w:lsdException w:name="Body Text Indent" w:semiHidden="1" w:unhideWhenUsed="1"/>
+    <w:lsdException w:name="List Continue" w:semiHidden="1" w:unhideWhenUsed="1"/>
+    <w:lsdException w:name="List Continue 2" w:semiHidden="1" w:unhideWhenUsed="1"/>
+    <w:lsdException w:name="List Continue 3" w:semiHidden="1" w:unhideWhenUsed="1"/>
+    <w:lsdException w:name="List Continue 4" w:semiHidden="1" w:unhideWhenUsed="1"/>
+    <w:lsdException w:name="List Continue 5" w:semiHidden="1" w:unhideWhenUsed="1"/>
+    <w:lsdException w:name="Message Header" w:semiHidden="1" w:unhideWhenUsed="1"/>
+    <w:lsdException w:name="Subtitle" w:uiPriority="11" w:qFormat="1"/>
+    <w:lsdException w:name="Salutation" w:semiHidden="1" w:unhideWhenUsed="1"/>
+    <w:lsdException w:name="Date" w:semiHidden="1" w:unhideWhenUsed="1"/>
+    <w:lsdException w:name="Body Text First Indent" w:semiHidden="1" w:unhideWhenUsed="1"/>
+    <w:lsdException w:name="Body Text First Indent 2" w:semiHidden="1" w:unhideWhenUsed="1"/>
+    <w:lsdException w:name="Note Heading" w:semiHidden="1" w:unhideWhenUsed="1"/>
+    <w:lsdException w:name="Body Text 2" w:semiHidden="1" w:unhideWhenUsed="1"/>
+    <w:lsdException w:name="Body Text 3" w:semiHidden="1" w:unhideWhenUsed="1"/>
+    <w:lsdException w:name="Body Text Indent 2" w:semiHidden="1" w:unhideWhenUsed="1"/>
+    <w:lsdException w:name="Body Text Indent 3" w:semiHidden="1" w:unhideWhenUsed="1"/>
+    <w:lsdException w:name="Block Text" w:semiHidden="1" w:unhideWhenUsed="1"/>
+    <w:lsdException w:name="Hyperlink" w:semiHidden="1" w:unhideWhenUsed="1"/>
+    <w:lsdException w:name="FollowedHyperlink" w:semiHidden="1" w:unhideWhenUsed="1"/>
+    <w:lsdException w:name="Strong" w:uiPriority="22" w:qFormat="1"/>
+    <w:lsdException w:name="Emphasis" w:uiPriority="20" w:qFormat="1"/>
+    <w:lsdException w:name="Document Map" w:semiHidden="1" w:unhideWhenUsed="1"/>
+    <w:lsdException w:name="Plain Text" w:semiHidden="1" w:unhideWhenUsed="1"/>
+    <w:lsdException w:name="E-mail Signature" w:semiHidden="1" w:unhideWhenUsed="1"/>
+    <w:lsdException w:name="HTML Top of Form" w:semiHidden="1" w:unhideWhenUsed="1"/>
+    <w:lsdException w:name="HTML Bottom of Form" w:semiHidden="1" w:unhideWhenUsed="1"/>
+    <w:lsdException w:name="Normal (Web)" w:semiHidden="1" w:unhideWhenUsed="1"/>
+    <w:lsdException w:name="HTML Acronym" w:semiHidden="1" w:unhideWhenUsed="1"/>
+    <w:lsdException w:name="HTML Address" w:semiHidden="1" w:unhideWhenUsed="1"/>
+    <w:lsdException w:name="HTML Cite" w:semiHidden="1" w:unhideWhenUsed="1"/>
+    <w:lsdException w:name="HTML Code" w:semiHidden="1" w:unhideWhenUsed="1"/>
+    <w:lsdException w:name="HTML Definition" w:semiHidden="1" w:unhideWhenUsed="1"/>
+    <w:lsdException w:name="HTML Keyboard" w:semiHidden="1" w:unhideWhenUsed="1"/>
+    <w:lsdException w:name="HTML Preformatted" w:semiHidden="1" w:unhideWhenUsed="1"/>
+    <w:lsdException w:name="HTML Sample" w:semiHidden="1" w:unhideWhenUsed="1"/>
+    <w:lsdException w:name="HTML Typewriter" w:semiHidden="1" w:unhideWhenUsed="1"/>
+    <w:lsdException w:name="HTML Variable" w:semiHidden="1" w:unhideWhenUsed="1"/>
+    <w:lsdException w:name="Normal Table" w:semiHidden="1" w:unhideWhenUsed="1"/>
+    <w:lsdException w:name="annotation subject" w:semiHidden="1" w:unhideWhenUsed="1"/>
+    <w:lsdException w:name="No List" w:semiHidden="1" w:unhideWhenUsed="1"/>
+    <w:lsdException w:name="Outline List 1" w:semiHidden="1" w:unhideWhenUsed="1"/>
+    <w:lsdException w:name="Outline List 2" w:semiHidden="1" w:unhideWhenUsed="1"/>
+    <w:lsdException w:name="Outline List 3" w:semiHidden="1" w:unhideWhenUsed="1"/>
+    <w:lsdException w:name="Table Simple 1" w:semiHidden="1" w:unhideWhenUsed="1"/>
+    <w:lsdException w:name="Table Simple 2" w:semiHidden="1" w:unhideWhenUsed="1"/>
+    <w:lsdException w:name="Table Simple 3" w:semiHidden="1" w:unhideWhenUsed="1"/>
+    <w:lsdException w:name="Table Classic 1" w:semiHidden="1" w:unhideWhenUsed="1"/>
+    <w:lsdException w:name="Table Classic 2" w:semiHidden="1" w:unhideWhenUsed="1"/>
+    <w:lsdException w:name="Table Classic 3" w:semiHidden="1" w:unhideWhenUsed="1"/>
+    <w:lsdException w:name="Table Classic 4" w:semiHidden="1" w:unhideWhenUsed="1"/>
+    <w:lsdException w:name="Table Colorful 1" w:semiHidden="1" w:unhideWhenUsed="1"/>
+    <w:lsdException w:name="Table Colorful 2" w:semiHidden="1" w:unhideWhenUsed="1"/>
+    <w:lsdException w:name="Table Colorful 3" w:semiHidden="1" w:unhideWhenUsed="1"/>
+    <w:lsdException w:name="Table Columns 1" w:semiHidden="1" w:unhideWhenUsed="1"/>
+    <w:lsdException w:name="Table Columns 2" w:semiHidden="1" w:unhideWhenUsed="1"/>
+    <w:lsdException w:name="Table Columns 3" w:semiHidden="1" w:unhideWhenUsed="1"/>
+    <w:lsdException w:name="Table Columns 4" w:semiHidden="1" w:unhideWhenUsed="1"/>
+    <w:lsdException w:name="Table Columns 5" w:semiHidden="1" w:unhideWhenUsed="1"/>
+    <w:lsdException w:name="Table Grid 1" w:semiHidden="1" w:unhideWhenUsed="1"/>
+    <w:lsdException w:name="Table Grid 2" w:semiHidden="1" w:unhideWhenUsed="1"/>
+    <w:lsdException w:name="Table Grid 3" w:semiHidden="1" w:unhideWhenUsed="1"/>
+    <w:lsdException w:name="Table Grid 4" w:semiHidden="1" w:unhideWhenUsed="1"/>
+    <w:lsdException w:name="Table Grid 5" w:semiHidden="1" w:unhideWhenUsed="1"/>
+    <w:lsdException w:name="Table Grid 6" w:semiHidden="1" w:unhideWhenUsed="1"/>
+    <w:lsdException w:name="Table Grid 7" w:semiHidden="1" w:unhideWhenUsed="1"/>
+    <w:lsdException w:name="Table Grid 8" w:semiHidden="1" w:unhideWhenUsed="1"/>
+    <w:lsdException w:name="Table List 1" w:semiHidden="1" w:unhideWhenUsed="1"/>
+    <w:lsdException w:name="Table List 2" w:semiHidden="1" w:unhideWhenUsed="1"/>
+    <w:lsdException w:name="Table List 3" w:semiHidden="1" w:unhideWhenUsed="1"/>
+    <w:lsdException w:name="Table List 4" w:semiHidden="1" w:unhideWhenUsed="1"/>
+    <w:lsdException w:name="Table List 5" w:semiHidden="1" w:unhideWhenUsed="1"/>
+    <w:lsdException w:name="Table List 6" w:semiHidden="1" w:unhideWhenUsed="1"/>
+    <w:lsdException w:name="Table List 7" w:semiHidden="1" w:unhideWhenUsed="1"/>
+    <w:lsdException w:name="Table List 8" w:semiHidden="1" w:unhideWhenUsed="1"/>
+    <w:lsdException w:name="Table 3D effects 1" w:semiHidden="1" w:unhideWhenUsed="1"/>
+    <w:lsdException w:name="Table 3D effects 2" w:semiHidden="1" w:unhideWhenUsed="1"/>
+    <w:lsdException w:name="Table 3D effects 3" w:semiHidden="1" w:unhideWhenUsed="1"/>
+    <w:lsdException w:name="Table Contemporary" w:semiHidden="1" w:unhideWhenUsed="1"/>
+    <w:lsdException w:name="Table Elegant" w:semiHidden="1" w:unhideWhenUsed="1"/>
+    <w:lsdException w:name="Table Professional" w:semiHidden="1" w:unhideWhenUsed="1"/>
+    <w:lsdException w:name="Table Subtle 1" w:semiHidden="1" w:unhideWhenUsed="1"/>
+    <w:lsdException w:name="Table Subtle 2" w:semiHidden="1" w:unhideWhenUsed="1"/>
+    <w:lsdException w:name="Table Web 1" w:semiHidden="1" w:unhideWhenUsed="1"/>
+    <w:lsdException w:name="Table Web 2" w:semiHidden="1" w:unhideWhenUsed="1"/>
+    <w:lsdException w:name="Table Web 3" w:semiHidden="1" w:unhideWhenUsed="1"/>
+    <w:lsdException w:name="Balloon Text" w:semiHidden="1" w:unhideWhenUsed="1"/>
+    <w:lsdException w:name="Table Grid" w:uiPriority="39"/>
+    <w:lsdException w:name="Table Theme" w:semiHidden="1" w:unhideWhenUsed="1"/>
+    <w:lsdException w:name="Placeholder Text" w:semiHidden="1"/>
+    <w:lsdException w:name="No Spacing" w:uiPriority="1" w:qFormat="1"/>
+    <w:lsdException w:name="Light Shading" w:uiPriority="60"/>
+    <w:lsdException w:name="Light List" w:uiPriority="61"/>
+    <w:lsdException w:name="Light Grid" w:uiPriority="62"/>
+    <w:lsdException w:name="Medium Shading 1" w:uiPriority="63"/>
+    <w:lsdException w:name="Medium Shading 2" w:uiPriority="64"/>
+    <w:lsdException w:name="Medium List 1" w:uiPriority="65"/>
+    <w:lsdException w:name="Medium List 2" w:uiPriority="66"/>
+    <w:lsdException w:name="Medium Grid 1" w:uiPriority="67"/>
+    <w:lsdException w:name="Medium Grid 2" w:uiPriority="68"/>
+    <w:lsdException w:name="Medium Grid 3" w:uiPriority="69"/>
+    <w:lsdException w:name="Dark List" w:uiPriority="70"/>
+    <w:lsdException w:name="Colorful Shading" w:uiPriority="71"/>
+    <w:lsdException w:name="Colorful List" w:uiPriority="72"/>
+    <w:lsdException w:name="Colorful Grid" w:uiPriority="73"/>
+    <w:lsdException w:name="Light Shading Accent 1" w:uiPriority="60"/>
+    <w:lsdException w:name="Light List Accent 1" w:uiPriority="61"/>
+    <w:lsdException w:name="Light Grid Accent 1" w:uiPriority="62"/>
+    <w:lsdException w:name="Medium Shading 1 Accent 1" w:uiPriority="63"/>
+    <w:lsdException w:name="Medium Shading 2 Accent 1" w:uiPriority="64"/>
+    <w:lsdException w:name="Medium List 1 Accent 1" w:uiPriority="65"/>
+    <w:lsdException w:name="Revision" w:semiHidden="1"/>
+    <w:lsdException w:name="List Paragraph" w:uiPriority="34" w:qFormat="1"/>
+    <w:lsdException w:name="Quote" w:uiPriority="29" w:qFormat="1"/>
+    <w:lsdException w:name="Intense Quote" w:uiPriority="30" w:qFormat="1"/>
+    <w:lsdException w:name="Medium List 2 Accent 1" w:uiPriority="66"/>
+    <w:lsdException w:name="Medium Grid 1 Accent 1" w:uiPriority="67"/>
+    <w:lsdException w:name="Medium Grid 2 Accent 1" w:uiPriority="68"/>
+    <w:lsdException w:name="Medium Grid 3 Accent 1" w:uiPriority="69"/>
+    <w:lsdException w:name="Dark List Accent 1" w:uiPriority="70"/>
+    <w:lsdException w:name="Colorful Shading Accent 1" w:uiPriority="71"/>
+    <w:lsdException w:name="Colorful List Accent 1" w:uiPriority="72"/>
+    <w:lsdException w:name="Colorful Grid Accent 1" w:uiPriority="73"/>
+    <w:lsdException w:name="Light Shading Accent 2" w:uiPriority="60"/>
+    <w:lsdException w:name="Light List Accent 2" w:uiPriority="61"/>
+    <w:lsdException w:name="Light Grid Accent 2" w:uiPriority="62"/>
+    <w:lsdException w:name="Medium Shading 1 Accent 2" w:uiPriority="63"/>
+    <w:lsdException w:name="Medium Shading 2 Accent 2" w:uiPriority="64"/>
+    <w:lsdException w:name="Medium List 1 Accent 2" w:uiPriority="65"/>
+    <w:lsdException w:name="Medium List 2 Accent 2" w:uiPriority="66"/>
+    <w:lsdException w:name="Medium Grid 1 Accent 2" w:uiPriority="67"/>
+    <w:lsdException w:name="Medium Grid 2 Accent 2" w:uiPriority="68"/>
+    <w:lsdException w:name="Medium Grid 3 Accent 2" w:uiPriority="69"/>
+    <w:lsdException w:name="Dark List Accent 2" w:uiPriority="70"/>
+    <w:lsdException w:name="Colorful Shading Accent 2" w:uiPriority="71"/>
+    <w:lsdException w:name="Colorful List Accent 2" w:uiPriority="72"/>
+    <w:lsdException w:name="Colorful Grid Accent 2" w:uiPriority="73"/>
+    <w:lsdException w:name="Light Shading Accent 3" w:uiPriority="60"/>
+    <w:lsdException w:name="Light List Accent 3" w:uiPriority="61"/>
+    <w:lsdException w:name="Light Grid Accent 3" w:uiPriority="62"/>
+    <w:lsdException w:name="Medium Shading 1 Accent 3" w:uiPriority="63"/>
+    <w:lsdException w:name="Medium Shading 2 Accent 3" w:uiPriority="64"/>
+    <w:lsdException w:name="Medium List 1 Accent 3" w:uiPriority="65"/>
+    <w:lsdException w:name="Medium List 2 Accent 3" w:uiPriority="66"/>
+    <w:lsdException w:name="Medium Grid 1 Accent 3" w:uiPriority="67"/>
+    <w:lsdException w:name="Medium Grid 2 Accent 3" w:uiPriority="68"/>
+    <w:lsdException w:name="Medium Grid 3 Accent 3" w:uiPriority="69"/>
+    <w:lsdException w:name="Dark List Accent 3" w:uiPriority="70"/>
+    <w:lsdException w:name="Colorful Shading Accent 3" w:uiPriority="71"/>
+    <w:lsdException w:name="Colorful List Accent 3" w:uiPriority="72"/>
+    <w:lsdException w:name="Colorful Grid Accent 3" w:uiPriority="73"/>
+    <w:lsdException w:name="Light Shading Accent 4" w:uiPriority="60"/>
+    <w:lsdException w:name="Light List Accent 4" w:uiPriority="61"/>
+    <w:lsdException w:name="Light Grid Accent 4" w:uiPriority="62"/>
+    <w:lsdException w:name="Medium Shading 1 Accent 4" w:uiPriority="63"/>
+    <w:lsdException w:name="Medium Shading 2 Accent 4" w:uiPriority="64"/>
+    <w:lsdException w:name="Medium List 1 Accent 4" w:uiPriority="65"/>
+    <w:lsdException w:name="Medium List 2 Accent 4" w:uiPriority="66"/>
+    <w:lsdException w:name="Medium Grid 1 Accent 4" w:uiPriority="67"/>
+    <w:lsdException w:name="Medium Grid 2 Accent 4" w:uiPriority="68"/>
+    <w:lsdException w:name="Medium Grid 3 Accent 4" w:uiPriority="69"/>
+    <w:lsdException w:name="Dark List Accent 4" w:uiPriority="70"/>
+    <w:lsdException w:name="Colorful Shading Accent 4" w:uiPriority="71"/>
+    <w:lsdException w:name="Colorful List Accent 4" w:uiPriority="72"/>
+    <w:lsdException w:name="Colorful Grid Accent 4" w:uiPriority="73"/>
+    <w:lsdException w:name="Light Shading Accent 5" w:uiPriority="60"/>
+    <w:lsdException w:name="Light List Accent 5" w:uiPriority="61"/>
+    <w:lsdException w:name="Light Grid Accent 5" w:uiPriority="62"/>
+    <w:lsdException w:name="Medium Shading 1 Accent 5" w:uiPriority="63"/>
+    <w:lsdException w:name="Medium Shading 2 Accent 5" w:uiPriority="64"/>
+    <w:lsdException w:name="Medium List 1 Accent 5" w:uiPriority="65"/>
+    <w:lsdException w:name="Medium List 2 Accent 5" w:uiPriority="66"/>
+    <w:lsdException w:name="Medium Grid 1 Accent 5" w:uiPriority="67"/>
+    <w:lsdException w:name="Medium Grid 2 Accent 5" w:uiPriority="68"/>
+    <w:lsdException w:name="Medium Grid 3 Accent 5" w:uiPriority="69"/>
+    <w:lsdException w:name="Dark List Accent 5" w:uiPriority="70"/>
+    <w:lsdException w:name="Colorful Shading Accent 5" w:uiPriority="71"/>
+    <w:lsdException w:name="Colorful List Accent 5" w:uiPriority="72"/>
+    <w:lsdException w:name="Colorful Grid Accent 5" w:uiPriority="73"/>
+    <w:lsdException w:name="Light Shading Accent 6" w:uiPriority="60"/>
+    <w:lsdException w:name="Light List Accent 6" w:uiPriority="61"/>
+    <w:lsdException w:name="Light Grid Accent 6" w:uiPriority="62"/>
+    <w:lsdException w:name="Medium Shading 1 Accent 6" w:uiPriority="63"/>
+    <w:lsdException w:name="Medium Shading 2 Accent 6" w:uiPriority="64"/>
+    <w:lsdException w:name="Medium List 1 Accent 6" w:uiPriority="65"/>
+    <w:lsdException w:name="Medium List 2 Accent 6" w:uiPriority="66"/>
+    <w:lsdException w:name="Medium Grid 1 Accent 6" w:uiPriority="67"/>
+    <w:lsdException w:name="Medium Grid 2 Accent 6" w:uiPriority="68"/>
+    <w:lsdException w:name="Medium Grid 3 Accent 6" w:uiPriority="69"/>
+    <w:lsdException w:name="Dark List Accent 6" w:uiPriority="70"/>
+    <w:lsdException w:name="Colorful Shading Accent 6" w:uiPriority="71"/>
+    <w:lsdException w:name="Colorful List Accent 6" w:uiPriority="72"/>
+    <w:lsdException w:name="Colorful Grid Accent 6" w:uiPriority="73"/>
+    <w:lsdException w:name="Subtle Emphasis" w:uiPriority="19" w:qFormat="1"/>
+    <w:lsdException w:name="Intense Emphasis" w:uiPriority="21" w:qFormat="1"/>
+    <w:lsdException w:name="Subtle Reference" w:uiPriority="31" w:qFormat="1"/>
+    <w:lsdException w:name="Intense Reference" w:uiPriority="32" w:qFormat="1"/>
+    <w:lsdException w:name="Book Title" w:uiPriority="33" w:qFormat="1"/>
+    <w:lsdException w:name="Bibliography" w:semiHidden="1" w:uiPriority="37" w:unhideWhenUsed="1"/>
+    <w:lsdException w:name="TOC Heading" w:semiHidden="1" w:uiPriority="39" w:unhideWhenUsed="1" w:qFormat="1"/>
+    <w:lsdException w:name="Plain Table 1" w:uiPriority="41"/>
+    <w:lsdException w:name="Plain Table 2" w:uiPriority="42"/>
+    <w:lsdException w:name="Plain Table 3" w:uiPriority="43"/>
+    <w:lsdException w:name="Plain Table 4" w:uiPriority="44"/>
+    <w:lsdException w:name="Plain Table 5" w:uiPriority="45"/>
+    <w:lsdException w:name="Grid Table Light" w:uiPriority="40"/>
+    <w:lsdException w:name="Grid Table 1 Light" w:uiPriority="46"/>
+    <w:lsdException w:name="Grid Table 2" w:uiPriority="47"/>
+    <w:lsdException w:name="Grid Table 3" w:uiPriority="48"/>
+    <w:lsdException w:name="Grid Table 4" w:uiPriority="49"/>
+    <w:lsdException w:name="Grid Table 5 Dark" w:uiPriority="50"/>
+    <w:lsdException w:name="Grid Table 6 Colorful" w:uiPriority="51"/>
+    <w:lsdException w:name="Grid Table 7 Colorful" w:uiPriority="52"/>
+    <w:lsdException w:name="Grid Table 1 Light Accent 1" w:uiPriority="46"/>
+    <w:lsdException w:name="Grid Table 2 Accent 1" w:uiPriority="47"/>
+    <w:lsdException w:name="Grid Table 3 Accent 1" w:uiPriority="48"/>
+    <w:lsdException w:name="Grid Table 4 Accent 1" w:uiPriority="49"/>
+    <w:lsdException w:name="Grid Table 5 Dark Accent 1" w:uiPriority="50"/>
+    <w:lsdException w:name="Grid Table 6 Colorful Accent 1" w:uiPriority="51"/>
+    <w:lsdException w:name="Grid Table 7 Colorful Accent 1" w:uiPriority="52"/>
+    <w:lsdException w:name="Grid Table 1 Light Accent 2" w:uiPriority="46"/>
+    <w:lsdException w:name="Grid Table 2 Accent 2" w:uiPriority="47"/>
+    <w:lsdException w:name="Grid Table 3 Accent 2" w:uiPriority="48"/>
+    <w:lsdException w:name="Grid Table 4 Accent 2" w:uiPriority="49"/>
+    <w:lsdException w:name="Grid Table 5 Dark Accent 2" w:uiPriority="50"/>
+    <w:lsdException w:name="Grid Table 6 Colorful Accent 2" w:uiPriority="51"/>
+    <w:lsdException w:name="Grid Table 7 Colorful Accent 2" w:uiPriority="52"/>
+    <w:lsdException w:name="Grid Table 1 Light Accent 3" w:uiPriority="46"/>
+    <w:lsdException w:name="Grid Table 2 Accent 3" w:uiPriority="47"/>
+    <w:lsdException w:name="Grid Table 3 Accent 3" w:uiPriority="48"/>
+    <w:lsdException w:name="Grid Table 4 Accent 3" w:uiPriority="49"/>
+    <w:lsdException w:name="Grid Table 5 Dark Accent 3" w:uiPriority="50"/>
+    <w:lsdException w:name="Grid Table 6 Colorful Accent 3" w:uiPriority="51"/>
+    <w:lsdException w:name="Grid Table 7 Colorful Accent 3" w:uiPriority="52"/>
+    <w:lsdException w:name="Grid Table 1 Light Accent 4" w:uiPriority="46"/>
+    <w:lsdException w:name="Grid Table 2 Accent 4" w:uiPriority="47"/>
+    <w:lsdException w:name="Grid Table 3 Accent 4" w:uiPriority="48"/>
+    <w:lsdException w:name="Grid Table 4 Accent 4" w:uiPriority="49"/>
+    <w:lsdException w:name="Grid Table 5 Dark Accent 4" w:uiPriority="50"/>
+    <w:lsdException w:name="Grid Table 6 Colorful Accent 4" w:uiPriority="51"/>
+    <w:lsdException w:name="Grid Table 7 Colorful Accent 4" w:uiPriority="52"/>
+    <w:lsdException w:name="Grid Table 1 Light Accent 5" w:uiPriority="46"/>
+    <w:lsdException w:name="Grid Table 2 Accent 5" w:uiPriority="47"/>
+    <w:lsdException w:name="Grid Table 3 Accent 5" w:uiPriority="48"/>
+    <w:lsdException w:name="Grid Table 4 Accent 5" w:uiPriority="49"/>
+    <w:lsdException w:name="Grid Table 5 Dark Accent 5" w:uiPriority="50"/>
+    <w:lsdException w:name="Grid Table 6 Colorful Accent 5" w:uiPriority="51"/>
+    <w:lsdException w:name="Grid Table 7 Colorful Accent 5" w:uiPriority="52"/>
+    <w:lsdException w:name="Grid Table 1 Light Accent 6" w:uiPriority="46"/>
+    <w:lsdException w:name="Grid Table 2 Accent 6" w:uiPriority="47"/>
+    <w:lsdException w:name="Grid Table 3 Accent 6" w:uiPriority="48"/>
+    <w:lsdException w:name="Grid Table 4 Accent 6" w:uiPriority="49"/>
+    <w:lsdException w:name="Grid Table 5 Dark Accent 6" w:uiPriority="50"/>
+    <w:lsdException w:name="Grid Table 6 Colorful Accent 6" w:uiPriority="51"/>
+    <w:lsdException w:name="Grid Table 7 Colorful Accent 6" w:uiPriority="52"/>
+    <w:lsdException w:name="List Table 1 Light" w:uiPriority="46"/>
+    <w:lsdException w:name="List Table 2" w:uiPriority="47"/>
+    <w:lsdException w:name="List Table 3" w:uiPriority="48"/>
+    <w:lsdException w:name="List Table 4" w:uiPriority="49"/>
+    <w:lsdException w:name="List Table 5 Dark" w:uiPriority="50"/>
+    <w:lsdException w:name="List Table 6 Colorful" w:uiPriority="51"/>
+    <w:lsdException w:name="List Table 7 Colorful" w:uiPriority="52"/>
+    <w:lsdException w:name="List Table 1 Light Accent 1" w:uiPriority="46"/>
+    <w:lsdException w:name="List Table 2 Accent 1" w:uiPriority="47"/>
+    <w:lsdException w:name="List Table 3 Accent 1" w:uiPriority="48"/>
+    <w:lsdException w:name="List Table 4 Accent 1" w:uiPriority="49"/>
+    <w:lsdException w:name="List Table 5 Dark Accent 1" w:uiPriority="50"/>
+    <w:lsdException w:name="List Table 6 Colorful Accent 1" w:uiPriority="51"/>
+    <w:lsdException w:name="List Table 7 Colorful Accent 1" w:uiPriority="52"/>
+    <w:lsdException w:name="List Table 1 Light Accent 2" w:uiPriority="46"/>
+    <w:lsdException w:name="List Table 2 Accent 2" w:uiPriority="47"/>
+    <w:lsdException w:name="List Table 3 Accent 2" w:uiPriority="48"/>
+    <w:lsdException w:name="List Table 4 Accent 2" w:uiPriority="49"/>
+    <w:lsdException w:name="List Table 5 Dark Accent 2" w:uiPriority="50"/>
+    <w:lsdException w:name="List Table 6 Colorful Accent 2" w:uiPriority="51"/>
+    <w:lsdException w:name="List Table 7 Colorful Accent 2" w:uiPriority="52"/>
+    <w:lsdException w:name="List Table 1 Light Accent 3" w:uiPriority="46"/>
+    <w:lsdException w:name="List Table 2 Accent 3" w:uiPriority="47"/>
+    <w:lsdException w:name="List Table 3 Accent 3" w:uiPriority="48"/>
+    <w:lsdException w:name="List Table 4 Accent 3" w:uiPriority="49"/>
+    <w:lsdException w:name="List Table 5 Dark Accent 3" w:uiPriority="50"/>
+    <w:lsdException w:name="List Table 6 Colorful Accent 3" w:uiPriority="51"/>
+    <w:lsdException w:name="List Table 7 Colorful Accent 3" w:uiPriority="52"/>
+    <w:lsdException w:name="List Table 1 Light Accent 4" w:uiPriority="46"/>
+    <w:lsdException w:name="List Table 2 Accent 4" w:uiPriority="47"/>
+    <w:lsdException w:name="List Table 3 Accent 4" w:uiPriority="48"/>
+    <w:lsdException w:name="List Table 4 Accent 4" w:uiPriority="49"/>
+    <w:lsdException w:name="List Table 5 Dark Accent 4" w:uiPriority="50"/>
+    <w:lsdException w:name="List Table 6 Colorful Accent 4" w:uiPriority="51"/>
+    <w:lsdException w:name="List Table 7 Colorful Accent 4" w:uiPriority="52"/>
+    <w:lsdException w:name="List Table 1 Light Accent 5" w:uiPriority="46"/>
+    <w:lsdException w:name="List Table 2 Accent 5" w:uiPriority="47"/>
+    <w:lsdException w:name="List Table 3 Accent 5" w:uiPriority="48"/>
+    <w:lsdException w:name="List Table 4 Accent 5" w:uiPriority="49"/>
+    <w:lsdException w:name="List Table 5 Dark Accent 5" w:uiPriority="50"/>
+    <w:lsdException w:name="List Table 6 Colorful Accent 5" w:uiPriority="51"/>
+    <w:lsdException w:name="List Table 7 Colorful Accent 5" w:uiPriority="52"/>
+    <w:lsdException w:name="List Table 1 Light Accent 6" w:uiPriority="46"/>
+    <w:lsdException w:name="List Table 2 Accent 6" w:uiPriority="47"/>
+    <w:lsdException w:name="List Table 3 Accent 6" w:uiPriority="48"/>
+    <w:lsdException w:name="List Table 4 Accent 6" w:uiPriority="49"/>
+    <w:lsdException w:name="List Table 5 Dark Accent 6" w:uiPriority="50"/>
+    <w:lsdException w:name="List Table 6 Colorful Accent 6" w:uiPriority="51"/>
+    <w:lsdException w:name="List Table 7 Colorful Accent 6" w:uiPriority="52"/>
+  </w:latentStyles>
+  <w:style w:type="paragraph" w:default="1" w:styleId="Normal">
+    <w:name w:val="Normal"/>
+    <w:qFormat/>
+  </w:style>
+  <w:style w:type="character" w:default="1" w:styleId="DefaultParagraphFont">
+    <w:name w:val="Default Paragraph Font"/>
+    <w:uiPriority w:val="1"/>
+    <w:semiHidden/>
+    <w:unhideWhenUsed/>
+  </w:style>
+  <w:style w:type="table" w:default="1" w:styleId="TableNormal">
+    <w:name w:val="Normal Table"/>
+    <w:uiPriority w:val="99"/>
+    <w:semiHidden/>
+    <w:unhideWhenUsed/>
+    <w:tblPr>
+      <w:tblInd w:w="0" w:type="dxa"/>
+      <w:tblCellMar>
+        <w:top w:w="0" w:type="dxa"/>
+        <w:left w:w="108" w:type="dxa"/>
+        <w:bottom w:w="0" w:type="dxa"/>
+        <w:right w:w="108" w:type="dxa"/>
+      </w:tblCellMar>
+    </w:tblPr>
+  </w:style>
+  <w:style w:type="numbering" w:default="1" w:styleId="NoList">
+    <w:name w:val="No List"/>
+    <w:uiPriority w:val="99"/>
+    <w:semiHidden/>
+    <w:unhideWhenUsed/>
+  </w:style>
+  <w:style w:type="paragraph" w:customStyle="1" w:styleId="A0EE9884A61E4A56B9A9157E3A0CD19B">
+    <w:name w:val="A0EE9884A61E4A56B9A9157E3A0CD19B"/>
+    <w:rsid w:val="000C7FFD"/>
+  </w:style>
+</w:styles>
+</file>
+
+<file path=word/glossary/webSettings.xml><?xml version="1.0" encoding="utf-8"?>
+<w:webSettings xmlns:mc="http://schemas.openxmlformats.org/markup-compatibility/2006" xmlns:r="http://schemas.openxmlformats.org/officeDocument/2006/relationships" xmlns:w="http://schemas.openxmlformats.org/wordprocessingml/2006/main" xmlns:w14="http://schemas.microsoft.com/office/word/2010/wordml" xmlns:w15="http://schemas.microsoft.com/office/word/2012/wordml" xmlns:w16se="http://schemas.microsoft.com/office/word/2015/wordml/symex" mc:Ignorable="w14 w15 w16se">
+  <w:optimizeForBrowser/>
+  <w:allowPNG/>
+</w:webSettings>
+</file>
+
 <file path=word/theme/theme1.xml><?xml version="1.0" encoding="utf-8"?>
 <a:theme xmlns:a="http://schemas.openxmlformats.org/drawingml/2006/main" name="Office Theme">
   <a:themeElements>
@@ -4021,11 +5276,30 @@
 </file>
 
 <file path=customXml/item1.xml><?xml version="1.0" encoding="utf-8"?>
+<CoverPageProperties xmlns="http://schemas.microsoft.com/office/2006/coverPageProps">
+  <PublishDate>2022-03-31T00:00:00</PublishDate>
+  <Abstract/>
+  <CompanyAddress/>
+  <CompanyPhone/>
+  <CompanyFax/>
+  <CompanyEmail/>
+</CoverPageProperties>
+</file>
+
+<file path=customXml/item2.xml><?xml version="1.0" encoding="utf-8"?>
 <b:Sources xmlns:b="http://schemas.openxmlformats.org/officeDocument/2006/bibliography" xmlns="http://schemas.openxmlformats.org/officeDocument/2006/bibliography" SelectedStyle="\APASixthEditionOfficeOnline.xsl" StyleName="APA" Version="6"/>
 </file>
 
 <file path=customXml/itemProps1.xml><?xml version="1.0" encoding="utf-8"?>
-<ds:datastoreItem xmlns:ds="http://schemas.openxmlformats.org/officeDocument/2006/customXml" ds:itemID="{CDC16D3C-D223-471B-A6ED-DE948C2334B8}">
+<ds:datastoreItem xmlns:ds="http://schemas.openxmlformats.org/officeDocument/2006/customXml" ds:itemID="{55AF091B-3C7A-41E3-B477-F2FDAA23CFDA}">
+  <ds:schemaRefs>
+    <ds:schemaRef ds:uri="http://schemas.microsoft.com/office/2006/coverPageProps"/>
+  </ds:schemaRefs>
+</ds:datastoreItem>
+</file>
+
+<file path=customXml/itemProps2.xml><?xml version="1.0" encoding="utf-8"?>
+<ds:datastoreItem xmlns:ds="http://schemas.openxmlformats.org/officeDocument/2006/customXml" ds:itemID="{52868313-8AC8-408B-8A08-CD8F2912E4F3}">
   <ds:schemaRefs>
     <ds:schemaRef ds:uri="http://schemas.openxmlformats.org/officeDocument/2006/bibliography"/>
   </ds:schemaRefs>

</xml_diff>